<commit_message>
Add second part of word document
</commit_message>
<xml_diff>
--- a/Bedrijfsbezoek FlandersIT Services.docx
+++ b/Bedrijfsbezoek FlandersIT Services.docx
@@ -4,18 +4,17 @@
   <w:body>
     <w:sdt>
       <w:sdtPr>
+        <w:rPr>
+          <w:rFonts w:eastAsiaTheme="minorHAnsi"/>
+          <w:lang w:eastAsia="en-US"/>
+        </w:rPr>
         <w:id w:val="-1717345308"/>
         <w:docPartObj>
           <w:docPartGallery w:val="Cover Pages"/>
           <w:docPartUnique/>
         </w:docPartObj>
       </w:sdtPr>
-      <w:sdtEndPr>
-        <w:rPr>
-          <w:rFonts w:eastAsiaTheme="minorHAnsi"/>
-          <w:lang w:eastAsia="en-US"/>
-        </w:rPr>
-      </w:sdtEndPr>
+      <w:sdtEndPr/>
       <w:sdtContent>
         <w:p>
           <w:pPr>
@@ -154,6 +153,7 @@
                                       <w:calendar w:val="gregorian"/>
                                     </w:date>
                                   </w:sdtPr>
+                                  <w:sdtEndPr/>
                                   <w:sdtContent>
                                     <w:p>
                                       <w:pPr>
@@ -3467,6 +3467,7 @@
                                 <w:calendar w:val="gregorian"/>
                               </w:date>
                             </w:sdtPr>
+                            <w:sdtEndPr/>
                             <w:sdtContent>
                               <w:p>
                                 <w:pPr>
@@ -3694,6 +3695,7 @@
                                     <w:dataBinding w:prefixMappings="xmlns:ns0='http://purl.org/dc/elements/1.1/' xmlns:ns1='http://schemas.openxmlformats.org/package/2006/metadata/core-properties' " w:xpath="/ns1:coreProperties[1]/ns0:creator[1]" w:storeItemID="{6C3C8BC8-F283-45AE-878A-BAB7291924A1}"/>
                                     <w:text/>
                                   </w:sdtPr>
+                                  <w:sdtEndPr/>
                                   <w:sdtContent>
                                     <w:proofErr w:type="spellStart"/>
                                     <w:r>
@@ -3744,6 +3746,7 @@
                                     <w:dataBinding w:prefixMappings="xmlns:ns0='http://schemas.openxmlformats.org/officeDocument/2006/extended-properties' " w:xpath="/ns0:Properties[1]/ns0:Company[1]" w:storeItemID="{6668398D-A668-4E3E-A5EB-62B293D839F1}"/>
                                     <w:text/>
                                   </w:sdtPr>
+                                  <w:sdtEndPr/>
                                   <w:sdtContent>
                                     <w:r>
                                       <w:rPr>
@@ -3821,6 +3824,7 @@
                               <w:dataBinding w:prefixMappings="xmlns:ns0='http://purl.org/dc/elements/1.1/' xmlns:ns1='http://schemas.openxmlformats.org/package/2006/metadata/core-properties' " w:xpath="/ns1:coreProperties[1]/ns0:creator[1]" w:storeItemID="{6C3C8BC8-F283-45AE-878A-BAB7291924A1}"/>
                               <w:text/>
                             </w:sdtPr>
+                            <w:sdtEndPr/>
                             <w:sdtContent>
                               <w:proofErr w:type="spellStart"/>
                               <w:r>
@@ -3871,6 +3875,7 @@
                               <w:dataBinding w:prefixMappings="xmlns:ns0='http://schemas.openxmlformats.org/officeDocument/2006/extended-properties' " w:xpath="/ns0:Properties[1]/ns0:Company[1]" w:storeItemID="{6668398D-A668-4E3E-A5EB-62B293D839F1}"/>
                               <w:text/>
                             </w:sdtPr>
+                            <w:sdtEndPr/>
                             <w:sdtContent>
                               <w:r>
                                 <w:rPr>
@@ -3998,6 +4003,7 @@
                                     <w:dataBinding w:prefixMappings="xmlns:ns0='http://purl.org/dc/elements/1.1/' xmlns:ns1='http://schemas.openxmlformats.org/package/2006/metadata/core-properties' " w:xpath="/ns1:coreProperties[1]/ns0:title[1]" w:storeItemID="{6C3C8BC8-F283-45AE-878A-BAB7291924A1}"/>
                                     <w:text/>
                                   </w:sdtPr>
+                                  <w:sdtEndPr/>
                                   <w:sdtContent>
                                     <w:proofErr w:type="spellStart"/>
                                     <w:r>
@@ -4044,6 +4050,7 @@
                                     <w:dataBinding w:prefixMappings="xmlns:ns0='http://purl.org/dc/elements/1.1/' xmlns:ns1='http://schemas.openxmlformats.org/package/2006/metadata/core-properties' " w:xpath="/ns1:coreProperties[1]/ns0:subject[1]" w:storeItemID="{6C3C8BC8-F283-45AE-878A-BAB7291924A1}"/>
                                     <w:text/>
                                   </w:sdtPr>
+                                  <w:sdtEndPr/>
                                   <w:sdtContent>
                                     <w:r>
                                       <w:rPr>
@@ -4104,6 +4111,7 @@
                               <w:dataBinding w:prefixMappings="xmlns:ns0='http://purl.org/dc/elements/1.1/' xmlns:ns1='http://schemas.openxmlformats.org/package/2006/metadata/core-properties' " w:xpath="/ns1:coreProperties[1]/ns0:title[1]" w:storeItemID="{6C3C8BC8-F283-45AE-878A-BAB7291924A1}"/>
                               <w:text/>
                             </w:sdtPr>
+                            <w:sdtEndPr/>
                             <w:sdtContent>
                               <w:proofErr w:type="spellStart"/>
                               <w:r>
@@ -4150,6 +4158,7 @@
                               <w:dataBinding w:prefixMappings="xmlns:ns0='http://purl.org/dc/elements/1.1/' xmlns:ns1='http://schemas.openxmlformats.org/package/2006/metadata/core-properties' " w:xpath="/ns1:coreProperties[1]/ns0:subject[1]" w:storeItemID="{6C3C8BC8-F283-45AE-878A-BAB7291924A1}"/>
                               <w:text/>
                             </w:sdtPr>
+                            <w:sdtEndPr/>
                             <w:sdtContent>
                               <w:r>
                                 <w:rPr>
@@ -4209,12 +4218,12 @@
         <w:fldChar w:fldCharType="begin"/>
       </w:r>
       <w:r>
-        <w:instrText xml:space="preserve"> TOC \h \z \t "Kop 1;2;Kop 2;3;Kop 3;4;Inhoud;1" </w:instrText>
+        <w:instrText xml:space="preserve"> TOC \h \z \t "Inhoud;1;Inhoud 2;2" </w:instrText>
       </w:r>
       <w:r>
         <w:fldChar w:fldCharType="separate"/>
       </w:r>
-      <w:hyperlink w:anchor="_Toc90994926" w:history="1">
+      <w:hyperlink w:anchor="_Toc91004996" w:history="1">
         <w:r>
           <w:rPr>
             <w:rStyle w:val="Hyperlink"/>
@@ -4255,7 +4264,7 @@
             <w:noProof/>
             <w:webHidden/>
           </w:rPr>
-          <w:instrText xml:space="preserve"> PAGEREF _Toc90994926 \h </w:instrText>
+          <w:instrText xml:space="preserve"> PAGEREF _Toc91004996 \h </w:instrText>
         </w:r>
         <w:r>
           <w:rPr>
@@ -4275,7 +4284,175 @@
             <w:noProof/>
             <w:webHidden/>
           </w:rPr>
-          <w:t>2</w:t>
+          <w:t>3</w:t>
+        </w:r>
+        <w:r>
+          <w:rPr>
+            <w:noProof/>
+            <w:webHidden/>
+          </w:rPr>
+          <w:fldChar w:fldCharType="end"/>
+        </w:r>
+      </w:hyperlink>
+    </w:p>
+    <w:p>
+      <w:pPr>
+        <w:pStyle w:val="Inhopg2"/>
+        <w:tabs>
+          <w:tab w:val="left" w:pos="660"/>
+          <w:tab w:val="right" w:leader="dot" w:pos="9062"/>
+        </w:tabs>
+        <w:rPr>
+          <w:rFonts w:cstheme="minorBidi"/>
+          <w:noProof/>
+        </w:rPr>
+      </w:pPr>
+      <w:hyperlink w:anchor="_Toc91004997" w:history="1">
+        <w:r>
+          <w:rPr>
+            <w:rStyle w:val="Hyperlink"/>
+            <w:noProof/>
+          </w:rPr>
+          <w:t>1.</w:t>
+        </w:r>
+        <w:r>
+          <w:rPr>
+            <w:rFonts w:cstheme="minorBidi"/>
+            <w:noProof/>
+          </w:rPr>
+          <w:tab/>
+        </w:r>
+        <w:r>
+          <w:rPr>
+            <w:rStyle w:val="Hyperlink"/>
+            <w:noProof/>
+          </w:rPr>
+          <w:t>De deelopdrachten en de planning</w:t>
+        </w:r>
+        <w:r>
+          <w:rPr>
+            <w:noProof/>
+            <w:webHidden/>
+          </w:rPr>
+          <w:tab/>
+        </w:r>
+        <w:r>
+          <w:rPr>
+            <w:noProof/>
+            <w:webHidden/>
+          </w:rPr>
+          <w:fldChar w:fldCharType="begin"/>
+        </w:r>
+        <w:r>
+          <w:rPr>
+            <w:noProof/>
+            <w:webHidden/>
+          </w:rPr>
+          <w:instrText xml:space="preserve"> PAGEREF _Toc91004997 \h </w:instrText>
+        </w:r>
+        <w:r>
+          <w:rPr>
+            <w:noProof/>
+            <w:webHidden/>
+          </w:rPr>
+        </w:r>
+        <w:r>
+          <w:rPr>
+            <w:noProof/>
+            <w:webHidden/>
+          </w:rPr>
+          <w:fldChar w:fldCharType="separate"/>
+        </w:r>
+        <w:r>
+          <w:rPr>
+            <w:noProof/>
+            <w:webHidden/>
+          </w:rPr>
+          <w:t>3</w:t>
+        </w:r>
+        <w:r>
+          <w:rPr>
+            <w:noProof/>
+            <w:webHidden/>
+          </w:rPr>
+          <w:fldChar w:fldCharType="end"/>
+        </w:r>
+      </w:hyperlink>
+    </w:p>
+    <w:p>
+      <w:pPr>
+        <w:pStyle w:val="Inhopg2"/>
+        <w:tabs>
+          <w:tab w:val="left" w:pos="660"/>
+          <w:tab w:val="right" w:leader="dot" w:pos="9062"/>
+        </w:tabs>
+        <w:rPr>
+          <w:rFonts w:cstheme="minorBidi"/>
+          <w:noProof/>
+        </w:rPr>
+      </w:pPr>
+      <w:hyperlink w:anchor="_Toc91004998" w:history="1">
+        <w:r>
+          <w:rPr>
+            <w:rStyle w:val="Hyperlink"/>
+            <w:noProof/>
+          </w:rPr>
+          <w:t>2.</w:t>
+        </w:r>
+        <w:r>
+          <w:rPr>
+            <w:rFonts w:cstheme="minorBidi"/>
+            <w:noProof/>
+          </w:rPr>
+          <w:tab/>
+        </w:r>
+        <w:r>
+          <w:rPr>
+            <w:rStyle w:val="Hyperlink"/>
+            <w:noProof/>
+          </w:rPr>
+          <w:t>Werkafspraken</w:t>
+        </w:r>
+        <w:r>
+          <w:rPr>
+            <w:noProof/>
+            <w:webHidden/>
+          </w:rPr>
+          <w:tab/>
+        </w:r>
+        <w:r>
+          <w:rPr>
+            <w:noProof/>
+            <w:webHidden/>
+          </w:rPr>
+          <w:fldChar w:fldCharType="begin"/>
+        </w:r>
+        <w:r>
+          <w:rPr>
+            <w:noProof/>
+            <w:webHidden/>
+          </w:rPr>
+          <w:instrText xml:space="preserve"> PAGEREF _Toc91004998 \h </w:instrText>
+        </w:r>
+        <w:r>
+          <w:rPr>
+            <w:noProof/>
+            <w:webHidden/>
+          </w:rPr>
+        </w:r>
+        <w:r>
+          <w:rPr>
+            <w:noProof/>
+            <w:webHidden/>
+          </w:rPr>
+          <w:fldChar w:fldCharType="separate"/>
+        </w:r>
+        <w:r>
+          <w:rPr>
+            <w:noProof/>
+            <w:webHidden/>
+          </w:rPr>
+          <w:t>3</w:t>
         </w:r>
         <w:r>
           <w:rPr>
@@ -4298,7 +4475,7 @@
           <w:noProof/>
         </w:rPr>
       </w:pPr>
-      <w:hyperlink w:anchor="_Toc90994927" w:history="1">
+      <w:hyperlink w:anchor="_Toc91004999" w:history="1">
         <w:r>
           <w:rPr>
             <w:rStyle w:val="Hyperlink"/>
@@ -4339,7 +4516,7 @@
             <w:noProof/>
             <w:webHidden/>
           </w:rPr>
-          <w:instrText xml:space="preserve"> PAGEREF _Toc90994927 \h </w:instrText>
+          <w:instrText xml:space="preserve"> PAGEREF _Toc91004999 \h </w:instrText>
         </w:r>
         <w:r>
           <w:rPr>
@@ -4359,7 +4536,259 @@
             <w:noProof/>
             <w:webHidden/>
           </w:rPr>
-          <w:t>3</w:t>
+          <w:t>5</w:t>
+        </w:r>
+        <w:r>
+          <w:rPr>
+            <w:noProof/>
+            <w:webHidden/>
+          </w:rPr>
+          <w:fldChar w:fldCharType="end"/>
+        </w:r>
+      </w:hyperlink>
+    </w:p>
+    <w:p>
+      <w:pPr>
+        <w:pStyle w:val="Inhopg2"/>
+        <w:tabs>
+          <w:tab w:val="left" w:pos="660"/>
+          <w:tab w:val="right" w:leader="dot" w:pos="9062"/>
+        </w:tabs>
+        <w:rPr>
+          <w:rFonts w:cstheme="minorBidi"/>
+          <w:noProof/>
+        </w:rPr>
+      </w:pPr>
+      <w:hyperlink w:anchor="_Toc91005000" w:history="1">
+        <w:r>
+          <w:rPr>
+            <w:rStyle w:val="Hyperlink"/>
+            <w:noProof/>
+          </w:rPr>
+          <w:t>1.</w:t>
+        </w:r>
+        <w:r>
+          <w:rPr>
+            <w:rFonts w:cstheme="minorBidi"/>
+            <w:noProof/>
+          </w:rPr>
+          <w:tab/>
+        </w:r>
+        <w:r>
+          <w:rPr>
+            <w:rStyle w:val="Hyperlink"/>
+            <w:noProof/>
+          </w:rPr>
+          <w:t>The Waffle Concept Company</w:t>
+        </w:r>
+        <w:r>
+          <w:rPr>
+            <w:noProof/>
+            <w:webHidden/>
+          </w:rPr>
+          <w:tab/>
+        </w:r>
+        <w:r>
+          <w:rPr>
+            <w:noProof/>
+            <w:webHidden/>
+          </w:rPr>
+          <w:fldChar w:fldCharType="begin"/>
+        </w:r>
+        <w:r>
+          <w:rPr>
+            <w:noProof/>
+            <w:webHidden/>
+          </w:rPr>
+          <w:instrText xml:space="preserve"> PAGEREF _Toc91005000 \h </w:instrText>
+        </w:r>
+        <w:r>
+          <w:rPr>
+            <w:noProof/>
+            <w:webHidden/>
+          </w:rPr>
+        </w:r>
+        <w:r>
+          <w:rPr>
+            <w:noProof/>
+            <w:webHidden/>
+          </w:rPr>
+          <w:fldChar w:fldCharType="separate"/>
+        </w:r>
+        <w:r>
+          <w:rPr>
+            <w:noProof/>
+            <w:webHidden/>
+          </w:rPr>
+          <w:t>5</w:t>
+        </w:r>
+        <w:r>
+          <w:rPr>
+            <w:noProof/>
+            <w:webHidden/>
+          </w:rPr>
+          <w:fldChar w:fldCharType="end"/>
+        </w:r>
+      </w:hyperlink>
+    </w:p>
+    <w:p>
+      <w:pPr>
+        <w:pStyle w:val="Inhopg2"/>
+        <w:tabs>
+          <w:tab w:val="left" w:pos="660"/>
+          <w:tab w:val="right" w:leader="dot" w:pos="9062"/>
+        </w:tabs>
+        <w:rPr>
+          <w:rFonts w:cstheme="minorBidi"/>
+          <w:noProof/>
+        </w:rPr>
+      </w:pPr>
+      <w:hyperlink w:anchor="_Toc91005001" w:history="1">
+        <w:r>
+          <w:rPr>
+            <w:rStyle w:val="Hyperlink"/>
+            <w:noProof/>
+          </w:rPr>
+          <w:t>2.</w:t>
+        </w:r>
+        <w:r>
+          <w:rPr>
+            <w:rFonts w:cstheme="minorBidi"/>
+            <w:noProof/>
+          </w:rPr>
+          <w:tab/>
+        </w:r>
+        <w:r>
+          <w:rPr>
+            <w:rStyle w:val="Hyperlink"/>
+            <w:noProof/>
+          </w:rPr>
+          <w:t>Naysari</w:t>
+        </w:r>
+        <w:r>
+          <w:rPr>
+            <w:noProof/>
+            <w:webHidden/>
+          </w:rPr>
+          <w:tab/>
+        </w:r>
+        <w:r>
+          <w:rPr>
+            <w:noProof/>
+            <w:webHidden/>
+          </w:rPr>
+          <w:fldChar w:fldCharType="begin"/>
+        </w:r>
+        <w:r>
+          <w:rPr>
+            <w:noProof/>
+            <w:webHidden/>
+          </w:rPr>
+          <w:instrText xml:space="preserve"> PAGEREF _Toc91005001 \h </w:instrText>
+        </w:r>
+        <w:r>
+          <w:rPr>
+            <w:noProof/>
+            <w:webHidden/>
+          </w:rPr>
+        </w:r>
+        <w:r>
+          <w:rPr>
+            <w:noProof/>
+            <w:webHidden/>
+          </w:rPr>
+          <w:fldChar w:fldCharType="separate"/>
+        </w:r>
+        <w:r>
+          <w:rPr>
+            <w:noProof/>
+            <w:webHidden/>
+          </w:rPr>
+          <w:t>5</w:t>
+        </w:r>
+        <w:r>
+          <w:rPr>
+            <w:noProof/>
+            <w:webHidden/>
+          </w:rPr>
+          <w:fldChar w:fldCharType="end"/>
+        </w:r>
+      </w:hyperlink>
+    </w:p>
+    <w:p>
+      <w:pPr>
+        <w:pStyle w:val="Inhopg2"/>
+        <w:tabs>
+          <w:tab w:val="left" w:pos="660"/>
+          <w:tab w:val="right" w:leader="dot" w:pos="9062"/>
+        </w:tabs>
+        <w:rPr>
+          <w:rFonts w:cstheme="minorBidi"/>
+          <w:noProof/>
+        </w:rPr>
+      </w:pPr>
+      <w:hyperlink w:anchor="_Toc91005002" w:history="1">
+        <w:r>
+          <w:rPr>
+            <w:rStyle w:val="Hyperlink"/>
+            <w:noProof/>
+          </w:rPr>
+          <w:t>3.</w:t>
+        </w:r>
+        <w:r>
+          <w:rPr>
+            <w:rFonts w:cstheme="minorBidi"/>
+            <w:noProof/>
+          </w:rPr>
+          <w:tab/>
+        </w:r>
+        <w:r>
+          <w:rPr>
+            <w:rStyle w:val="Hyperlink"/>
+            <w:noProof/>
+          </w:rPr>
+          <w:t>FlandersIT Services</w:t>
+        </w:r>
+        <w:r>
+          <w:rPr>
+            <w:noProof/>
+            <w:webHidden/>
+          </w:rPr>
+          <w:tab/>
+        </w:r>
+        <w:r>
+          <w:rPr>
+            <w:noProof/>
+            <w:webHidden/>
+          </w:rPr>
+          <w:fldChar w:fldCharType="begin"/>
+        </w:r>
+        <w:r>
+          <w:rPr>
+            <w:noProof/>
+            <w:webHidden/>
+          </w:rPr>
+          <w:instrText xml:space="preserve"> PAGEREF _Toc91005002 \h </w:instrText>
+        </w:r>
+        <w:r>
+          <w:rPr>
+            <w:noProof/>
+            <w:webHidden/>
+          </w:rPr>
+        </w:r>
+        <w:r>
+          <w:rPr>
+            <w:noProof/>
+            <w:webHidden/>
+          </w:rPr>
+          <w:fldChar w:fldCharType="separate"/>
+        </w:r>
+        <w:r>
+          <w:rPr>
+            <w:noProof/>
+            <w:webHidden/>
+          </w:rPr>
+          <w:t>6</w:t>
         </w:r>
         <w:r>
           <w:rPr>
@@ -4382,7 +4811,7 @@
           <w:noProof/>
         </w:rPr>
       </w:pPr>
-      <w:hyperlink w:anchor="_Toc90994928" w:history="1">
+      <w:hyperlink w:anchor="_Toc91005003" w:history="1">
         <w:r>
           <w:rPr>
             <w:rStyle w:val="Hyperlink"/>
@@ -4423,7 +4852,7 @@
             <w:noProof/>
             <w:webHidden/>
           </w:rPr>
-          <w:instrText xml:space="preserve"> PAGEREF _Toc90994928 \h </w:instrText>
+          <w:instrText xml:space="preserve"> PAGEREF _Toc91005003 \h </w:instrText>
         </w:r>
         <w:r>
           <w:rPr>
@@ -4443,7 +4872,7 @@
             <w:noProof/>
             <w:webHidden/>
           </w:rPr>
-          <w:t>4</w:t>
+          <w:t>9</w:t>
         </w:r>
         <w:r>
           <w:rPr>
@@ -4466,7 +4895,7 @@
           <w:noProof/>
         </w:rPr>
       </w:pPr>
-      <w:hyperlink w:anchor="_Toc90994929" w:history="1">
+      <w:hyperlink w:anchor="_Toc91005004" w:history="1">
         <w:r>
           <w:rPr>
             <w:rStyle w:val="Hyperlink"/>
@@ -4507,7 +4936,7 @@
             <w:noProof/>
             <w:webHidden/>
           </w:rPr>
-          <w:instrText xml:space="preserve"> PAGEREF _Toc90994929 \h </w:instrText>
+          <w:instrText xml:space="preserve"> PAGEREF _Toc91005004 \h </w:instrText>
         </w:r>
         <w:r>
           <w:rPr>
@@ -4527,7 +4956,7 @@
             <w:noProof/>
             <w:webHidden/>
           </w:rPr>
-          <w:t>5</w:t>
+          <w:t>10</w:t>
         </w:r>
         <w:r>
           <w:rPr>
@@ -4550,7 +4979,7 @@
           <w:noProof/>
         </w:rPr>
       </w:pPr>
-      <w:hyperlink w:anchor="_Toc90994930" w:history="1">
+      <w:hyperlink w:anchor="_Toc91005005" w:history="1">
         <w:r>
           <w:rPr>
             <w:rStyle w:val="Hyperlink"/>
@@ -4591,7 +5020,7 @@
             <w:noProof/>
             <w:webHidden/>
           </w:rPr>
-          <w:instrText xml:space="preserve"> PAGEREF _Toc90994930 \h </w:instrText>
+          <w:instrText xml:space="preserve"> PAGEREF _Toc91005005 \h </w:instrText>
         </w:r>
         <w:r>
           <w:rPr>
@@ -4611,7 +5040,7 @@
             <w:noProof/>
             <w:webHidden/>
           </w:rPr>
-          <w:t>6</w:t>
+          <w:t>11</w:t>
         </w:r>
         <w:r>
           <w:rPr>
@@ -4623,6 +5052,9 @@
       </w:hyperlink>
     </w:p>
     <w:p>
+      <w:pPr>
+        <w:outlineLvl w:val="1"/>
+      </w:pPr>
       <w:r>
         <w:fldChar w:fldCharType="end"/>
       </w:r>
@@ -4636,14 +5068,919 @@
       <w:pPr>
         <w:pStyle w:val="Inhoud"/>
       </w:pPr>
-      <w:bookmarkStart w:id="0" w:name="_Toc90994926"/>
+      <w:bookmarkStart w:id="0" w:name="_Toc91004996"/>
       <w:r>
         <w:lastRenderedPageBreak/>
         <w:t>Plan van aanpak</w:t>
       </w:r>
       <w:bookmarkEnd w:id="0"/>
     </w:p>
+    <w:p/>
     <w:p>
+      <w:pPr>
+        <w:pStyle w:val="Inhoud2"/>
+      </w:pPr>
+      <w:bookmarkStart w:id="1" w:name="_Toc91004997"/>
+      <w:r>
+        <w:t>De deelopdrachten en de planning</w:t>
+      </w:r>
+      <w:bookmarkEnd w:id="1"/>
+    </w:p>
+    <w:tbl>
+      <w:tblPr>
+        <w:tblStyle w:val="Tabelraster"/>
+        <w:tblW w:w="0" w:type="auto"/>
+        <w:tblLook w:val="04A0" w:firstRow="1" w:lastRow="0" w:firstColumn="1" w:lastColumn="0" w:noHBand="0" w:noVBand="1"/>
+      </w:tblPr>
+      <w:tblGrid>
+        <w:gridCol w:w="1749"/>
+        <w:gridCol w:w="2643"/>
+        <w:gridCol w:w="1978"/>
+        <w:gridCol w:w="1414"/>
+        <w:gridCol w:w="1278"/>
+      </w:tblGrid>
+      <w:tr>
+        <w:tc>
+          <w:tcPr>
+            <w:tcW w:w="1800" w:type="dxa"/>
+          </w:tcPr>
+          <w:p>
+            <w:pPr>
+              <w:rPr>
+                <w:lang w:val="en-US"/>
+              </w:rPr>
+            </w:pPr>
+            <w:r>
+              <w:rPr>
+                <w:lang w:val="en-US"/>
+              </w:rPr>
+              <w:t xml:space="preserve">Nr </w:t>
+            </w:r>
+            <w:proofErr w:type="spellStart"/>
+            <w:r>
+              <w:rPr>
+                <w:lang w:val="en-US"/>
+              </w:rPr>
+              <w:t>deel</w:t>
+            </w:r>
+            <w:r>
+              <w:rPr>
+                <w:lang w:val="en-US"/>
+              </w:rPr>
+              <w:t>-</w:t>
+            </w:r>
+            <w:r>
+              <w:rPr>
+                <w:lang w:val="en-US"/>
+              </w:rPr>
+              <w:t>opdracht</w:t>
+            </w:r>
+            <w:proofErr w:type="spellEnd"/>
+          </w:p>
+        </w:tc>
+        <w:tc>
+          <w:tcPr>
+            <w:tcW w:w="2731" w:type="dxa"/>
+          </w:tcPr>
+          <w:p>
+            <w:pPr>
+              <w:rPr>
+                <w:lang w:val="en-US"/>
+              </w:rPr>
+            </w:pPr>
+            <w:proofErr w:type="spellStart"/>
+            <w:r>
+              <w:rPr>
+                <w:lang w:val="en-US"/>
+              </w:rPr>
+              <w:t>Omschrijving</w:t>
+            </w:r>
+            <w:proofErr w:type="spellEnd"/>
+            <w:r>
+              <w:rPr>
+                <w:lang w:val="en-US"/>
+              </w:rPr>
+              <w:t xml:space="preserve"> </w:t>
+            </w:r>
+            <w:proofErr w:type="spellStart"/>
+            <w:r>
+              <w:rPr>
+                <w:lang w:val="en-US"/>
+              </w:rPr>
+              <w:t>deelopdracht</w:t>
+            </w:r>
+            <w:proofErr w:type="spellEnd"/>
+          </w:p>
+        </w:tc>
+        <w:tc>
+          <w:tcPr>
+            <w:tcW w:w="1985" w:type="dxa"/>
+          </w:tcPr>
+          <w:p>
+            <w:pPr>
+              <w:rPr>
+                <w:lang w:val="en-US"/>
+              </w:rPr>
+            </w:pPr>
+            <w:proofErr w:type="spellStart"/>
+            <w:r>
+              <w:rPr>
+                <w:lang w:val="en-US"/>
+              </w:rPr>
+              <w:t>Verantwoordelijke</w:t>
+            </w:r>
+            <w:proofErr w:type="spellEnd"/>
+          </w:p>
+        </w:tc>
+        <w:tc>
+          <w:tcPr>
+            <w:tcW w:w="1424" w:type="dxa"/>
+          </w:tcPr>
+          <w:p>
+            <w:pPr>
+              <w:rPr>
+                <w:lang w:val="en-US"/>
+              </w:rPr>
+            </w:pPr>
+            <w:proofErr w:type="spellStart"/>
+            <w:r>
+              <w:rPr>
+                <w:lang w:val="en-US"/>
+              </w:rPr>
+              <w:t>Aanvang</w:t>
+            </w:r>
+            <w:proofErr w:type="spellEnd"/>
+          </w:p>
+        </w:tc>
+        <w:tc>
+          <w:tcPr>
+            <w:tcW w:w="1122" w:type="dxa"/>
+          </w:tcPr>
+          <w:p>
+            <w:pPr>
+              <w:rPr>
+                <w:lang w:val="en-US"/>
+              </w:rPr>
+            </w:pPr>
+            <w:r>
+              <w:rPr>
+                <w:lang w:val="en-US"/>
+              </w:rPr>
+              <w:t>Deadline</w:t>
+            </w:r>
+          </w:p>
+        </w:tc>
+      </w:tr>
+      <w:tr>
+        <w:tc>
+          <w:tcPr>
+            <w:tcW w:w="1800" w:type="dxa"/>
+          </w:tcPr>
+          <w:p>
+            <w:pPr>
+              <w:rPr>
+                <w:lang w:val="en-US"/>
+              </w:rPr>
+            </w:pPr>
+            <w:r>
+              <w:rPr>
+                <w:lang w:val="en-US"/>
+              </w:rPr>
+              <w:t>1</w:t>
+            </w:r>
+          </w:p>
+        </w:tc>
+        <w:tc>
+          <w:tcPr>
+            <w:tcW w:w="2731" w:type="dxa"/>
+          </w:tcPr>
+          <w:p>
+            <w:pPr>
+              <w:rPr>
+                <w:lang w:val="en-US"/>
+              </w:rPr>
+            </w:pPr>
+            <w:proofErr w:type="spellStart"/>
+            <w:r>
+              <w:rPr>
+                <w:lang w:val="en-US"/>
+              </w:rPr>
+              <w:t>Bedrijf</w:t>
+            </w:r>
+            <w:proofErr w:type="spellEnd"/>
+            <w:r>
+              <w:rPr>
+                <w:lang w:val="en-US"/>
+              </w:rPr>
+              <w:t xml:space="preserve"> </w:t>
+            </w:r>
+            <w:proofErr w:type="spellStart"/>
+            <w:r>
+              <w:rPr>
+                <w:lang w:val="en-US"/>
+              </w:rPr>
+              <w:t>opzoeken</w:t>
+            </w:r>
+            <w:proofErr w:type="spellEnd"/>
+          </w:p>
+        </w:tc>
+        <w:tc>
+          <w:tcPr>
+            <w:tcW w:w="1985" w:type="dxa"/>
+          </w:tcPr>
+          <w:p>
+            <w:pPr>
+              <w:rPr>
+                <w:lang w:val="en-US"/>
+              </w:rPr>
+            </w:pPr>
+            <w:r>
+              <w:rPr>
+                <w:lang w:val="en-US"/>
+              </w:rPr>
+              <w:t>Thomas</w:t>
+            </w:r>
+          </w:p>
+        </w:tc>
+        <w:tc>
+          <w:tcPr>
+            <w:tcW w:w="1424" w:type="dxa"/>
+          </w:tcPr>
+          <w:p>
+            <w:pPr>
+              <w:rPr>
+                <w:lang w:val="en-US"/>
+              </w:rPr>
+            </w:pPr>
+            <w:r>
+              <w:rPr>
+                <w:lang w:val="en-US"/>
+              </w:rPr>
+              <w:t>02/12/2021</w:t>
+            </w:r>
+          </w:p>
+        </w:tc>
+        <w:tc>
+          <w:tcPr>
+            <w:tcW w:w="1122" w:type="dxa"/>
+          </w:tcPr>
+          <w:p>
+            <w:pPr>
+              <w:rPr>
+                <w:lang w:val="en-US"/>
+              </w:rPr>
+            </w:pPr>
+            <w:r>
+              <w:rPr>
+                <w:lang w:val="en-US"/>
+              </w:rPr>
+              <w:t>05/12/2021</w:t>
+            </w:r>
+          </w:p>
+        </w:tc>
+      </w:tr>
+      <w:tr>
+        <w:tc>
+          <w:tcPr>
+            <w:tcW w:w="1800" w:type="dxa"/>
+          </w:tcPr>
+          <w:p>
+            <w:pPr>
+              <w:rPr>
+                <w:lang w:val="en-US"/>
+              </w:rPr>
+            </w:pPr>
+            <w:r>
+              <w:rPr>
+                <w:lang w:val="en-US"/>
+              </w:rPr>
+              <w:t>2</w:t>
+            </w:r>
+          </w:p>
+        </w:tc>
+        <w:tc>
+          <w:tcPr>
+            <w:tcW w:w="2731" w:type="dxa"/>
+          </w:tcPr>
+          <w:p>
+            <w:pPr>
+              <w:rPr>
+                <w:lang w:val="en-US"/>
+              </w:rPr>
+            </w:pPr>
+            <w:proofErr w:type="spellStart"/>
+            <w:r>
+              <w:rPr>
+                <w:lang w:val="en-US"/>
+              </w:rPr>
+              <w:t>Bedrijf</w:t>
+            </w:r>
+            <w:proofErr w:type="spellEnd"/>
+            <w:r>
+              <w:rPr>
+                <w:lang w:val="en-US"/>
+              </w:rPr>
+              <w:t xml:space="preserve"> </w:t>
+            </w:r>
+            <w:proofErr w:type="spellStart"/>
+            <w:r>
+              <w:rPr>
+                <w:lang w:val="en-US"/>
+              </w:rPr>
+              <w:t>contacteren</w:t>
+            </w:r>
+            <w:proofErr w:type="spellEnd"/>
+          </w:p>
+        </w:tc>
+        <w:tc>
+          <w:tcPr>
+            <w:tcW w:w="1985" w:type="dxa"/>
+          </w:tcPr>
+          <w:p>
+            <w:pPr>
+              <w:rPr>
+                <w:lang w:val="en-US"/>
+              </w:rPr>
+            </w:pPr>
+            <w:r>
+              <w:rPr>
+                <w:lang w:val="en-US"/>
+              </w:rPr>
+              <w:t>Zeno</w:t>
+            </w:r>
+          </w:p>
+        </w:tc>
+        <w:tc>
+          <w:tcPr>
+            <w:tcW w:w="1424" w:type="dxa"/>
+          </w:tcPr>
+          <w:p>
+            <w:pPr>
+              <w:rPr>
+                <w:lang w:val="en-US"/>
+              </w:rPr>
+            </w:pPr>
+            <w:r>
+              <w:rPr>
+                <w:lang w:val="en-US"/>
+              </w:rPr>
+              <w:t>07/12/2021</w:t>
+            </w:r>
+          </w:p>
+        </w:tc>
+        <w:tc>
+          <w:tcPr>
+            <w:tcW w:w="1122" w:type="dxa"/>
+          </w:tcPr>
+          <w:p>
+            <w:pPr>
+              <w:rPr>
+                <w:lang w:val="en-US"/>
+              </w:rPr>
+            </w:pPr>
+            <w:r>
+              <w:rPr>
+                <w:lang w:val="en-US"/>
+              </w:rPr>
+              <w:t>12/12/2021</w:t>
+            </w:r>
+          </w:p>
+        </w:tc>
+      </w:tr>
+      <w:tr>
+        <w:tc>
+          <w:tcPr>
+            <w:tcW w:w="1800" w:type="dxa"/>
+          </w:tcPr>
+          <w:p>
+            <w:pPr>
+              <w:rPr>
+                <w:lang w:val="en-US"/>
+              </w:rPr>
+            </w:pPr>
+            <w:r>
+              <w:rPr>
+                <w:lang w:val="en-US"/>
+              </w:rPr>
+              <w:t>3</w:t>
+            </w:r>
+          </w:p>
+        </w:tc>
+        <w:tc>
+          <w:tcPr>
+            <w:tcW w:w="2731" w:type="dxa"/>
+          </w:tcPr>
+          <w:p>
+            <w:pPr>
+              <w:rPr>
+                <w:lang w:val="en-US"/>
+              </w:rPr>
+            </w:pPr>
+            <w:r>
+              <w:rPr>
+                <w:lang w:val="en-US"/>
+              </w:rPr>
+              <w:t xml:space="preserve">Interview </w:t>
+            </w:r>
+            <w:proofErr w:type="spellStart"/>
+            <w:r>
+              <w:rPr>
+                <w:lang w:val="en-US"/>
+              </w:rPr>
+              <w:t>vragen</w:t>
+            </w:r>
+            <w:proofErr w:type="spellEnd"/>
+            <w:r>
+              <w:rPr>
+                <w:lang w:val="en-US"/>
+              </w:rPr>
+              <w:t xml:space="preserve"> </w:t>
+            </w:r>
+            <w:proofErr w:type="spellStart"/>
+            <w:r>
+              <w:rPr>
+                <w:lang w:val="en-US"/>
+              </w:rPr>
+              <w:t>opstellen</w:t>
+            </w:r>
+            <w:proofErr w:type="spellEnd"/>
+          </w:p>
+        </w:tc>
+        <w:tc>
+          <w:tcPr>
+            <w:tcW w:w="1985" w:type="dxa"/>
+          </w:tcPr>
+          <w:p>
+            <w:pPr>
+              <w:rPr>
+                <w:lang w:val="en-US"/>
+              </w:rPr>
+            </w:pPr>
+            <w:r>
+              <w:rPr>
+                <w:lang w:val="en-US"/>
+              </w:rPr>
+              <w:t>Thomas</w:t>
+            </w:r>
+          </w:p>
+        </w:tc>
+        <w:tc>
+          <w:tcPr>
+            <w:tcW w:w="1424" w:type="dxa"/>
+          </w:tcPr>
+          <w:p>
+            <w:pPr>
+              <w:rPr>
+                <w:lang w:val="en-US"/>
+              </w:rPr>
+            </w:pPr>
+            <w:r>
+              <w:rPr>
+                <w:lang w:val="en-US"/>
+              </w:rPr>
+              <w:t>13/12/2021</w:t>
+            </w:r>
+          </w:p>
+        </w:tc>
+        <w:tc>
+          <w:tcPr>
+            <w:tcW w:w="1122" w:type="dxa"/>
+          </w:tcPr>
+          <w:p>
+            <w:pPr>
+              <w:rPr>
+                <w:lang w:val="en-US"/>
+              </w:rPr>
+            </w:pPr>
+            <w:r>
+              <w:rPr>
+                <w:lang w:val="en-US"/>
+              </w:rPr>
+              <w:t>13/12/2021</w:t>
+            </w:r>
+          </w:p>
+        </w:tc>
+      </w:tr>
+      <w:tr>
+        <w:tc>
+          <w:tcPr>
+            <w:tcW w:w="1800" w:type="dxa"/>
+          </w:tcPr>
+          <w:p>
+            <w:pPr>
+              <w:rPr>
+                <w:lang w:val="en-US"/>
+              </w:rPr>
+            </w:pPr>
+            <w:r>
+              <w:rPr>
+                <w:lang w:val="en-US"/>
+              </w:rPr>
+              <w:t>4</w:t>
+            </w:r>
+          </w:p>
+        </w:tc>
+        <w:tc>
+          <w:tcPr>
+            <w:tcW w:w="2731" w:type="dxa"/>
+          </w:tcPr>
+          <w:p>
+            <w:pPr>
+              <w:rPr>
+                <w:lang w:val="en-US"/>
+              </w:rPr>
+            </w:pPr>
+            <w:r>
+              <w:rPr>
+                <w:lang w:val="en-US"/>
+              </w:rPr>
+              <w:t xml:space="preserve">Portfolio </w:t>
+            </w:r>
+            <w:proofErr w:type="spellStart"/>
+            <w:r>
+              <w:rPr>
+                <w:lang w:val="en-US"/>
+              </w:rPr>
+              <w:t>maken</w:t>
+            </w:r>
+            <w:proofErr w:type="spellEnd"/>
+          </w:p>
+        </w:tc>
+        <w:tc>
+          <w:tcPr>
+            <w:tcW w:w="1985" w:type="dxa"/>
+          </w:tcPr>
+          <w:p>
+            <w:pPr>
+              <w:rPr>
+                <w:lang w:val="en-US"/>
+              </w:rPr>
+            </w:pPr>
+            <w:r>
+              <w:rPr>
+                <w:lang w:val="en-US"/>
+              </w:rPr>
+              <w:t>Zeno</w:t>
+            </w:r>
+          </w:p>
+        </w:tc>
+        <w:tc>
+          <w:tcPr>
+            <w:tcW w:w="1424" w:type="dxa"/>
+          </w:tcPr>
+          <w:p>
+            <w:pPr>
+              <w:rPr>
+                <w:lang w:val="en-US"/>
+              </w:rPr>
+            </w:pPr>
+            <w:r>
+              <w:rPr>
+                <w:lang w:val="en-US"/>
+              </w:rPr>
+              <w:t>21/12/2021</w:t>
+            </w:r>
+          </w:p>
+        </w:tc>
+        <w:tc>
+          <w:tcPr>
+            <w:tcW w:w="1122" w:type="dxa"/>
+          </w:tcPr>
+          <w:p>
+            <w:pPr>
+              <w:rPr>
+                <w:lang w:val="en-US"/>
+              </w:rPr>
+            </w:pPr>
+            <w:r>
+              <w:rPr>
+                <w:lang w:val="en-US"/>
+              </w:rPr>
+              <w:t>21/12/2021</w:t>
+            </w:r>
+          </w:p>
+        </w:tc>
+      </w:tr>
+      <w:tr>
+        <w:tc>
+          <w:tcPr>
+            <w:tcW w:w="1800" w:type="dxa"/>
+          </w:tcPr>
+          <w:p>
+            <w:pPr>
+              <w:rPr>
+                <w:lang w:val="en-US"/>
+              </w:rPr>
+            </w:pPr>
+            <w:r>
+              <w:rPr>
+                <w:lang w:val="en-US"/>
+              </w:rPr>
+              <w:t>5</w:t>
+            </w:r>
+          </w:p>
+        </w:tc>
+        <w:tc>
+          <w:tcPr>
+            <w:tcW w:w="2731" w:type="dxa"/>
+          </w:tcPr>
+          <w:p>
+            <w:pPr>
+              <w:rPr>
+                <w:lang w:val="en-US"/>
+              </w:rPr>
+            </w:pPr>
+            <w:proofErr w:type="spellStart"/>
+            <w:r>
+              <w:rPr>
+                <w:lang w:val="en-US"/>
+              </w:rPr>
+              <w:t>Presentatie</w:t>
+            </w:r>
+            <w:proofErr w:type="spellEnd"/>
+            <w:r>
+              <w:rPr>
+                <w:lang w:val="en-US"/>
+              </w:rPr>
+              <w:t xml:space="preserve"> </w:t>
+            </w:r>
+            <w:proofErr w:type="spellStart"/>
+            <w:r>
+              <w:rPr>
+                <w:lang w:val="en-US"/>
+              </w:rPr>
+              <w:t>maken</w:t>
+            </w:r>
+            <w:proofErr w:type="spellEnd"/>
+          </w:p>
+        </w:tc>
+        <w:tc>
+          <w:tcPr>
+            <w:tcW w:w="1985" w:type="dxa"/>
+          </w:tcPr>
+          <w:p>
+            <w:pPr>
+              <w:rPr>
+                <w:lang w:val="en-US"/>
+              </w:rPr>
+            </w:pPr>
+            <w:r>
+              <w:rPr>
+                <w:lang w:val="en-US"/>
+              </w:rPr>
+              <w:t>Thomas</w:t>
+            </w:r>
+          </w:p>
+        </w:tc>
+        <w:tc>
+          <w:tcPr>
+            <w:tcW w:w="1424" w:type="dxa"/>
+          </w:tcPr>
+          <w:p>
+            <w:pPr>
+              <w:rPr>
+                <w:lang w:val="en-US"/>
+              </w:rPr>
+            </w:pPr>
+            <w:r>
+              <w:rPr>
+                <w:lang w:val="en-US"/>
+              </w:rPr>
+              <w:t>21/12/2021</w:t>
+            </w:r>
+          </w:p>
+        </w:tc>
+        <w:tc>
+          <w:tcPr>
+            <w:tcW w:w="1122" w:type="dxa"/>
+          </w:tcPr>
+          <w:p>
+            <w:pPr>
+              <w:rPr>
+                <w:lang w:val="en-US"/>
+              </w:rPr>
+            </w:pPr>
+            <w:r>
+              <w:rPr>
+                <w:lang w:val="en-US"/>
+              </w:rPr>
+              <w:t>21/12/2021</w:t>
+            </w:r>
+          </w:p>
+        </w:tc>
+      </w:tr>
+    </w:tbl>
+    <w:p>
+      <w:pPr>
+        <w:rPr>
+          <w:lang w:val="en-US"/>
+        </w:rPr>
+      </w:pPr>
+    </w:p>
+    <w:p>
+      <w:pPr>
+        <w:pStyle w:val="Inhoud2"/>
+      </w:pPr>
+      <w:bookmarkStart w:id="2" w:name="_Toc91004998"/>
+      <w:r>
+        <w:t>Werkafspraken</w:t>
+      </w:r>
+      <w:bookmarkEnd w:id="2"/>
+    </w:p>
+    <w:p>
+      <w:pPr>
+        <w:rPr>
+          <w:b/>
+          <w:bCs/>
+        </w:rPr>
+      </w:pPr>
+      <w:r>
+        <w:rPr>
+          <w:b/>
+          <w:bCs/>
+        </w:rPr>
+        <w:t>Beschrijving werkafspraken</w:t>
+      </w:r>
+    </w:p>
+    <w:p>
+      <w:r>
+        <w:t>De belangrijkste afspraak die wij als team hebben, is het informeren van je teamgenoot. Als je van plan bent om iets te doen of aan het doen bent, is het de bedoeling dat de andere hiervan op de hoogte is . Zo is iedereen mee met het project, zonder dat er iemand achterloopt of van niets af weet.</w:t>
+      </w:r>
+    </w:p>
+    <w:p>
+      <w:r>
+        <w:t>We hadden beiden duidelijk gemaakt dat het de bedoeling was om allebei aanwezig te zijn tijdens de vergaderingen. Elke groep bestaat maar uit twee personen dus zou het erg zijn, moest er maar één iemand al het werk doen en de ander niets.</w:t>
+      </w:r>
+    </w:p>
+    <w:p>
+      <w:r>
+        <w:t xml:space="preserve">Als laatste hebben we besloten om op dezelfde lijn te zitten. Dit wordt door meeste teams misschien niet als een afspraak gezien </w:t>
+      </w:r>
+      <w:r>
+        <w:t>of</w:t>
+      </w:r>
+      <w:r>
+        <w:t xml:space="preserve"> zelfs over het hoofd</w:t>
+      </w:r>
+      <w:r>
+        <w:t xml:space="preserve"> gezien. Wij komen met zen tweeën super goed overeen. Het zou erg zijn moest dit in het project niet zo zijn. </w:t>
+      </w:r>
+    </w:p>
+    <w:p>
+      <w:pPr>
+        <w:rPr>
+          <w:b/>
+          <w:bCs/>
+        </w:rPr>
+      </w:pPr>
+      <w:r>
+        <w:rPr>
+          <w:b/>
+          <w:bCs/>
+        </w:rPr>
+        <w:t>Taakverdeling</w:t>
+      </w:r>
+    </w:p>
+    <w:p>
+      <w:r>
+        <w:t xml:space="preserve">Zoals eerder meegedeeld bestaat ons team maar uit twee personen. Doordat we op dezelfde lijn zitten hebben, heeft Zeno besloten om Thomas te zien als projectleider. De taakverdeling zelf zal beslist worden door Zeno. Zo heeft ieder een zeg van spreken. </w:t>
+      </w:r>
+    </w:p>
+    <w:p>
+      <w:r>
+        <w:t xml:space="preserve">Thomas houdt zich dus vooral bezig met de deadlines. Hij zorgt ervoor dat alles op tijd is afgewerkt en of alles in orde is. Zeno zal vertellen wat er moet gebeuren en door wie. </w:t>
+      </w:r>
+      <w:r>
+        <w:t>Zo is er een goede samenwerking binnen het project.</w:t>
+      </w:r>
+    </w:p>
+    <w:p>
+      <w:pPr>
+        <w:jc w:val="center"/>
+      </w:pPr>
+      <w:r>
+        <w:rPr>
+          <w:noProof/>
+        </w:rPr>
+        <w:drawing>
+          <wp:inline distT="0" distB="0" distL="0" distR="0" wp14:anchorId="07BDFE03" wp14:editId="5EAFD247">
+            <wp:extent cx="3100388" cy="2066925"/>
+            <wp:effectExtent l="0" t="0" r="5080" b="0"/>
+            <wp:docPr id="39" name="Afbeelding 39"/>
+            <wp:cNvGraphicFramePr>
+              <a:graphicFrameLocks xmlns:a="http://schemas.openxmlformats.org/drawingml/2006/main" noChangeAspect="1"/>
+            </wp:cNvGraphicFramePr>
+            <a:graphic xmlns:a="http://schemas.openxmlformats.org/drawingml/2006/main">
+              <a:graphicData uri="http://schemas.openxmlformats.org/drawingml/2006/picture">
+                <pic:pic xmlns:pic="http://schemas.openxmlformats.org/drawingml/2006/picture">
+                  <pic:nvPicPr>
+                    <pic:cNvPr id="39" name="Afbeelding 39"/>
+                    <pic:cNvPicPr/>
+                  </pic:nvPicPr>
+                  <pic:blipFill>
+                    <a:blip r:embed="rId7" cstate="print">
+                      <a:extLst>
+                        <a:ext uri="{28A0092B-C50C-407E-A947-70E740481C1C}">
+                          <a14:useLocalDpi xmlns:a14="http://schemas.microsoft.com/office/drawing/2010/main" val="0"/>
+                        </a:ext>
+                      </a:extLst>
+                    </a:blip>
+                    <a:stretch>
+                      <a:fillRect/>
+                    </a:stretch>
+                  </pic:blipFill>
+                  <pic:spPr>
+                    <a:xfrm>
+                      <a:off x="0" y="0"/>
+                      <a:ext cx="3109129" cy="2072752"/>
+                    </a:xfrm>
+                    <a:prstGeom prst="rect">
+                      <a:avLst/>
+                    </a:prstGeom>
+                  </pic:spPr>
+                </pic:pic>
+              </a:graphicData>
+            </a:graphic>
+          </wp:inline>
+        </w:drawing>
+      </w:r>
+    </w:p>
+    <w:p>
+      <w:pPr>
+        <w:rPr>
+          <w:b/>
+          <w:bCs/>
+        </w:rPr>
+      </w:pPr>
+      <w:r>
+        <w:rPr>
+          <w:b/>
+          <w:bCs/>
+        </w:rPr>
+        <w:lastRenderedPageBreak/>
+        <w:t>Waar en wanneer werkt het team aan het project</w:t>
+      </w:r>
+    </w:p>
+    <w:p>
+      <w:r>
+        <w:t>De samenwerking zal vooral individueel gebeuren. Vergaderingen, bedrijfsbezoeken en interviews worden natuurlijk samen afgelegd, maar ieder zal zijn eigen opdracht hebben binnen het project.</w:t>
+      </w:r>
+    </w:p>
+    <w:p>
+      <w:r>
+        <w:t xml:space="preserve">We hebben samen besloten om pas in december te beginnen aan deze opdracht. We hadden eerst namelijk nog andere taken die in orde moesten zijn voor andere vakken. Sinds december zouden we beiden elke week wel iets moeten voorleggen aan de ander. Zo is er ook elke week een vergadering, </w:t>
+      </w:r>
+      <w:r>
+        <w:t>Messenger</w:t>
+      </w:r>
+      <w:r>
+        <w:t xml:space="preserve"> call, tussen de leden. </w:t>
+      </w:r>
+    </w:p>
+    <w:p>
+      <w:r>
+        <w:t>De onlinelessen begonnen ook weer in december waardoor we elkaar minder zagen. Het was dus zeker de bedoeling om elkaar voldoende te informeren.</w:t>
+      </w:r>
+    </w:p>
+    <w:p>
+      <w:pPr>
+        <w:rPr>
+          <w:b/>
+          <w:bCs/>
+        </w:rPr>
+      </w:pPr>
+      <w:r>
+        <w:rPr>
+          <w:b/>
+          <w:bCs/>
+        </w:rPr>
+        <w:t>Afspraken m.b.t. interne en externe communicatie</w:t>
+      </w:r>
+    </w:p>
+    <w:p>
+      <w:r>
+        <w:t xml:space="preserve">We besloten om elkaar te contacteren via </w:t>
+      </w:r>
+      <w:r>
+        <w:t>Messenger</w:t>
+      </w:r>
+      <w:r>
+        <w:t>. Alle informatie die gegeven zou worden binnen het gesprek zal ook daar blijven. Het is niet de bedoeling dat we informatie over het project of van je teamgenoot doorgeeft aan iemand anders.</w:t>
+      </w:r>
+    </w:p>
+    <w:p>
+      <w:r>
+        <w:t>Ook naar de bedrijven toe, is het de bedoeling dat we professioneel over komen. We gaan dus geen gebruik maken van fake e-mails of andere manieren om slecht over te komen.</w:t>
+      </w:r>
+    </w:p>
+    <w:p>
+      <w:pPr>
+        <w:rPr>
+          <w:caps/>
+          <w:color w:val="FFFFFF" w:themeColor="background1"/>
+          <w:sz w:val="24"/>
+        </w:rPr>
+      </w:pPr>
       <w:r>
         <w:br w:type="page"/>
       </w:r>
@@ -4652,25 +5989,29 @@
       <w:pPr>
         <w:pStyle w:val="Inhoud"/>
       </w:pPr>
-      <w:bookmarkStart w:id="1" w:name="_Toc90994927"/>
+      <w:bookmarkStart w:id="3" w:name="_Toc91004999"/>
       <w:r>
         <w:lastRenderedPageBreak/>
         <w:t>Communicatie met het bedrijf</w:t>
       </w:r>
-      <w:bookmarkEnd w:id="1"/>
+      <w:bookmarkEnd w:id="3"/>
     </w:p>
     <w:p>
       <w:pPr>
+        <w:pStyle w:val="Inhoud2"/>
+        <w:numPr>
+          <w:ilvl w:val="0"/>
+          <w:numId w:val="4"/>
+        </w:numPr>
         <w:rPr>
-          <w:lang w:val="en-US"/>
+          <w:lang w:val="nl-BE"/>
         </w:rPr>
       </w:pPr>
+      <w:bookmarkStart w:id="4" w:name="_Toc91005000"/>
       <w:r>
-        <w:rPr>
-          <w:lang w:val="en-US"/>
-        </w:rPr>
         <w:t>The Waffle Concept Company</w:t>
       </w:r>
+      <w:bookmarkEnd w:id="4"/>
     </w:p>
     <w:p>
       <w:r>
@@ -4695,24 +6036,12 @@
       <w:r>
         <w:t xml:space="preserve"> waar het allemaal begon in 2018. We hadden ook rondgekeken op hun website, </w:t>
       </w:r>
-      <w:hyperlink r:id="rId7" w:history="1">
+      <w:hyperlink r:id="rId8" w:history="1">
         <w:r>
           <w:rPr>
             <w:rStyle w:val="Hyperlink"/>
           </w:rPr>
-          <w:t>https://www</w:t>
-        </w:r>
-        <w:r>
-          <w:rPr>
-            <w:rStyle w:val="Hyperlink"/>
-          </w:rPr>
-          <w:t>.</w:t>
-        </w:r>
-        <w:r>
-          <w:rPr>
-            <w:rStyle w:val="Hyperlink"/>
-          </w:rPr>
-          <w:t>chezalbert.be/</w:t>
+          <w:t>https://www.chezalbert.be/</w:t>
         </w:r>
       </w:hyperlink>
       <w:r>
@@ -4724,6 +6053,9 @@
         <w:jc w:val="center"/>
       </w:pPr>
       <w:r>
+        <w:rPr>
+          <w:noProof/>
+        </w:rPr>
         <w:drawing>
           <wp:inline distT="0" distB="0" distL="0" distR="0" wp14:anchorId="71E1DFD3" wp14:editId="0154A621">
             <wp:extent cx="3315163" cy="1590897"/>
@@ -4740,7 +6072,7 @@
                     <pic:cNvPicPr/>
                   </pic:nvPicPr>
                   <pic:blipFill>
-                    <a:blip r:embed="rId8"/>
+                    <a:blip r:embed="rId9"/>
                     <a:stretch>
                       <a:fillRect/>
                     </a:stretch>
@@ -4762,11 +6094,14 @@
       </w:r>
     </w:p>
     <w:p>
-      <w:proofErr w:type="spellStart"/>
+      <w:pPr>
+        <w:pStyle w:val="Inhoud2"/>
+      </w:pPr>
+      <w:bookmarkStart w:id="5" w:name="_Toc91005001"/>
       <w:r>
         <w:t>Naysari</w:t>
       </w:r>
-      <w:proofErr w:type="spellEnd"/>
+      <w:bookmarkEnd w:id="5"/>
     </w:p>
     <w:p>
       <w:proofErr w:type="spellStart"/>
@@ -4786,6 +6121,9 @@
         <w:jc w:val="center"/>
       </w:pPr>
       <w:r>
+        <w:rPr>
+          <w:noProof/>
+        </w:rPr>
         <w:drawing>
           <wp:inline distT="0" distB="0" distL="0" distR="0" wp14:anchorId="68227DD7" wp14:editId="4E20385B">
             <wp:extent cx="3209925" cy="2840890"/>
@@ -4802,7 +6140,7 @@
                     <pic:cNvPicPr/>
                   </pic:nvPicPr>
                   <pic:blipFill>
-                    <a:blip r:embed="rId9"/>
+                    <a:blip r:embed="rId10"/>
                     <a:stretch>
                       <a:fillRect/>
                     </a:stretch>
@@ -4825,14 +6163,12 @@
     </w:p>
     <w:p/>
     <w:p>
-      <w:proofErr w:type="spellStart"/>
+      <w:pPr>
+        <w:pStyle w:val="Inhoud2"/>
+      </w:pPr>
+      <w:bookmarkStart w:id="6" w:name="_Toc91005002"/>
       <w:r>
-        <w:lastRenderedPageBreak/>
-        <w:t>FlandersIT</w:t>
-      </w:r>
-      <w:proofErr w:type="spellEnd"/>
-      <w:r>
-        <w:t xml:space="preserve"> </w:t>
+        <w:t xml:space="preserve">FlandersIT </w:t>
       </w:r>
       <w:r>
         <w:t>S</w:t>
@@ -4840,6 +6176,7 @@
       <w:r>
         <w:t>ervices</w:t>
       </w:r>
+      <w:bookmarkEnd w:id="6"/>
     </w:p>
     <w:p>
       <w:r>
@@ -4872,7 +6209,7 @@
       <w:r>
         <w:t xml:space="preserve"> Services, </w:t>
       </w:r>
-      <w:hyperlink r:id="rId10" w:history="1">
+      <w:hyperlink r:id="rId11" w:history="1">
         <w:r>
           <w:rPr>
             <w:rStyle w:val="Hyperlink"/>
@@ -4889,6 +6226,9 @@
         <w:jc w:val="center"/>
       </w:pPr>
       <w:r>
+        <w:rPr>
+          <w:noProof/>
+        </w:rPr>
         <w:drawing>
           <wp:inline distT="0" distB="0" distL="0" distR="0" wp14:anchorId="646B82B2" wp14:editId="0B81DBA1">
             <wp:extent cx="5382376" cy="1876687"/>
@@ -4905,7 +6245,7 @@
                     <pic:cNvPicPr/>
                   </pic:nvPicPr>
                   <pic:blipFill>
-                    <a:blip r:embed="rId11"/>
+                    <a:blip r:embed="rId12"/>
                     <a:stretch>
                       <a:fillRect/>
                     </a:stretch>
@@ -4931,6 +6271,9 @@
         <w:jc w:val="center"/>
       </w:pPr>
       <w:r>
+        <w:rPr>
+          <w:noProof/>
+        </w:rPr>
         <w:drawing>
           <wp:inline distT="0" distB="0" distL="0" distR="0" wp14:anchorId="6A1D6DAA" wp14:editId="2315EB9B">
             <wp:extent cx="5760720" cy="2613660"/>
@@ -4947,7 +6290,7 @@
                     <pic:cNvPicPr/>
                   </pic:nvPicPr>
                   <pic:blipFill>
-                    <a:blip r:embed="rId12"/>
+                    <a:blip r:embed="rId13"/>
                     <a:stretch>
                       <a:fillRect/>
                     </a:stretch>
@@ -4995,6 +6338,9 @@
         <w:jc w:val="center"/>
       </w:pPr>
       <w:r>
+        <w:rPr>
+          <w:noProof/>
+        </w:rPr>
         <w:drawing>
           <wp:inline distT="0" distB="0" distL="0" distR="0" wp14:anchorId="1FE0110F" wp14:editId="71FB28D7">
             <wp:extent cx="5760720" cy="3614420"/>
@@ -5011,7 +6357,7 @@
                     <pic:cNvPicPr/>
                   </pic:nvPicPr>
                   <pic:blipFill>
-                    <a:blip r:embed="rId13"/>
+                    <a:blip r:embed="rId14"/>
                     <a:stretch>
                       <a:fillRect/>
                     </a:stretch>
@@ -5066,6 +6412,9 @@
         <w:jc w:val="center"/>
       </w:pPr>
       <w:r>
+        <w:rPr>
+          <w:noProof/>
+        </w:rPr>
         <w:drawing>
           <wp:inline distT="0" distB="0" distL="0" distR="0" wp14:anchorId="38DEC057" wp14:editId="5485AB9C">
             <wp:extent cx="5760720" cy="5721985"/>
@@ -5082,7 +6431,7 @@
                     <pic:cNvPicPr/>
                   </pic:nvPicPr>
                   <pic:blipFill>
-                    <a:blip r:embed="rId14"/>
+                    <a:blip r:embed="rId15"/>
                     <a:stretch>
                       <a:fillRect/>
                     </a:stretch>
@@ -5110,12 +6459,12 @@
       <w:pPr>
         <w:pStyle w:val="Inhoud"/>
       </w:pPr>
-      <w:bookmarkStart w:id="2" w:name="_Toc90994928"/>
+      <w:bookmarkStart w:id="7" w:name="_Toc91005003"/>
       <w:r>
         <w:lastRenderedPageBreak/>
         <w:t>Interviewleidraad</w:t>
       </w:r>
-      <w:bookmarkEnd w:id="2"/>
+      <w:bookmarkEnd w:id="7"/>
     </w:p>
     <w:p>
       <w:r>
@@ -5126,12 +6475,12 @@
       <w:pPr>
         <w:pStyle w:val="Inhoud"/>
       </w:pPr>
-      <w:bookmarkStart w:id="3" w:name="_Toc90994929"/>
+      <w:bookmarkStart w:id="8" w:name="_Toc91005004"/>
       <w:r>
         <w:lastRenderedPageBreak/>
         <w:t>Logboek</w:t>
       </w:r>
-      <w:bookmarkEnd w:id="3"/>
+      <w:bookmarkEnd w:id="8"/>
     </w:p>
     <w:p>
       <w:r>
@@ -5142,31 +6491,14 @@
       <w:pPr>
         <w:pStyle w:val="Inhoud"/>
       </w:pPr>
-      <w:bookmarkStart w:id="4" w:name="_Toc90994930"/>
+      <w:bookmarkStart w:id="9" w:name="_Toc91005005"/>
       <w:r>
         <w:lastRenderedPageBreak/>
         <w:t>Bewijs van aanwezigheid</w:t>
       </w:r>
-      <w:bookmarkEnd w:id="4"/>
+      <w:bookmarkEnd w:id="9"/>
     </w:p>
     <w:p/>
-    <w:p>
-      <w:r>
-        <w:br w:type="page"/>
-      </w:r>
-    </w:p>
-    <w:p/>
-    <w:p>
-      <w:r>
-        <w:br w:type="page"/>
-      </w:r>
-    </w:p>
-    <w:p/>
-    <w:p>
-      <w:r>
-        <w:br w:type="page"/>
-      </w:r>
-    </w:p>
     <w:p/>
     <w:sectPr>
       <w:pgSz w:w="11906" w:h="16838"/>
@@ -5183,6 +6515,96 @@
 <file path=word/numbering.xml><?xml version="1.0" encoding="utf-8"?>
 <w:numbering xmlns:wpc="http://schemas.microsoft.com/office/word/2010/wordprocessingCanvas" xmlns:cx="http://schemas.microsoft.com/office/drawing/2014/chartex" xmlns:cx1="http://schemas.microsoft.com/office/drawing/2015/9/8/chartex" xmlns:cx2="http://schemas.microsoft.com/office/drawing/2015/10/21/chartex" xmlns:cx3="http://schemas.microsoft.com/office/drawing/2016/5/9/chartex" xmlns:cx4="http://schemas.microsoft.com/office/drawing/2016/5/10/chartex" xmlns:cx5="http://schemas.microsoft.com/office/drawing/2016/5/11/chartex" xmlns:cx6="http://schemas.microsoft.com/office/drawing/2016/5/12/chartex" xmlns:cx7="http://schemas.microsoft.com/office/drawing/2016/5/13/chartex" xmlns:cx8="http://schemas.microsoft.com/office/drawing/2016/5/14/chartex" xmlns:mc="http://schemas.openxmlformats.org/markup-compatibility/2006" xmlns:aink="http://schemas.microsoft.com/office/drawing/2016/ink" xmlns:am3d="http://schemas.microsoft.com/office/drawing/2017/model3d" xmlns:o="urn:schemas-microsoft-com:office:office" xmlns:r="http://schemas.openxmlformats.org/officeDocument/2006/relationships" xmlns:m="http://schemas.openxmlformats.org/officeDocument/2006/math" xmlns:v="urn:schemas-microsoft-com:vml" xmlns:wp14="http://schemas.microsoft.com/office/word/2010/wordprocessingDrawing" xmlns:wp="http://schemas.openxmlformats.org/drawingml/2006/wordprocessingDrawing" xmlns:w10="urn:schemas-microsoft-com:office:word" xmlns:w="http://schemas.openxmlformats.org/wordprocessingml/2006/main" xmlns:w14="http://schemas.microsoft.com/office/word/2010/wordml" xmlns:w15="http://schemas.microsoft.com/office/word/2012/wordml" xmlns:w16cex="http://schemas.microsoft.com/office/word/2018/wordml/cex" xmlns:w16cid="http://schemas.microsoft.com/office/word/2016/wordml/cid" xmlns:w16="http://schemas.microsoft.com/office/word/2018/wordml" xmlns:w16sdtdh="http://schemas.microsoft.com/office/word/2020/wordml/sdtdatahash" xmlns:w16se="http://schemas.microsoft.com/office/word/2015/wordml/symex" xmlns:wpg="http://schemas.microsoft.com/office/word/2010/wordprocessingGroup" xmlns:wpi="http://schemas.microsoft.com/office/word/2010/wordprocessingInk" xmlns:wne="http://schemas.microsoft.com/office/word/2006/wordml" xmlns:wps="http://schemas.microsoft.com/office/word/2010/wordprocessingShape" mc:Ignorable="w14 w15 w16se w16cid w16 w16cex w16sdtdh wp14">
   <w:abstractNum w:abstractNumId="0" w15:restartNumberingAfterBreak="0">
+    <w:nsid w:val="0EF2156C"/>
+    <w:multiLevelType w:val="hybridMultilevel"/>
+    <w:tmpl w:val="7376FFEC"/>
+    <w:lvl w:ilvl="0" w:tplc="796A528E">
+      <w:start w:val="1"/>
+      <w:numFmt w:val="decimal"/>
+      <w:pStyle w:val="Inhoud2"/>
+      <w:lvlText w:val="%1."/>
+      <w:lvlJc w:val="left"/>
+      <w:pPr>
+        <w:ind w:left="717" w:hanging="360"/>
+      </w:pPr>
+      <w:rPr>
+        <w:rFonts w:hint="default"/>
+      </w:rPr>
+    </w:lvl>
+    <w:lvl w:ilvl="1" w:tplc="08130019" w:tentative="1">
+      <w:start w:val="1"/>
+      <w:numFmt w:val="lowerLetter"/>
+      <w:lvlText w:val="%2."/>
+      <w:lvlJc w:val="left"/>
+      <w:pPr>
+        <w:ind w:left="1440" w:hanging="360"/>
+      </w:pPr>
+    </w:lvl>
+    <w:lvl w:ilvl="2" w:tplc="0813001B" w:tentative="1">
+      <w:start w:val="1"/>
+      <w:numFmt w:val="lowerRoman"/>
+      <w:lvlText w:val="%3."/>
+      <w:lvlJc w:val="right"/>
+      <w:pPr>
+        <w:ind w:left="2160" w:hanging="180"/>
+      </w:pPr>
+    </w:lvl>
+    <w:lvl w:ilvl="3" w:tplc="0813000F" w:tentative="1">
+      <w:start w:val="1"/>
+      <w:numFmt w:val="decimal"/>
+      <w:lvlText w:val="%4."/>
+      <w:lvlJc w:val="left"/>
+      <w:pPr>
+        <w:ind w:left="2880" w:hanging="360"/>
+      </w:pPr>
+    </w:lvl>
+    <w:lvl w:ilvl="4" w:tplc="08130019" w:tentative="1">
+      <w:start w:val="1"/>
+      <w:numFmt w:val="lowerLetter"/>
+      <w:lvlText w:val="%5."/>
+      <w:lvlJc w:val="left"/>
+      <w:pPr>
+        <w:ind w:left="3600" w:hanging="360"/>
+      </w:pPr>
+    </w:lvl>
+    <w:lvl w:ilvl="5" w:tplc="0813001B" w:tentative="1">
+      <w:start w:val="1"/>
+      <w:numFmt w:val="lowerRoman"/>
+      <w:lvlText w:val="%6."/>
+      <w:lvlJc w:val="right"/>
+      <w:pPr>
+        <w:ind w:left="4320" w:hanging="180"/>
+      </w:pPr>
+    </w:lvl>
+    <w:lvl w:ilvl="6" w:tplc="0813000F" w:tentative="1">
+      <w:start w:val="1"/>
+      <w:numFmt w:val="decimal"/>
+      <w:lvlText w:val="%7."/>
+      <w:lvlJc w:val="left"/>
+      <w:pPr>
+        <w:ind w:left="5040" w:hanging="360"/>
+      </w:pPr>
+    </w:lvl>
+    <w:lvl w:ilvl="7" w:tplc="08130019" w:tentative="1">
+      <w:start w:val="1"/>
+      <w:numFmt w:val="lowerLetter"/>
+      <w:lvlText w:val="%8."/>
+      <w:lvlJc w:val="left"/>
+      <w:pPr>
+        <w:ind w:left="5760" w:hanging="360"/>
+      </w:pPr>
+    </w:lvl>
+    <w:lvl w:ilvl="8" w:tplc="0813001B" w:tentative="1">
+      <w:start w:val="1"/>
+      <w:numFmt w:val="lowerRoman"/>
+      <w:lvlText w:val="%9."/>
+      <w:lvlJc w:val="right"/>
+      <w:pPr>
+        <w:ind w:left="6480" w:hanging="180"/>
+      </w:pPr>
+    </w:lvl>
+  </w:abstractNum>
+  <w:abstractNum w:abstractNumId="1" w15:restartNumberingAfterBreak="0">
     <w:nsid w:val="5AC74FE3"/>
     <w:multiLevelType w:val="hybridMultilevel"/>
     <w:tmpl w:val="F982997A"/>
@@ -5272,7 +6694,7 @@
       </w:pPr>
     </w:lvl>
   </w:abstractNum>
-  <w:abstractNum w:abstractNumId="1" w15:restartNumberingAfterBreak="0">
+  <w:abstractNum w:abstractNumId="2" w15:restartNumberingAfterBreak="0">
     <w:nsid w:val="67D0622D"/>
     <w:multiLevelType w:val="hybridMultilevel"/>
     <w:tmpl w:val="61C42A5C"/>
@@ -5283,25 +6705,25 @@
       <w:lvlText w:val="%1."/>
       <w:lvlJc w:val="left"/>
       <w:pPr>
-        <w:ind w:left="720" w:hanging="360"/>
+        <w:ind w:left="8047" w:hanging="360"/>
       </w:pPr>
     </w:lvl>
-    <w:lvl w:ilvl="1" w:tplc="08130019" w:tentative="1">
+    <w:lvl w:ilvl="1" w:tplc="08130019">
       <w:start w:val="1"/>
       <w:numFmt w:val="lowerLetter"/>
       <w:lvlText w:val="%2."/>
       <w:lvlJc w:val="left"/>
       <w:pPr>
-        <w:ind w:left="1440" w:hanging="360"/>
+        <w:ind w:left="8767" w:hanging="360"/>
       </w:pPr>
     </w:lvl>
-    <w:lvl w:ilvl="2" w:tplc="0813001B" w:tentative="1">
+    <w:lvl w:ilvl="2" w:tplc="0813001B">
       <w:start w:val="1"/>
       <w:numFmt w:val="lowerRoman"/>
       <w:lvlText w:val="%3."/>
       <w:lvlJc w:val="right"/>
       <w:pPr>
-        <w:ind w:left="2160" w:hanging="180"/>
+        <w:ind w:left="9487" w:hanging="180"/>
       </w:pPr>
     </w:lvl>
     <w:lvl w:ilvl="3" w:tplc="0813000F" w:tentative="1">
@@ -5310,7 +6732,7 @@
       <w:lvlText w:val="%4."/>
       <w:lvlJc w:val="left"/>
       <w:pPr>
-        <w:ind w:left="2880" w:hanging="360"/>
+        <w:ind w:left="10207" w:hanging="360"/>
       </w:pPr>
     </w:lvl>
     <w:lvl w:ilvl="4" w:tplc="08130019" w:tentative="1">
@@ -5319,7 +6741,7 @@
       <w:lvlText w:val="%5."/>
       <w:lvlJc w:val="left"/>
       <w:pPr>
-        <w:ind w:left="3600" w:hanging="360"/>
+        <w:ind w:left="10927" w:hanging="360"/>
       </w:pPr>
     </w:lvl>
     <w:lvl w:ilvl="5" w:tplc="0813001B" w:tentative="1">
@@ -5328,7 +6750,7 @@
       <w:lvlText w:val="%6."/>
       <w:lvlJc w:val="right"/>
       <w:pPr>
-        <w:ind w:left="4320" w:hanging="180"/>
+        <w:ind w:left="11647" w:hanging="180"/>
       </w:pPr>
     </w:lvl>
     <w:lvl w:ilvl="6" w:tplc="0813000F" w:tentative="1">
@@ -5337,7 +6759,7 @@
       <w:lvlText w:val="%7."/>
       <w:lvlJc w:val="left"/>
       <w:pPr>
-        <w:ind w:left="5040" w:hanging="360"/>
+        <w:ind w:left="12367" w:hanging="360"/>
       </w:pPr>
     </w:lvl>
     <w:lvl w:ilvl="7" w:tplc="08130019" w:tentative="1">
@@ -5346,7 +6768,7 @@
       <w:lvlText w:val="%8."/>
       <w:lvlJc w:val="left"/>
       <w:pPr>
-        <w:ind w:left="5760" w:hanging="360"/>
+        <w:ind w:left="13087" w:hanging="360"/>
       </w:pPr>
     </w:lvl>
     <w:lvl w:ilvl="8" w:tplc="0813001B" w:tentative="1">
@@ -5355,15 +6777,24 @@
       <w:lvlText w:val="%9."/>
       <w:lvlJc w:val="right"/>
       <w:pPr>
-        <w:ind w:left="6480" w:hanging="180"/>
+        <w:ind w:left="13807" w:hanging="180"/>
       </w:pPr>
     </w:lvl>
   </w:abstractNum>
   <w:num w:numId="1">
+    <w:abstractNumId w:val="2"/>
+  </w:num>
+  <w:num w:numId="2">
     <w:abstractNumId w:val="1"/>
   </w:num>
-  <w:num w:numId="2">
+  <w:num w:numId="3">
     <w:abstractNumId w:val="0"/>
+  </w:num>
+  <w:num w:numId="4">
+    <w:abstractNumId w:val="0"/>
+    <w:lvlOverride w:ilvl="0">
+      <w:startOverride w:val="1"/>
+    </w:lvlOverride>
   </w:num>
 </w:numbering>
 </file>
@@ -6139,6 +7570,67 @@
       <w:u w:val="single"/>
     </w:rPr>
   </w:style>
+  <w:style w:type="paragraph" w:customStyle="1" w:styleId="Inhoud2">
+    <w:name w:val="Inhoud 2"/>
+    <w:basedOn w:val="Inhoud"/>
+    <w:next w:val="Standaard"/>
+    <w:link w:val="Inhoud2Char"/>
+    <w:qFormat/>
+    <w:rsid w:val="00674E98"/>
+    <w:pPr>
+      <w:keepNext/>
+      <w:keepLines/>
+      <w:numPr>
+        <w:numId w:val="3"/>
+      </w:numPr>
+      <w:pBdr>
+        <w:top w:val="single" w:sz="24" w:space="1" w:color="FFFFFF" w:themeColor="background1"/>
+        <w:left w:val="single" w:sz="24" w:space="4" w:color="FFFFFF" w:themeColor="background1"/>
+        <w:bottom w:val="single" w:sz="24" w:space="1" w:color="FFFFFF" w:themeColor="background1"/>
+        <w:right w:val="single" w:sz="24" w:space="4" w:color="FFFFFF" w:themeColor="background1"/>
+      </w:pBdr>
+      <w:shd w:val="clear" w:color="auto" w:fill="FFFFFF" w:themeFill="background1"/>
+      <w:spacing w:before="240" w:after="120"/>
+    </w:pPr>
+    <w:rPr>
+      <w:color w:val="4472C4" w:themeColor="accent1"/>
+      <w:sz w:val="22"/>
+      <w:lang w:val="en-US"/>
+    </w:rPr>
+  </w:style>
+  <w:style w:type="table" w:styleId="Tabelraster">
+    <w:name w:val="Table Grid"/>
+    <w:basedOn w:val="Standaardtabel"/>
+    <w:uiPriority w:val="39"/>
+    <w:rsid w:val="002D01FB"/>
+    <w:pPr>
+      <w:spacing w:after="0" w:line="240" w:lineRule="auto"/>
+    </w:pPr>
+    <w:tblPr>
+      <w:tblBorders>
+        <w:top w:val="single" w:sz="4" w:space="0" w:color="auto"/>
+        <w:left w:val="single" w:sz="4" w:space="0" w:color="auto"/>
+        <w:bottom w:val="single" w:sz="4" w:space="0" w:color="auto"/>
+        <w:right w:val="single" w:sz="4" w:space="0" w:color="auto"/>
+        <w:insideH w:val="single" w:sz="4" w:space="0" w:color="auto"/>
+        <w:insideV w:val="single" w:sz="4" w:space="0" w:color="auto"/>
+      </w:tblBorders>
+    </w:tblPr>
+  </w:style>
+  <w:style w:type="character" w:customStyle="1" w:styleId="Inhoud2Char">
+    <w:name w:val="Inhoud 2 Char"/>
+    <w:basedOn w:val="InhoudChar"/>
+    <w:link w:val="Inhoud2"/>
+    <w:rsid w:val="00252844"/>
+    <w:rPr>
+      <w:rFonts w:ascii="Verdana" w:hAnsi="Verdana"/>
+      <w:caps/>
+      <w:color w:val="4472C4" w:themeColor="accent1"/>
+      <w:sz w:val="24"/>
+      <w:shd w:val="clear" w:color="auto" w:fill="FFFFFF" w:themeFill="background1"/>
+      <w:lang w:val="en-US"/>
+    </w:rPr>
+  </w:style>
 </w:styles>
 </file>
 

</xml_diff>

<commit_message>
Add last part to word document
</commit_message>
<xml_diff>
--- a/Bedrijfsbezoek FlandersIT Services.docx
+++ b/Bedrijfsbezoek FlandersIT Services.docx
@@ -8358,7 +8358,7 @@
       <w:r>
         <w:fldChar w:fldCharType="separate"/>
       </w:r>
-      <w:hyperlink w:anchor="_Toc91008978" w:history="1">
+      <w:hyperlink w:anchor="_Toc91016726" w:history="1">
         <w:r>
           <w:rPr>
             <w:rStyle w:val="Hyperlink"/>
@@ -8399,7 +8399,7 @@
             <w:noProof/>
             <w:webHidden/>
           </w:rPr>
-          <w:instrText xml:space="preserve"> PAGEREF _Toc91008978 \h </w:instrText>
+          <w:instrText xml:space="preserve"> PAGEREF _Toc91016726 \h </w:instrText>
         </w:r>
         <w:r>
           <w:rPr>
@@ -8442,7 +8442,7 @@
           <w:noProof/>
         </w:rPr>
       </w:pPr>
-      <w:hyperlink w:anchor="_Toc91008979" w:history="1">
+      <w:hyperlink w:anchor="_Toc91016727" w:history="1">
         <w:r>
           <w:rPr>
             <w:rStyle w:val="Hyperlink"/>
@@ -8483,7 +8483,7 @@
             <w:noProof/>
             <w:webHidden/>
           </w:rPr>
-          <w:instrText xml:space="preserve"> PAGEREF _Toc91008979 \h </w:instrText>
+          <w:instrText xml:space="preserve"> PAGEREF _Toc91016727 \h </w:instrText>
         </w:r>
         <w:r>
           <w:rPr>
@@ -8526,7 +8526,7 @@
           <w:noProof/>
         </w:rPr>
       </w:pPr>
-      <w:hyperlink w:anchor="_Toc91008980" w:history="1">
+      <w:hyperlink w:anchor="_Toc91016728" w:history="1">
         <w:r>
           <w:rPr>
             <w:rStyle w:val="Hyperlink"/>
@@ -8567,7 +8567,7 @@
             <w:noProof/>
             <w:webHidden/>
           </w:rPr>
-          <w:instrText xml:space="preserve"> PAGEREF _Toc91008980 \h </w:instrText>
+          <w:instrText xml:space="preserve"> PAGEREF _Toc91016728 \h </w:instrText>
         </w:r>
         <w:r>
           <w:rPr>
@@ -8610,7 +8610,7 @@
           <w:noProof/>
         </w:rPr>
       </w:pPr>
-      <w:hyperlink w:anchor="_Toc91008981" w:history="1">
+      <w:hyperlink w:anchor="_Toc91016729" w:history="1">
         <w:r>
           <w:rPr>
             <w:rStyle w:val="Hyperlink"/>
@@ -8651,7 +8651,7 @@
             <w:noProof/>
             <w:webHidden/>
           </w:rPr>
-          <w:instrText xml:space="preserve"> PAGEREF _Toc91008981 \h </w:instrText>
+          <w:instrText xml:space="preserve"> PAGEREF _Toc91016729 \h </w:instrText>
         </w:r>
         <w:r>
           <w:rPr>
@@ -8694,7 +8694,7 @@
           <w:noProof/>
         </w:rPr>
       </w:pPr>
-      <w:hyperlink w:anchor="_Toc91008982" w:history="1">
+      <w:hyperlink w:anchor="_Toc91016730" w:history="1">
         <w:r>
           <w:rPr>
             <w:rStyle w:val="Hyperlink"/>
@@ -8735,7 +8735,7 @@
             <w:noProof/>
             <w:webHidden/>
           </w:rPr>
-          <w:instrText xml:space="preserve"> PAGEREF _Toc91008982 \h </w:instrText>
+          <w:instrText xml:space="preserve"> PAGEREF _Toc91016730 \h </w:instrText>
         </w:r>
         <w:r>
           <w:rPr>
@@ -8778,7 +8778,7 @@
           <w:noProof/>
         </w:rPr>
       </w:pPr>
-      <w:hyperlink w:anchor="_Toc91008983" w:history="1">
+      <w:hyperlink w:anchor="_Toc91016731" w:history="1">
         <w:r>
           <w:rPr>
             <w:rStyle w:val="Hyperlink"/>
@@ -8819,7 +8819,7 @@
             <w:noProof/>
             <w:webHidden/>
           </w:rPr>
-          <w:instrText xml:space="preserve"> PAGEREF _Toc91008983 \h </w:instrText>
+          <w:instrText xml:space="preserve"> PAGEREF _Toc91016731 \h </w:instrText>
         </w:r>
         <w:r>
           <w:rPr>
@@ -8862,7 +8862,7 @@
           <w:noProof/>
         </w:rPr>
       </w:pPr>
-      <w:hyperlink w:anchor="_Toc91008984" w:history="1">
+      <w:hyperlink w:anchor="_Toc91016732" w:history="1">
         <w:r>
           <w:rPr>
             <w:rStyle w:val="Hyperlink"/>
@@ -8903,7 +8903,7 @@
             <w:noProof/>
             <w:webHidden/>
           </w:rPr>
-          <w:instrText xml:space="preserve"> PAGEREF _Toc91008984 \h </w:instrText>
+          <w:instrText xml:space="preserve"> PAGEREF _Toc91016732 \h </w:instrText>
         </w:r>
         <w:r>
           <w:rPr>
@@ -8946,7 +8946,7 @@
           <w:noProof/>
         </w:rPr>
       </w:pPr>
-      <w:hyperlink w:anchor="_Toc91008985" w:history="1">
+      <w:hyperlink w:anchor="_Toc91016733" w:history="1">
         <w:r>
           <w:rPr>
             <w:rStyle w:val="Hyperlink"/>
@@ -8987,7 +8987,7 @@
             <w:noProof/>
             <w:webHidden/>
           </w:rPr>
-          <w:instrText xml:space="preserve"> PAGEREF _Toc91008985 \h </w:instrText>
+          <w:instrText xml:space="preserve"> PAGEREF _Toc91016733 \h </w:instrText>
         </w:r>
         <w:r>
           <w:rPr>
@@ -9030,7 +9030,7 @@
           <w:noProof/>
         </w:rPr>
       </w:pPr>
-      <w:hyperlink w:anchor="_Toc91008986" w:history="1">
+      <w:hyperlink w:anchor="_Toc91016734" w:history="1">
         <w:r>
           <w:rPr>
             <w:rStyle w:val="Hyperlink"/>
@@ -9071,7 +9071,7 @@
             <w:noProof/>
             <w:webHidden/>
           </w:rPr>
-          <w:instrText xml:space="preserve"> PAGEREF _Toc91008986 \h </w:instrText>
+          <w:instrText xml:space="preserve"> PAGEREF _Toc91016734 \h </w:instrText>
         </w:r>
         <w:r>
           <w:rPr>
@@ -9114,7 +9114,7 @@
           <w:noProof/>
         </w:rPr>
       </w:pPr>
-      <w:hyperlink w:anchor="_Toc91008987" w:history="1">
+      <w:hyperlink w:anchor="_Toc91016735" w:history="1">
         <w:r>
           <w:rPr>
             <w:rStyle w:val="Hyperlink"/>
@@ -9155,7 +9155,7 @@
             <w:noProof/>
             <w:webHidden/>
           </w:rPr>
-          <w:instrText xml:space="preserve"> PAGEREF _Toc91008987 \h </w:instrText>
+          <w:instrText xml:space="preserve"> PAGEREF _Toc91016735 \h </w:instrText>
         </w:r>
         <w:r>
           <w:rPr>
@@ -9198,7 +9198,7 @@
           <w:noProof/>
         </w:rPr>
       </w:pPr>
-      <w:hyperlink w:anchor="_Toc91008988" w:history="1">
+      <w:hyperlink w:anchor="_Toc91016736" w:history="1">
         <w:r>
           <w:rPr>
             <w:rStyle w:val="Hyperlink"/>
@@ -9239,7 +9239,7 @@
             <w:noProof/>
             <w:webHidden/>
           </w:rPr>
-          <w:instrText xml:space="preserve"> PAGEREF _Toc91008988 \h </w:instrText>
+          <w:instrText xml:space="preserve"> PAGEREF _Toc91016736 \h </w:instrText>
         </w:r>
         <w:r>
           <w:rPr>
@@ -9282,7 +9282,7 @@
           <w:noProof/>
         </w:rPr>
       </w:pPr>
-      <w:hyperlink w:anchor="_Toc91008989" w:history="1">
+      <w:hyperlink w:anchor="_Toc91016737" w:history="1">
         <w:r>
           <w:rPr>
             <w:rStyle w:val="Hyperlink"/>
@@ -9323,7 +9323,7 @@
             <w:noProof/>
             <w:webHidden/>
           </w:rPr>
-          <w:instrText xml:space="preserve"> PAGEREF _Toc91008989 \h </w:instrText>
+          <w:instrText xml:space="preserve"> PAGEREF _Toc91016737 \h </w:instrText>
         </w:r>
         <w:r>
           <w:rPr>
@@ -9343,7 +9343,7 @@
             <w:noProof/>
             <w:webHidden/>
           </w:rPr>
-          <w:t>14</w:t>
+          <w:t>15</w:t>
         </w:r>
         <w:r>
           <w:rPr>
@@ -9371,7 +9371,7 @@
       <w:pPr>
         <w:pStyle w:val="Inhoud"/>
       </w:pPr>
-      <w:bookmarkStart w:id="0" w:name="_Toc91008978"/>
+      <w:bookmarkStart w:id="0" w:name="_Toc91016726"/>
       <w:r>
         <w:lastRenderedPageBreak/>
         <w:t>Plan van aanpak</w:t>
@@ -9383,7 +9383,7 @@
       <w:pPr>
         <w:pStyle w:val="Inhoud2"/>
       </w:pPr>
-      <w:bookmarkStart w:id="1" w:name="_Toc91008979"/>
+      <w:bookmarkStart w:id="1" w:name="_Toc91016727"/>
       <w:r>
         <w:t>De deelopdrachten en de planning</w:t>
       </w:r>
@@ -10084,7 +10084,7 @@
       <w:pPr>
         <w:pStyle w:val="Inhoud2"/>
       </w:pPr>
-      <w:bookmarkStart w:id="2" w:name="_Toc91008980"/>
+      <w:bookmarkStart w:id="2" w:name="_Toc91016728"/>
       <w:r>
         <w:t>Werkafspraken</w:t>
       </w:r>
@@ -10292,7 +10292,7 @@
       <w:pPr>
         <w:pStyle w:val="Inhoud"/>
       </w:pPr>
-      <w:bookmarkStart w:id="3" w:name="_Toc91008981"/>
+      <w:bookmarkStart w:id="3" w:name="_Toc91016729"/>
       <w:r>
         <w:lastRenderedPageBreak/>
         <w:t>Communicatie met het bedrijf</w:t>
@@ -10310,7 +10310,7 @@
           <w:lang w:val="nl-BE"/>
         </w:rPr>
       </w:pPr>
-      <w:bookmarkStart w:id="4" w:name="_Toc91008982"/>
+      <w:bookmarkStart w:id="4" w:name="_Toc91016730"/>
       <w:r>
         <w:t>The Waffle Concept Company</w:t>
       </w:r>
@@ -10400,7 +10400,7 @@
       <w:pPr>
         <w:pStyle w:val="Inhoud2"/>
       </w:pPr>
-      <w:bookmarkStart w:id="5" w:name="_Toc91008983"/>
+      <w:bookmarkStart w:id="5" w:name="_Toc91016731"/>
       <w:r>
         <w:t>Naysari</w:t>
       </w:r>
@@ -10469,7 +10469,7 @@
       <w:pPr>
         <w:pStyle w:val="Inhoud2"/>
       </w:pPr>
-      <w:bookmarkStart w:id="6" w:name="_Toc91008984"/>
+      <w:bookmarkStart w:id="6" w:name="_Toc91016732"/>
       <w:r>
         <w:t xml:space="preserve">FlandersIT </w:t>
       </w:r>
@@ -10762,7 +10762,7 @@
       <w:pPr>
         <w:pStyle w:val="Inhoud"/>
       </w:pPr>
-      <w:bookmarkStart w:id="7" w:name="_Toc91008985"/>
+      <w:bookmarkStart w:id="7" w:name="_Toc91016733"/>
       <w:r>
         <w:lastRenderedPageBreak/>
         <w:t>Interviewleidraad</w:t>
@@ -10777,7 +10777,7 @@
           <w:numId w:val="5"/>
         </w:numPr>
       </w:pPr>
-      <w:bookmarkStart w:id="8" w:name="_Toc91008986"/>
+      <w:bookmarkStart w:id="8" w:name="_Toc91016734"/>
       <w:r>
         <w:t>Gestelde vragen tijden het interview</w:t>
       </w:r>
@@ -11104,7 +11104,7 @@
       <w:pPr>
         <w:pStyle w:val="Inhoud2"/>
       </w:pPr>
-      <w:bookmarkStart w:id="9" w:name="_Toc91008987"/>
+      <w:bookmarkStart w:id="9" w:name="_Toc91016735"/>
       <w:r>
         <w:t>Opname van het interview</w:t>
       </w:r>
@@ -11204,7 +11204,6 @@
           <w:sz w:val="24"/>
         </w:rPr>
       </w:pPr>
-      <w:bookmarkStart w:id="10" w:name="_Toc91008988"/>
       <w:r>
         <w:br w:type="page"/>
       </w:r>
@@ -11213,6 +11212,7 @@
       <w:pPr>
         <w:pStyle w:val="Inhoud"/>
       </w:pPr>
+      <w:bookmarkStart w:id="10" w:name="_Toc91016736"/>
       <w:r>
         <w:lastRenderedPageBreak/>
         <w:t>Logboek</w:t>
@@ -11220,6 +11220,780 @@
       <w:bookmarkEnd w:id="10"/>
     </w:p>
     <w:p>
+      <w:r>
+        <w:t xml:space="preserve">Namen: </w:t>
+      </w:r>
+      <w:proofErr w:type="spellStart"/>
+      <w:r>
+        <w:t>Vancayseele</w:t>
+      </w:r>
+      <w:proofErr w:type="spellEnd"/>
+      <w:r>
+        <w:t xml:space="preserve"> Thomas en Zeno Lefever</w:t>
+      </w:r>
+    </w:p>
+    <w:p>
+      <w:r>
+        <w:t>Klas: Graduaat Programmeren groep 2</w:t>
+      </w:r>
+    </w:p>
+    <w:p>
+      <w:r>
+        <w:t xml:space="preserve">Vak: </w:t>
+      </w:r>
+      <w:proofErr w:type="spellStart"/>
+      <w:r>
+        <w:t>Workplace</w:t>
+      </w:r>
+      <w:proofErr w:type="spellEnd"/>
+      <w:r>
+        <w:t xml:space="preserve"> </w:t>
+      </w:r>
+      <w:proofErr w:type="spellStart"/>
+      <w:r>
+        <w:t>Exploring</w:t>
+      </w:r>
+      <w:proofErr w:type="spellEnd"/>
+    </w:p>
+    <w:p>
+      <w:r>
+        <w:t xml:space="preserve">Onderzoek: Bedrijfsbezoek </w:t>
+      </w:r>
+    </w:p>
+    <w:tbl>
+      <w:tblPr>
+        <w:tblStyle w:val="Tabelraster"/>
+        <w:tblpPr w:leftFromText="141" w:rightFromText="141" w:vertAnchor="page" w:horzAnchor="margin" w:tblpY="3751"/>
+        <w:tblW w:w="0" w:type="auto"/>
+        <w:tblLook w:val="04A0" w:firstRow="1" w:lastRow="0" w:firstColumn="1" w:lastColumn="0" w:noHBand="0" w:noVBand="1"/>
+      </w:tblPr>
+      <w:tblGrid>
+        <w:gridCol w:w="1512"/>
+        <w:gridCol w:w="1228"/>
+        <w:gridCol w:w="1078"/>
+        <w:gridCol w:w="1121"/>
+        <w:gridCol w:w="1129"/>
+        <w:gridCol w:w="1567"/>
+        <w:gridCol w:w="1427"/>
+      </w:tblGrid>
+      <w:tr>
+        <w:tc>
+          <w:tcPr>
+            <w:tcW w:w="1290" w:type="dxa"/>
+          </w:tcPr>
+          <w:p>
+            <w:r>
+              <w:t>Wat?</w:t>
+            </w:r>
+          </w:p>
+        </w:tc>
+        <w:tc>
+          <w:tcPr>
+            <w:tcW w:w="1290" w:type="dxa"/>
+          </w:tcPr>
+          <w:p>
+            <w:r>
+              <w:t>Wanneer?</w:t>
+            </w:r>
+          </w:p>
+        </w:tc>
+        <w:tc>
+          <w:tcPr>
+            <w:tcW w:w="1282" w:type="dxa"/>
+          </w:tcPr>
+          <w:p>
+            <w:r>
+              <w:t>Waar?</w:t>
+            </w:r>
+          </w:p>
+        </w:tc>
+        <w:tc>
+          <w:tcPr>
+            <w:tcW w:w="1283" w:type="dxa"/>
+          </w:tcPr>
+          <w:p>
+            <w:r>
+              <w:t>Hoe lang?</w:t>
+            </w:r>
+          </w:p>
+        </w:tc>
+        <w:tc>
+          <w:tcPr>
+            <w:tcW w:w="1286" w:type="dxa"/>
+          </w:tcPr>
+          <w:p>
+            <w:r>
+              <w:t>Wie?</w:t>
+            </w:r>
+          </w:p>
+        </w:tc>
+        <w:tc>
+          <w:tcPr>
+            <w:tcW w:w="1343" w:type="dxa"/>
+          </w:tcPr>
+          <w:p>
+            <w:r>
+              <w:t>Aantekening</w:t>
+            </w:r>
+          </w:p>
+        </w:tc>
+        <w:tc>
+          <w:tcPr>
+            <w:tcW w:w="1288" w:type="dxa"/>
+          </w:tcPr>
+          <w:p>
+            <w:r>
+              <w:t>Afspraak</w:t>
+            </w:r>
+          </w:p>
+        </w:tc>
+      </w:tr>
+      <w:tr>
+        <w:tc>
+          <w:tcPr>
+            <w:tcW w:w="1290" w:type="dxa"/>
+          </w:tcPr>
+          <w:p>
+            <w:r>
+              <w:t>Bedrijven opzoeken op het internet</w:t>
+            </w:r>
+          </w:p>
+        </w:tc>
+        <w:tc>
+          <w:tcPr>
+            <w:tcW w:w="1290" w:type="dxa"/>
+          </w:tcPr>
+          <w:p>
+            <w:r>
+              <w:t>10-11-2021</w:t>
+            </w:r>
+          </w:p>
+        </w:tc>
+        <w:tc>
+          <w:tcPr>
+            <w:tcW w:w="1282" w:type="dxa"/>
+          </w:tcPr>
+          <w:p>
+            <w:pPr>
+              <w:tabs>
+                <w:tab w:val="left" w:pos="780"/>
+              </w:tabs>
+            </w:pPr>
+            <w:r>
+              <w:t xml:space="preserve">School </w:t>
+            </w:r>
+          </w:p>
+        </w:tc>
+        <w:tc>
+          <w:tcPr>
+            <w:tcW w:w="1283" w:type="dxa"/>
+          </w:tcPr>
+          <w:p>
+            <w:r>
+              <w:t>30min</w:t>
+            </w:r>
+          </w:p>
+        </w:tc>
+        <w:tc>
+          <w:tcPr>
+            <w:tcW w:w="1286" w:type="dxa"/>
+          </w:tcPr>
+          <w:p>
+            <w:r>
+              <w:t>Thomas en Zeno</w:t>
+            </w:r>
+          </w:p>
+        </w:tc>
+        <w:tc>
+          <w:tcPr>
+            <w:tcW w:w="1343" w:type="dxa"/>
+          </w:tcPr>
+          <w:p>
+            <w:r>
+              <w:t xml:space="preserve">We hebben samen twee bedrijven gevonden, namelijk The </w:t>
+            </w:r>
+            <w:proofErr w:type="spellStart"/>
+            <w:r>
+              <w:t>Waffle</w:t>
+            </w:r>
+            <w:proofErr w:type="spellEnd"/>
+            <w:r>
+              <w:t xml:space="preserve"> concept company en </w:t>
+            </w:r>
+            <w:proofErr w:type="spellStart"/>
+            <w:r>
+              <w:t>Naysari</w:t>
+            </w:r>
+            <w:proofErr w:type="spellEnd"/>
+            <w:r>
+              <w:t>.</w:t>
+            </w:r>
+          </w:p>
+        </w:tc>
+        <w:tc>
+          <w:tcPr>
+            <w:tcW w:w="1288" w:type="dxa"/>
+          </w:tcPr>
+          <w:p>
+            <w:r>
+              <w:t>Kijken welk bedrijf van de twee ons het meeste aanspreekt en deze contacteren.</w:t>
+            </w:r>
+          </w:p>
+        </w:tc>
+      </w:tr>
+      <w:tr>
+        <w:tc>
+          <w:tcPr>
+            <w:tcW w:w="1290" w:type="dxa"/>
+          </w:tcPr>
+          <w:p>
+            <w:r>
+              <w:t>Beide bedrijven gecontacteerd</w:t>
+            </w:r>
+          </w:p>
+        </w:tc>
+        <w:tc>
+          <w:tcPr>
+            <w:tcW w:w="1290" w:type="dxa"/>
+          </w:tcPr>
+          <w:p>
+            <w:r>
+              <w:t>02-12-2021</w:t>
+            </w:r>
+          </w:p>
+        </w:tc>
+        <w:tc>
+          <w:tcPr>
+            <w:tcW w:w="1282" w:type="dxa"/>
+          </w:tcPr>
+          <w:p>
+            <w:r>
+              <w:t>Thuis</w:t>
+            </w:r>
+          </w:p>
+        </w:tc>
+        <w:tc>
+          <w:tcPr>
+            <w:tcW w:w="1283" w:type="dxa"/>
+          </w:tcPr>
+          <w:p>
+            <w:r>
+              <w:t>15min</w:t>
+            </w:r>
+          </w:p>
+        </w:tc>
+        <w:tc>
+          <w:tcPr>
+            <w:tcW w:w="1286" w:type="dxa"/>
+          </w:tcPr>
+          <w:p>
+            <w:r>
+              <w:t>Thomas</w:t>
+            </w:r>
+          </w:p>
+        </w:tc>
+        <w:tc>
+          <w:tcPr>
+            <w:tcW w:w="1343" w:type="dxa"/>
+          </w:tcPr>
+          <w:p>
+            <w:r>
+              <w:t>Thomas heeft beide bedrijven telefonisch gecontacteerd. Deze konden allebei niet doorgaan.</w:t>
+            </w:r>
+          </w:p>
+        </w:tc>
+        <w:tc>
+          <w:tcPr>
+            <w:tcW w:w="1288" w:type="dxa"/>
+          </w:tcPr>
+          <w:p>
+            <w:r>
+              <w:t>Zo snel mogelijk een nieuw bedrijf zoeken en deze uitwerken.</w:t>
+            </w:r>
+          </w:p>
+        </w:tc>
+      </w:tr>
+      <w:tr>
+        <w:tc>
+          <w:tcPr>
+            <w:tcW w:w="1290" w:type="dxa"/>
+          </w:tcPr>
+          <w:p>
+            <w:r>
+              <w:t>Nieuw bedrijf gevonden</w:t>
+            </w:r>
+          </w:p>
+        </w:tc>
+        <w:tc>
+          <w:tcPr>
+            <w:tcW w:w="1290" w:type="dxa"/>
+          </w:tcPr>
+          <w:p>
+            <w:r>
+              <w:t>02-12-2021</w:t>
+            </w:r>
+          </w:p>
+        </w:tc>
+        <w:tc>
+          <w:tcPr>
+            <w:tcW w:w="1282" w:type="dxa"/>
+          </w:tcPr>
+          <w:p>
+            <w:r>
+              <w:t>Thuis</w:t>
+            </w:r>
+          </w:p>
+        </w:tc>
+        <w:tc>
+          <w:tcPr>
+            <w:tcW w:w="1283" w:type="dxa"/>
+          </w:tcPr>
+          <w:p>
+            <w:r>
+              <w:t>20min</w:t>
+            </w:r>
+          </w:p>
+        </w:tc>
+        <w:tc>
+          <w:tcPr>
+            <w:tcW w:w="1286" w:type="dxa"/>
+          </w:tcPr>
+          <w:p>
+            <w:r>
+              <w:t>Thomas</w:t>
+            </w:r>
+          </w:p>
+        </w:tc>
+        <w:tc>
+          <w:tcPr>
+            <w:tcW w:w="1343" w:type="dxa"/>
+          </w:tcPr>
+          <w:p>
+            <w:r>
+              <w:t xml:space="preserve">Thomas heeft een nieuw bedrijf gevonden namelijk </w:t>
+            </w:r>
+            <w:proofErr w:type="spellStart"/>
+            <w:r>
+              <w:t>FlandersIT</w:t>
+            </w:r>
+            <w:proofErr w:type="spellEnd"/>
+            <w:r>
+              <w:t xml:space="preserve"> Services.</w:t>
+            </w:r>
+          </w:p>
+        </w:tc>
+        <w:tc>
+          <w:tcPr>
+            <w:tcW w:w="1288" w:type="dxa"/>
+          </w:tcPr>
+          <w:p>
+            <w:r>
+              <w:t>Opnieuw het bedrijf contacteren en afspraak maken indien mogelijk.</w:t>
+            </w:r>
+          </w:p>
+        </w:tc>
+      </w:tr>
+      <w:tr>
+        <w:tc>
+          <w:tcPr>
+            <w:tcW w:w="1290" w:type="dxa"/>
+          </w:tcPr>
+          <w:p>
+            <w:proofErr w:type="spellStart"/>
+            <w:r>
+              <w:t>FlandersIt</w:t>
+            </w:r>
+            <w:proofErr w:type="spellEnd"/>
+            <w:r>
+              <w:t xml:space="preserve"> Services contacteren</w:t>
+            </w:r>
+          </w:p>
+        </w:tc>
+        <w:tc>
+          <w:tcPr>
+            <w:tcW w:w="1290" w:type="dxa"/>
+          </w:tcPr>
+          <w:p>
+            <w:r>
+              <w:t>07-12-2021</w:t>
+            </w:r>
+          </w:p>
+        </w:tc>
+        <w:tc>
+          <w:tcPr>
+            <w:tcW w:w="1282" w:type="dxa"/>
+          </w:tcPr>
+          <w:p>
+            <w:r>
+              <w:t>Thuis</w:t>
+            </w:r>
+          </w:p>
+        </w:tc>
+        <w:tc>
+          <w:tcPr>
+            <w:tcW w:w="1283" w:type="dxa"/>
+          </w:tcPr>
+          <w:p>
+            <w:r>
+              <w:t>Periode van twee dagen</w:t>
+            </w:r>
+          </w:p>
+        </w:tc>
+        <w:tc>
+          <w:tcPr>
+            <w:tcW w:w="1286" w:type="dxa"/>
+          </w:tcPr>
+          <w:p>
+            <w:r>
+              <w:t>Zeno</w:t>
+            </w:r>
+          </w:p>
+        </w:tc>
+        <w:tc>
+          <w:tcPr>
+            <w:tcW w:w="1343" w:type="dxa"/>
+          </w:tcPr>
+          <w:p>
+            <w:r>
+              <w:t>Zeno heeft het bedrijf gemaild en uiteindelijk tot een overeenkomst te komen van een interview.</w:t>
+            </w:r>
+          </w:p>
+        </w:tc>
+        <w:tc>
+          <w:tcPr>
+            <w:tcW w:w="1288" w:type="dxa"/>
+          </w:tcPr>
+          <w:p>
+            <w:r>
+              <w:t>Aanwezig zijn tijdens het interview op 13-12-2021 om 10u in de ochtend.</w:t>
+            </w:r>
+          </w:p>
+        </w:tc>
+      </w:tr>
+      <w:tr>
+        <w:tc>
+          <w:tcPr>
+            <w:tcW w:w="1290" w:type="dxa"/>
+          </w:tcPr>
+          <w:p>
+            <w:r>
+              <w:t xml:space="preserve">Interview met </w:t>
+            </w:r>
+            <w:r>
+              <w:t xml:space="preserve">Bart </w:t>
+            </w:r>
+            <w:proofErr w:type="spellStart"/>
+            <w:r>
+              <w:t>Rousseeuw</w:t>
+            </w:r>
+            <w:proofErr w:type="spellEnd"/>
+          </w:p>
+        </w:tc>
+        <w:tc>
+          <w:tcPr>
+            <w:tcW w:w="1290" w:type="dxa"/>
+          </w:tcPr>
+          <w:p>
+            <w:r>
+              <w:t>13-12-2021</w:t>
+            </w:r>
+          </w:p>
+        </w:tc>
+        <w:tc>
+          <w:tcPr>
+            <w:tcW w:w="1282" w:type="dxa"/>
+          </w:tcPr>
+          <w:p>
+            <w:r>
+              <w:t>Thuis</w:t>
+            </w:r>
+          </w:p>
+        </w:tc>
+        <w:tc>
+          <w:tcPr>
+            <w:tcW w:w="1283" w:type="dxa"/>
+          </w:tcPr>
+          <w:p>
+            <w:r>
+              <w:t>45min</w:t>
+            </w:r>
+          </w:p>
+        </w:tc>
+        <w:tc>
+          <w:tcPr>
+            <w:tcW w:w="1286" w:type="dxa"/>
+          </w:tcPr>
+          <w:p>
+            <w:r>
+              <w:t>Thomas en Zeno</w:t>
+            </w:r>
+          </w:p>
+        </w:tc>
+        <w:tc>
+          <w:tcPr>
+            <w:tcW w:w="1343" w:type="dxa"/>
+          </w:tcPr>
+          <w:p>
+            <w:r>
+              <w:t xml:space="preserve">Interview online afgelegd met de zaakvoerder van </w:t>
+            </w:r>
+            <w:proofErr w:type="spellStart"/>
+            <w:r>
+              <w:t>FlandersIt</w:t>
+            </w:r>
+            <w:proofErr w:type="spellEnd"/>
+            <w:r>
+              <w:t xml:space="preserve"> Services</w:t>
+            </w:r>
+          </w:p>
+        </w:tc>
+        <w:tc>
+          <w:tcPr>
+            <w:tcW w:w="1288" w:type="dxa"/>
+          </w:tcPr>
+          <w:p>
+            <w:r>
+              <w:t>Zien dat zowel het portfolio en de presentatie in orde gebracht worden.</w:t>
+            </w:r>
+          </w:p>
+        </w:tc>
+      </w:tr>
+      <w:tr>
+        <w:tc>
+          <w:tcPr>
+            <w:tcW w:w="1290" w:type="dxa"/>
+          </w:tcPr>
+          <w:p>
+            <w:r>
+              <w:t>Portfolio in orde brengen</w:t>
+            </w:r>
+          </w:p>
+        </w:tc>
+        <w:tc>
+          <w:tcPr>
+            <w:tcW w:w="1290" w:type="dxa"/>
+          </w:tcPr>
+          <w:p>
+            <w:r>
+              <w:t>17/18-12-2021</w:t>
+            </w:r>
+          </w:p>
+        </w:tc>
+        <w:tc>
+          <w:tcPr>
+            <w:tcW w:w="1282" w:type="dxa"/>
+          </w:tcPr>
+          <w:p>
+            <w:r>
+              <w:t>Thuis</w:t>
+            </w:r>
+          </w:p>
+        </w:tc>
+        <w:tc>
+          <w:tcPr>
+            <w:tcW w:w="1283" w:type="dxa"/>
+          </w:tcPr>
+          <w:p>
+            <w:r>
+              <w:t>200min</w:t>
+            </w:r>
+          </w:p>
+        </w:tc>
+        <w:tc>
+          <w:tcPr>
+            <w:tcW w:w="1286" w:type="dxa"/>
+          </w:tcPr>
+          <w:p>
+            <w:r>
+              <w:t>Zeno</w:t>
+            </w:r>
+          </w:p>
+        </w:tc>
+        <w:tc>
+          <w:tcPr>
+            <w:tcW w:w="1343" w:type="dxa"/>
+          </w:tcPr>
+          <w:p>
+            <w:r>
+              <w:t xml:space="preserve">Zeno heeft heel de portfolio </w:t>
+            </w:r>
+            <w:r>
+              <w:lastRenderedPageBreak/>
+              <w:t>gemaakt. Dit in het weekend van 17 december. Hij moest ervoor zorgen dat dit af was zodat Thomas de presentatie kon maken.</w:t>
+            </w:r>
+          </w:p>
+        </w:tc>
+        <w:tc>
+          <w:tcPr>
+            <w:tcW w:w="1288" w:type="dxa"/>
+          </w:tcPr>
+          <w:p>
+            <w:r>
+              <w:lastRenderedPageBreak/>
+              <w:t xml:space="preserve">Thomas die aan de hand van de </w:t>
+            </w:r>
+            <w:r>
+              <w:lastRenderedPageBreak/>
+              <w:t>portfolio de presentatie kon maken.</w:t>
+            </w:r>
+          </w:p>
+        </w:tc>
+      </w:tr>
+      <w:tr>
+        <w:tc>
+          <w:tcPr>
+            <w:tcW w:w="1290" w:type="dxa"/>
+          </w:tcPr>
+          <w:p>
+            <w:r>
+              <w:lastRenderedPageBreak/>
+              <w:t>Presentatie in orde brengen</w:t>
+            </w:r>
+          </w:p>
+        </w:tc>
+        <w:tc>
+          <w:tcPr>
+            <w:tcW w:w="1290" w:type="dxa"/>
+          </w:tcPr>
+          <w:p>
+            <w:r>
+              <w:t>18/19-12-2021</w:t>
+            </w:r>
+          </w:p>
+        </w:tc>
+        <w:tc>
+          <w:tcPr>
+            <w:tcW w:w="1282" w:type="dxa"/>
+          </w:tcPr>
+          <w:p>
+            <w:r>
+              <w:t>Thuis</w:t>
+            </w:r>
+          </w:p>
+        </w:tc>
+        <w:tc>
+          <w:tcPr>
+            <w:tcW w:w="1283" w:type="dxa"/>
+          </w:tcPr>
+          <w:p>
+            <w:r>
+              <w:t>100min</w:t>
+            </w:r>
+          </w:p>
+        </w:tc>
+        <w:tc>
+          <w:tcPr>
+            <w:tcW w:w="1286" w:type="dxa"/>
+          </w:tcPr>
+          <w:p>
+            <w:r>
+              <w:t>Thomas</w:t>
+            </w:r>
+          </w:p>
+        </w:tc>
+        <w:tc>
+          <w:tcPr>
+            <w:tcW w:w="1343" w:type="dxa"/>
+          </w:tcPr>
+          <w:p>
+            <w:r>
+              <w:t>Thomas heeft heel de presentatie gemaakt. Dit nadat Zeno de portfolio had afgewerkt.</w:t>
+            </w:r>
+          </w:p>
+        </w:tc>
+        <w:tc>
+          <w:tcPr>
+            <w:tcW w:w="1288" w:type="dxa"/>
+          </w:tcPr>
+          <w:p>
+            <w:r>
+              <w:t>Presentatie instuderen en voorbereiden</w:t>
+            </w:r>
+          </w:p>
+        </w:tc>
+      </w:tr>
+      <w:tr>
+        <w:tc>
+          <w:tcPr>
+            <w:tcW w:w="1290" w:type="dxa"/>
+          </w:tcPr>
+          <w:p>
+            <w:r>
+              <w:t>Presentatie voorbereiden</w:t>
+            </w:r>
+          </w:p>
+        </w:tc>
+        <w:tc>
+          <w:tcPr>
+            <w:tcW w:w="1290" w:type="dxa"/>
+          </w:tcPr>
+          <w:p>
+            <w:r>
+              <w:t>21-12-2021</w:t>
+            </w:r>
+          </w:p>
+        </w:tc>
+        <w:tc>
+          <w:tcPr>
+            <w:tcW w:w="1282" w:type="dxa"/>
+          </w:tcPr>
+          <w:p>
+            <w:r>
+              <w:t>Thuis</w:t>
+            </w:r>
+          </w:p>
+        </w:tc>
+        <w:tc>
+          <w:tcPr>
+            <w:tcW w:w="1283" w:type="dxa"/>
+          </w:tcPr>
+          <w:p>
+            <w:r>
+              <w:t>24min</w:t>
+            </w:r>
+          </w:p>
+        </w:tc>
+        <w:tc>
+          <w:tcPr>
+            <w:tcW w:w="1286" w:type="dxa"/>
+          </w:tcPr>
+          <w:p>
+            <w:r>
+              <w:t>Thomas en Zeno</w:t>
+            </w:r>
+          </w:p>
+        </w:tc>
+        <w:tc>
+          <w:tcPr>
+            <w:tcW w:w="1343" w:type="dxa"/>
+          </w:tcPr>
+          <w:p>
+            <w:r>
+              <w:t xml:space="preserve">We hebben beiden als team de presentatie op voorhand ingeoefend. </w:t>
+            </w:r>
+          </w:p>
+        </w:tc>
+        <w:tc>
+          <w:tcPr>
+            <w:tcW w:w="1288" w:type="dxa"/>
+          </w:tcPr>
+          <w:p>
+            <w:r>
+              <w:t>Presentatie succesvol in de les afleggen.</w:t>
+            </w:r>
+          </w:p>
+        </w:tc>
+      </w:tr>
+    </w:tbl>
+    <w:p>
+      <w:pPr>
+        <w:rPr>
+          <w:rFonts w:ascii="Verdana" w:hAnsi="Verdana"/>
+          <w:caps/>
+          <w:color w:val="FFFFFF" w:themeColor="background1"/>
+          <w:sz w:val="24"/>
+        </w:rPr>
+      </w:pPr>
       <w:r>
         <w:br w:type="page"/>
       </w:r>
@@ -11228,7 +12002,7 @@
       <w:pPr>
         <w:pStyle w:val="Inhoud"/>
       </w:pPr>
-      <w:bookmarkStart w:id="11" w:name="_Toc91008989"/>
+      <w:bookmarkStart w:id="11" w:name="_Toc91016737"/>
       <w:r>
         <w:lastRenderedPageBreak/>
         <w:t>Bewijs van aanwezigheid</w:t>

</xml_diff>

<commit_message>
Add bronlist to word document
</commit_message>
<xml_diff>
--- a/Bedrijfsbezoek FlandersIT Services.docx
+++ b/Bedrijfsbezoek FlandersIT Services.docx
@@ -18,7 +18,7 @@
       <w:sdtContent>
         <w:p>
           <w:pPr>
-            <w:pStyle w:val="Geenafstand"/>
+            <w:pStyle w:val="NoSpacing"/>
           </w:pPr>
           <w:r>
             <w:rPr>
@@ -157,7 +157,7 @@
                                   <w:sdtContent>
                                     <w:p>
                                       <w:pPr>
-                                        <w:pStyle w:val="Geenafstand"/>
+                                        <w:pStyle w:val="NoSpacing"/>
                                         <w:jc w:val="right"/>
                                         <w:rPr>
                                           <w:color w:val="FFFFFF" w:themeColor="background1"/>
@@ -3471,7 +3471,7 @@
                             <w:sdtContent>
                               <w:p>
                                 <w:pPr>
-                                  <w:pStyle w:val="Geenafstand"/>
+                                  <w:pStyle w:val="NoSpacing"/>
                                   <w:jc w:val="right"/>
                                   <w:rPr>
                                     <w:color w:val="FFFFFF" w:themeColor="background1"/>
@@ -3673,7 +3673,7 @@
                             <w:txbxContent>
                               <w:p>
                                 <w:pPr>
-                                  <w:pStyle w:val="Geenafstand"/>
+                                  <w:pStyle w:val="NoSpacing"/>
                                   <w:rPr>
                                     <w:color w:val="4472C4" w:themeColor="accent1"/>
                                     <w:sz w:val="26"/>
@@ -3697,7 +3697,6 @@
                                   </w:sdtPr>
                                   <w:sdtEndPr/>
                                   <w:sdtContent>
-                                    <w:proofErr w:type="spellStart"/>
                                     <w:r>
                                       <w:rPr>
                                         <w:color w:val="4472C4" w:themeColor="accent1"/>
@@ -3705,24 +3704,14 @@
                                         <w:szCs w:val="26"/>
                                         <w:lang w:val="en-US"/>
                                       </w:rPr>
-                                      <w:t>Vancayseele</w:t>
-                                    </w:r>
-                                    <w:proofErr w:type="spellEnd"/>
-                                    <w:r>
-                                      <w:rPr>
-                                        <w:color w:val="4472C4" w:themeColor="accent1"/>
-                                        <w:sz w:val="26"/>
-                                        <w:szCs w:val="26"/>
-                                        <w:lang w:val="en-US"/>
-                                      </w:rPr>
-                                      <w:t xml:space="preserve"> Thomas &amp; Lefever Zeno</w:t>
+                                      <w:t>Vancayseele Thomas &amp; Lefever Zeno</w:t>
                                     </w:r>
                                   </w:sdtContent>
                                 </w:sdt>
                               </w:p>
                               <w:p>
                                 <w:pPr>
-                                  <w:pStyle w:val="Geenafstand"/>
+                                  <w:pStyle w:val="NoSpacing"/>
                                   <w:rPr>
                                     <w:caps/>
                                     <w:color w:val="595959" w:themeColor="text1" w:themeTint="A6"/>
@@ -3802,7 +3791,7 @@
                       <w:txbxContent>
                         <w:p>
                           <w:pPr>
-                            <w:pStyle w:val="Geenafstand"/>
+                            <w:pStyle w:val="NoSpacing"/>
                             <w:rPr>
                               <w:color w:val="4472C4" w:themeColor="accent1"/>
                               <w:sz w:val="26"/>
@@ -3826,7 +3815,6 @@
                             </w:sdtPr>
                             <w:sdtEndPr/>
                             <w:sdtContent>
-                              <w:proofErr w:type="spellStart"/>
                               <w:r>
                                 <w:rPr>
                                   <w:color w:val="4472C4" w:themeColor="accent1"/>
@@ -3834,24 +3822,14 @@
                                   <w:szCs w:val="26"/>
                                   <w:lang w:val="en-US"/>
                                 </w:rPr>
-                                <w:t>Vancayseele</w:t>
-                              </w:r>
-                              <w:proofErr w:type="spellEnd"/>
-                              <w:r>
-                                <w:rPr>
-                                  <w:color w:val="4472C4" w:themeColor="accent1"/>
-                                  <w:sz w:val="26"/>
-                                  <w:szCs w:val="26"/>
-                                  <w:lang w:val="en-US"/>
-                                </w:rPr>
-                                <w:t xml:space="preserve"> Thomas &amp; Lefever Zeno</w:t>
+                                <w:t>Vancayseele Thomas &amp; Lefever Zeno</w:t>
                               </w:r>
                             </w:sdtContent>
                           </w:sdt>
                         </w:p>
                         <w:p>
                           <w:pPr>
-                            <w:pStyle w:val="Geenafstand"/>
+                            <w:pStyle w:val="NoSpacing"/>
                             <w:rPr>
                               <w:caps/>
                               <w:color w:val="595959" w:themeColor="text1" w:themeTint="A6"/>
@@ -3982,7 +3960,7 @@
                             <w:txbxContent>
                               <w:p>
                                 <w:pPr>
-                                  <w:pStyle w:val="Geenafstand"/>
+                                  <w:pStyle w:val="NoSpacing"/>
                                   <w:rPr>
                                     <w:rFonts w:asciiTheme="majorHAnsi" w:eastAsiaTheme="majorEastAsia" w:hAnsiTheme="majorHAnsi" w:cstheme="majorBidi"/>
                                     <w:color w:val="262626" w:themeColor="text1" w:themeTint="D9"/>
@@ -4005,7 +3983,6 @@
                                   </w:sdtPr>
                                   <w:sdtEndPr/>
                                   <w:sdtContent>
-                                    <w:proofErr w:type="spellStart"/>
                                     <w:r>
                                       <w:rPr>
                                         <w:rFonts w:asciiTheme="majorHAnsi" w:eastAsiaTheme="majorEastAsia" w:hAnsiTheme="majorHAnsi" w:cstheme="majorBidi"/>
@@ -4013,17 +3990,7 @@
                                         <w:sz w:val="72"/>
                                         <w:szCs w:val="72"/>
                                       </w:rPr>
-                                      <w:t>FlandersIT</w:t>
-                                    </w:r>
-                                    <w:proofErr w:type="spellEnd"/>
-                                    <w:r>
-                                      <w:rPr>
-                                        <w:rFonts w:asciiTheme="majorHAnsi" w:eastAsiaTheme="majorEastAsia" w:hAnsiTheme="majorHAnsi" w:cstheme="majorBidi"/>
-                                        <w:color w:val="262626" w:themeColor="text1" w:themeTint="D9"/>
-                                        <w:sz w:val="72"/>
-                                        <w:szCs w:val="72"/>
-                                      </w:rPr>
-                                      <w:t xml:space="preserve"> services</w:t>
+                                      <w:t>FlandersIT services</w:t>
                                     </w:r>
                                   </w:sdtContent>
                                 </w:sdt>
@@ -4090,7 +4057,7 @@
                       <w:txbxContent>
                         <w:p>
                           <w:pPr>
-                            <w:pStyle w:val="Geenafstand"/>
+                            <w:pStyle w:val="NoSpacing"/>
                             <w:rPr>
                               <w:rFonts w:asciiTheme="majorHAnsi" w:eastAsiaTheme="majorEastAsia" w:hAnsiTheme="majorHAnsi" w:cstheme="majorBidi"/>
                               <w:color w:val="262626" w:themeColor="text1" w:themeTint="D9"/>
@@ -4113,7 +4080,6 @@
                             </w:sdtPr>
                             <w:sdtEndPr/>
                             <w:sdtContent>
-                              <w:proofErr w:type="spellStart"/>
                               <w:r>
                                 <w:rPr>
                                   <w:rFonts w:asciiTheme="majorHAnsi" w:eastAsiaTheme="majorEastAsia" w:hAnsiTheme="majorHAnsi" w:cstheme="majorBidi"/>
@@ -4121,17 +4087,7 @@
                                   <w:sz w:val="72"/>
                                   <w:szCs w:val="72"/>
                                 </w:rPr>
-                                <w:t>FlandersIT</w:t>
-                              </w:r>
-                              <w:proofErr w:type="spellEnd"/>
-                              <w:r>
-                                <w:rPr>
-                                  <w:rFonts w:asciiTheme="majorHAnsi" w:eastAsiaTheme="majorEastAsia" w:hAnsiTheme="majorHAnsi" w:cstheme="majorBidi"/>
-                                  <w:color w:val="262626" w:themeColor="text1" w:themeTint="D9"/>
-                                  <w:sz w:val="72"/>
-                                  <w:szCs w:val="72"/>
-                                </w:rPr>
-                                <w:t xml:space="preserve"> services</w:t>
+                                <w:t>FlandersIT services</w:t>
                               </w:r>
                             </w:sdtContent>
                           </w:sdt>
@@ -4193,7 +4149,7 @@
         </w:p>
         <w:p>
           <w:pPr>
-            <w:pStyle w:val="Geenafstand"/>
+            <w:pStyle w:val="NoSpacing"/>
           </w:pPr>
           <w:r>
             <w:rPr>
@@ -4333,7 +4289,7 @@
                                   <w:sdtContent>
                                     <w:p>
                                       <w:pPr>
-                                        <w:pStyle w:val="Geenafstand"/>
+                                        <w:pStyle w:val="NoSpacing"/>
                                         <w:jc w:val="right"/>
                                         <w:rPr>
                                           <w:color w:val="FFFFFF" w:themeColor="background1"/>
@@ -7636,7 +7592,7 @@
                             <w:sdtContent>
                               <w:p>
                                 <w:pPr>
-                                  <w:pStyle w:val="Geenafstand"/>
+                                  <w:pStyle w:val="NoSpacing"/>
                                   <w:jc w:val="right"/>
                                   <w:rPr>
                                     <w:color w:val="FFFFFF" w:themeColor="background1"/>
@@ -7838,7 +7794,7 @@
                             <w:txbxContent>
                               <w:p>
                                 <w:pPr>
-                                  <w:pStyle w:val="Geenafstand"/>
+                                  <w:pStyle w:val="NoSpacing"/>
                                   <w:rPr>
                                     <w:color w:val="4472C4" w:themeColor="accent1"/>
                                     <w:sz w:val="26"/>
@@ -7862,7 +7818,6 @@
                                   </w:sdtPr>
                                   <w:sdtEndPr/>
                                   <w:sdtContent>
-                                    <w:proofErr w:type="spellStart"/>
                                     <w:r>
                                       <w:rPr>
                                         <w:color w:val="4472C4" w:themeColor="accent1"/>
@@ -7870,24 +7825,14 @@
                                         <w:szCs w:val="26"/>
                                         <w:lang w:val="en-US"/>
                                       </w:rPr>
-                                      <w:t>Vancayseele</w:t>
-                                    </w:r>
-                                    <w:proofErr w:type="spellEnd"/>
-                                    <w:r>
-                                      <w:rPr>
-                                        <w:color w:val="4472C4" w:themeColor="accent1"/>
-                                        <w:sz w:val="26"/>
-                                        <w:szCs w:val="26"/>
-                                        <w:lang w:val="en-US"/>
-                                      </w:rPr>
-                                      <w:t xml:space="preserve"> Thomas &amp; Lefever Zeno</w:t>
+                                      <w:t>Vancayseele Thomas &amp; Lefever Zeno</w:t>
                                     </w:r>
                                   </w:sdtContent>
                                 </w:sdt>
                               </w:p>
                               <w:p>
                                 <w:pPr>
-                                  <w:pStyle w:val="Geenafstand"/>
+                                  <w:pStyle w:val="NoSpacing"/>
                                   <w:rPr>
                                     <w:caps/>
                                     <w:color w:val="595959" w:themeColor="text1" w:themeTint="A6"/>
@@ -7953,7 +7898,7 @@
                       <w:txbxContent>
                         <w:p>
                           <w:pPr>
-                            <w:pStyle w:val="Geenafstand"/>
+                            <w:pStyle w:val="NoSpacing"/>
                             <w:rPr>
                               <w:color w:val="4472C4" w:themeColor="accent1"/>
                               <w:sz w:val="26"/>
@@ -7977,7 +7922,6 @@
                             </w:sdtPr>
                             <w:sdtEndPr/>
                             <w:sdtContent>
-                              <w:proofErr w:type="spellStart"/>
                               <w:r>
                                 <w:rPr>
                                   <w:color w:val="4472C4" w:themeColor="accent1"/>
@@ -7985,24 +7929,14 @@
                                   <w:szCs w:val="26"/>
                                   <w:lang w:val="en-US"/>
                                 </w:rPr>
-                                <w:t>Vancayseele</w:t>
-                              </w:r>
-                              <w:proofErr w:type="spellEnd"/>
-                              <w:r>
-                                <w:rPr>
-                                  <w:color w:val="4472C4" w:themeColor="accent1"/>
-                                  <w:sz w:val="26"/>
-                                  <w:szCs w:val="26"/>
-                                  <w:lang w:val="en-US"/>
-                                </w:rPr>
-                                <w:t xml:space="preserve"> Thomas &amp; Lefever Zeno</w:t>
+                                <w:t>Vancayseele Thomas &amp; Lefever Zeno</w:t>
                               </w:r>
                             </w:sdtContent>
                           </w:sdt>
                         </w:p>
                         <w:p>
                           <w:pPr>
-                            <w:pStyle w:val="Geenafstand"/>
+                            <w:pStyle w:val="NoSpacing"/>
                             <w:rPr>
                               <w:caps/>
                               <w:color w:val="595959" w:themeColor="text1" w:themeTint="A6"/>
@@ -8123,7 +8057,7 @@
                             <w:txbxContent>
                               <w:p>
                                 <w:pPr>
-                                  <w:pStyle w:val="Geenafstand"/>
+                                  <w:pStyle w:val="NoSpacing"/>
                                   <w:rPr>
                                     <w:rFonts w:asciiTheme="majorHAnsi" w:eastAsiaTheme="majorEastAsia" w:hAnsiTheme="majorHAnsi" w:cstheme="majorBidi"/>
                                     <w:color w:val="262626" w:themeColor="text1" w:themeTint="D9"/>
@@ -8146,7 +8080,6 @@
                                   </w:sdtPr>
                                   <w:sdtEndPr/>
                                   <w:sdtContent>
-                                    <w:proofErr w:type="spellStart"/>
                                     <w:r>
                                       <w:rPr>
                                         <w:rFonts w:asciiTheme="majorHAnsi" w:eastAsiaTheme="majorEastAsia" w:hAnsiTheme="majorHAnsi" w:cstheme="majorBidi"/>
@@ -8154,17 +8087,7 @@
                                         <w:sz w:val="72"/>
                                         <w:szCs w:val="72"/>
                                       </w:rPr>
-                                      <w:t>FlandersIT</w:t>
-                                    </w:r>
-                                    <w:proofErr w:type="spellEnd"/>
-                                    <w:r>
-                                      <w:rPr>
-                                        <w:rFonts w:asciiTheme="majorHAnsi" w:eastAsiaTheme="majorEastAsia" w:hAnsiTheme="majorHAnsi" w:cstheme="majorBidi"/>
-                                        <w:color w:val="262626" w:themeColor="text1" w:themeTint="D9"/>
-                                        <w:sz w:val="72"/>
-                                        <w:szCs w:val="72"/>
-                                      </w:rPr>
-                                      <w:t xml:space="preserve"> services</w:t>
+                                      <w:t>FlandersIT services</w:t>
                                     </w:r>
                                   </w:sdtContent>
                                 </w:sdt>
@@ -8231,7 +8154,7 @@
                       <w:txbxContent>
                         <w:p>
                           <w:pPr>
-                            <w:pStyle w:val="Geenafstand"/>
+                            <w:pStyle w:val="NoSpacing"/>
                             <w:rPr>
                               <w:rFonts w:asciiTheme="majorHAnsi" w:eastAsiaTheme="majorEastAsia" w:hAnsiTheme="majorHAnsi" w:cstheme="majorBidi"/>
                               <w:color w:val="262626" w:themeColor="text1" w:themeTint="D9"/>
@@ -8254,7 +8177,6 @@
                             </w:sdtPr>
                             <w:sdtEndPr/>
                             <w:sdtContent>
-                              <w:proofErr w:type="spellStart"/>
                               <w:r>
                                 <w:rPr>
                                   <w:rFonts w:asciiTheme="majorHAnsi" w:eastAsiaTheme="majorEastAsia" w:hAnsiTheme="majorHAnsi" w:cstheme="majorBidi"/>
@@ -8262,17 +8184,7 @@
                                   <w:sz w:val="72"/>
                                   <w:szCs w:val="72"/>
                                 </w:rPr>
-                                <w:t>FlandersIT</w:t>
-                              </w:r>
-                              <w:proofErr w:type="spellEnd"/>
-                              <w:r>
-                                <w:rPr>
-                                  <w:rFonts w:asciiTheme="majorHAnsi" w:eastAsiaTheme="majorEastAsia" w:hAnsiTheme="majorHAnsi" w:cstheme="majorBidi"/>
-                                  <w:color w:val="262626" w:themeColor="text1" w:themeTint="D9"/>
-                                  <w:sz w:val="72"/>
-                                  <w:szCs w:val="72"/>
-                                </w:rPr>
-                                <w:t xml:space="preserve"> services</w:t>
+                                <w:t>FlandersIT services</w:t>
                               </w:r>
                             </w:sdtContent>
                           </w:sdt>
@@ -8339,7 +8251,7 @@
     </w:p>
     <w:p>
       <w:pPr>
-        <w:pStyle w:val="Inhopg1"/>
+        <w:pStyle w:val="TOC1"/>
         <w:tabs>
           <w:tab w:val="left" w:pos="440"/>
           <w:tab w:val="right" w:leader="dot" w:pos="9062"/>
@@ -8432,7 +8344,7 @@
     </w:p>
     <w:p>
       <w:pPr>
-        <w:pStyle w:val="Inhopg2"/>
+        <w:pStyle w:val="TOC2"/>
         <w:tabs>
           <w:tab w:val="left" w:pos="660"/>
           <w:tab w:val="right" w:leader="dot" w:pos="9062"/>
@@ -8516,7 +8428,7 @@
     </w:p>
     <w:p>
       <w:pPr>
-        <w:pStyle w:val="Inhopg2"/>
+        <w:pStyle w:val="TOC2"/>
         <w:tabs>
           <w:tab w:val="left" w:pos="660"/>
           <w:tab w:val="right" w:leader="dot" w:pos="9062"/>
@@ -8600,7 +8512,7 @@
     </w:p>
     <w:p>
       <w:pPr>
-        <w:pStyle w:val="Inhopg1"/>
+        <w:pStyle w:val="TOC1"/>
         <w:tabs>
           <w:tab w:val="left" w:pos="440"/>
           <w:tab w:val="right" w:leader="dot" w:pos="9062"/>
@@ -8684,7 +8596,7 @@
     </w:p>
     <w:p>
       <w:pPr>
-        <w:pStyle w:val="Inhopg2"/>
+        <w:pStyle w:val="TOC2"/>
         <w:tabs>
           <w:tab w:val="left" w:pos="660"/>
           <w:tab w:val="right" w:leader="dot" w:pos="9062"/>
@@ -8768,7 +8680,7 @@
     </w:p>
     <w:p>
       <w:pPr>
-        <w:pStyle w:val="Inhopg2"/>
+        <w:pStyle w:val="TOC2"/>
         <w:tabs>
           <w:tab w:val="left" w:pos="660"/>
           <w:tab w:val="right" w:leader="dot" w:pos="9062"/>
@@ -8852,7 +8764,7 @@
     </w:p>
     <w:p>
       <w:pPr>
-        <w:pStyle w:val="Inhopg2"/>
+        <w:pStyle w:val="TOC2"/>
         <w:tabs>
           <w:tab w:val="left" w:pos="660"/>
           <w:tab w:val="right" w:leader="dot" w:pos="9062"/>
@@ -8936,7 +8848,7 @@
     </w:p>
     <w:p>
       <w:pPr>
-        <w:pStyle w:val="Inhopg1"/>
+        <w:pStyle w:val="TOC1"/>
         <w:tabs>
           <w:tab w:val="left" w:pos="440"/>
           <w:tab w:val="right" w:leader="dot" w:pos="9062"/>
@@ -9020,7 +8932,7 @@
     </w:p>
     <w:p>
       <w:pPr>
-        <w:pStyle w:val="Inhopg2"/>
+        <w:pStyle w:val="TOC2"/>
         <w:tabs>
           <w:tab w:val="left" w:pos="660"/>
           <w:tab w:val="right" w:leader="dot" w:pos="9062"/>
@@ -9104,7 +9016,7 @@
     </w:p>
     <w:p>
       <w:pPr>
-        <w:pStyle w:val="Inhopg2"/>
+        <w:pStyle w:val="TOC2"/>
         <w:tabs>
           <w:tab w:val="left" w:pos="660"/>
           <w:tab w:val="right" w:leader="dot" w:pos="9062"/>
@@ -9188,7 +9100,7 @@
     </w:p>
     <w:p>
       <w:pPr>
-        <w:pStyle w:val="Inhopg1"/>
+        <w:pStyle w:val="TOC1"/>
         <w:tabs>
           <w:tab w:val="left" w:pos="440"/>
           <w:tab w:val="right" w:leader="dot" w:pos="9062"/>
@@ -9272,7 +9184,7 @@
     </w:p>
     <w:p>
       <w:pPr>
-        <w:pStyle w:val="Inhopg1"/>
+        <w:pStyle w:val="TOC1"/>
         <w:tabs>
           <w:tab w:val="left" w:pos="440"/>
           <w:tab w:val="right" w:leader="dot" w:pos="9062"/>
@@ -9391,7 +9303,7 @@
     </w:p>
     <w:tbl>
       <w:tblPr>
-        <w:tblStyle w:val="Tabelraster"/>
+        <w:tblStyle w:val="TableGrid"/>
         <w:tblW w:w="0" w:type="auto"/>
         <w:tblLook w:val="04A0" w:firstRow="1" w:lastRow="0" w:firstColumn="1" w:lastColumn="0" w:noHBand="0" w:noVBand="1"/>
       </w:tblPr>
@@ -9417,14 +9329,7 @@
               <w:rPr>
                 <w:lang w:val="en-US"/>
               </w:rPr>
-              <w:t xml:space="preserve">Nr </w:t>
-            </w:r>
-            <w:proofErr w:type="spellStart"/>
-            <w:r>
-              <w:rPr>
-                <w:lang w:val="en-US"/>
-              </w:rPr>
-              <w:t>deel</w:t>
+              <w:t>Nr deel</w:t>
             </w:r>
             <w:r>
               <w:rPr>
@@ -9438,7 +9343,6 @@
               </w:rPr>
               <w:t>opdracht</w:t>
             </w:r>
-            <w:proofErr w:type="spellEnd"/>
           </w:p>
         </w:tc>
         <w:tc>
@@ -9451,28 +9355,12 @@
                 <w:lang w:val="en-US"/>
               </w:rPr>
             </w:pPr>
-            <w:proofErr w:type="spellStart"/>
             <w:r>
               <w:rPr>
                 <w:lang w:val="en-US"/>
               </w:rPr>
-              <w:t>Omschrijving</w:t>
+              <w:t>Omschrijving deelopdracht</w:t>
             </w:r>
-            <w:proofErr w:type="spellEnd"/>
-            <w:r>
-              <w:rPr>
-                <w:lang w:val="en-US"/>
-              </w:rPr>
-              <w:t xml:space="preserve"> </w:t>
-            </w:r>
-            <w:proofErr w:type="spellStart"/>
-            <w:r>
-              <w:rPr>
-                <w:lang w:val="en-US"/>
-              </w:rPr>
-              <w:t>deelopdracht</w:t>
-            </w:r>
-            <w:proofErr w:type="spellEnd"/>
           </w:p>
         </w:tc>
         <w:tc>
@@ -9485,14 +9373,12 @@
                 <w:lang w:val="en-US"/>
               </w:rPr>
             </w:pPr>
-            <w:proofErr w:type="spellStart"/>
             <w:r>
               <w:rPr>
                 <w:lang w:val="en-US"/>
               </w:rPr>
               <w:t>Verantwoordelijke</w:t>
             </w:r>
-            <w:proofErr w:type="spellEnd"/>
           </w:p>
         </w:tc>
         <w:tc>
@@ -9505,14 +9391,12 @@
                 <w:lang w:val="en-US"/>
               </w:rPr>
             </w:pPr>
-            <w:proofErr w:type="spellStart"/>
             <w:r>
               <w:rPr>
                 <w:lang w:val="en-US"/>
               </w:rPr>
               <w:t>Aanvang</w:t>
             </w:r>
-            <w:proofErr w:type="spellEnd"/>
           </w:p>
         </w:tc>
         <w:tc>
@@ -9563,28 +9447,12 @@
                 <w:lang w:val="en-US"/>
               </w:rPr>
             </w:pPr>
-            <w:proofErr w:type="spellStart"/>
             <w:r>
               <w:rPr>
                 <w:lang w:val="en-US"/>
               </w:rPr>
-              <w:t>Bedrijf</w:t>
+              <w:t>Bedrijf opzoeken</w:t>
             </w:r>
-            <w:proofErr w:type="spellEnd"/>
-            <w:r>
-              <w:rPr>
-                <w:lang w:val="en-US"/>
-              </w:rPr>
-              <w:t xml:space="preserve"> </w:t>
-            </w:r>
-            <w:proofErr w:type="spellStart"/>
-            <w:r>
-              <w:rPr>
-                <w:lang w:val="en-US"/>
-              </w:rPr>
-              <w:t>opzoeken</w:t>
-            </w:r>
-            <w:proofErr w:type="spellEnd"/>
           </w:p>
         </w:tc>
         <w:tc>
@@ -9671,28 +9539,12 @@
                 <w:lang w:val="en-US"/>
               </w:rPr>
             </w:pPr>
-            <w:proofErr w:type="spellStart"/>
             <w:r>
               <w:rPr>
                 <w:lang w:val="en-US"/>
               </w:rPr>
-              <w:t>Bedrijf</w:t>
+              <w:t>Bedrijf contacteren</w:t>
             </w:r>
-            <w:proofErr w:type="spellEnd"/>
-            <w:r>
-              <w:rPr>
-                <w:lang w:val="en-US"/>
-              </w:rPr>
-              <w:t xml:space="preserve"> </w:t>
-            </w:r>
-            <w:proofErr w:type="spellStart"/>
-            <w:r>
-              <w:rPr>
-                <w:lang w:val="en-US"/>
-              </w:rPr>
-              <w:t>contacteren</w:t>
-            </w:r>
-            <w:proofErr w:type="spellEnd"/>
           </w:p>
         </w:tc>
         <w:tc>
@@ -9783,30 +9635,8 @@
               <w:rPr>
                 <w:lang w:val="en-US"/>
               </w:rPr>
-              <w:t xml:space="preserve">Interview </w:t>
+              <w:t>Interview vragen opstellen</w:t>
             </w:r>
-            <w:proofErr w:type="spellStart"/>
-            <w:r>
-              <w:rPr>
-                <w:lang w:val="en-US"/>
-              </w:rPr>
-              <w:t>vragen</w:t>
-            </w:r>
-            <w:proofErr w:type="spellEnd"/>
-            <w:r>
-              <w:rPr>
-                <w:lang w:val="en-US"/>
-              </w:rPr>
-              <w:t xml:space="preserve"> </w:t>
-            </w:r>
-            <w:proofErr w:type="spellStart"/>
-            <w:r>
-              <w:rPr>
-                <w:lang w:val="en-US"/>
-              </w:rPr>
-              <w:t>opstellen</w:t>
-            </w:r>
-            <w:proofErr w:type="spellEnd"/>
           </w:p>
         </w:tc>
         <w:tc>
@@ -9897,16 +9727,8 @@
               <w:rPr>
                 <w:lang w:val="en-US"/>
               </w:rPr>
-              <w:t xml:space="preserve">Portfolio </w:t>
+              <w:t>Portfolio maken</w:t>
             </w:r>
-            <w:proofErr w:type="spellStart"/>
-            <w:r>
-              <w:rPr>
-                <w:lang w:val="en-US"/>
-              </w:rPr>
-              <w:t>maken</w:t>
-            </w:r>
-            <w:proofErr w:type="spellEnd"/>
           </w:p>
         </w:tc>
         <w:tc>
@@ -9993,28 +9815,12 @@
                 <w:lang w:val="en-US"/>
               </w:rPr>
             </w:pPr>
-            <w:proofErr w:type="spellStart"/>
             <w:r>
               <w:rPr>
                 <w:lang w:val="en-US"/>
               </w:rPr>
-              <w:t>Presentatie</w:t>
+              <w:t>Presentatie maken</w:t>
             </w:r>
-            <w:proofErr w:type="spellEnd"/>
-            <w:r>
-              <w:rPr>
-                <w:lang w:val="en-US"/>
-              </w:rPr>
-              <w:t xml:space="preserve"> </w:t>
-            </w:r>
-            <w:proofErr w:type="spellStart"/>
-            <w:r>
-              <w:rPr>
-                <w:lang w:val="en-US"/>
-              </w:rPr>
-              <w:t>maken</w:t>
-            </w:r>
-            <w:proofErr w:type="spellEnd"/>
           </w:p>
         </w:tc>
         <w:tc>
@@ -10107,17 +9913,35 @@
     </w:p>
     <w:p>
       <w:r>
-        <w:t>De belangrijkste afspraak die wij als team hebben, is het informeren van je teamgenoot. Als je van plan bent om iets te doen of aan het doen bent, is het de bedoeling dat de andere hiervan op de hoogte is . Zo is iedereen mee met het project, zonder dat er iemand achterloopt of van niets af weet.</w:t>
+        <w:t>De belangrijkste afspraak die wij als team hebben, is het informeren van je teamgenoot. Als je van plan bent om iets te doen of aan het doen bent, is het de bedoeling dat de andere hiervan op de hoogte is. Zo is iedereen mee met het project, zonder dat er iemand achterloopt of van niets af weet.</w:t>
       </w:r>
     </w:p>
     <w:p>
       <w:r>
-        <w:t>We hadden beiden duidelijk gemaakt dat het de bedoeling was om allebei aanwezig te zijn tijdens de vergaderingen. Elke groep bestaat maar uit twee personen dus zou het erg zijn, moest er maar één iemand al het werk doen en de ander niets.</w:t>
+        <w:t>We hadden beiden duidelijk gemaakt dat het de bedoeling was om allebei aanwezig te zijn tijdens de vergaderingen. Elke groep bestaat maar uit twee personen</w:t>
+      </w:r>
+      <w:r>
+        <w:t xml:space="preserve">, </w:t>
+      </w:r>
+      <w:r>
+        <w:t>dus zou het erg zijn</w:t>
+      </w:r>
+      <w:r>
+        <w:t xml:space="preserve"> </w:t>
+      </w:r>
+      <w:r>
+        <w:t>moest er maar één iemand al het werk doen en de ander niets.</w:t>
       </w:r>
     </w:p>
     <w:p>
       <w:r>
-        <w:t xml:space="preserve">Als laatste hebben we besloten om op dezelfde lijn te zitten. Dit wordt door meeste teams misschien niet als een afspraak gezien </w:t>
+        <w:t>Als laatste hebben we besloten om op dezelfde lijn te zitten. Dit wordt door</w:t>
+      </w:r>
+      <w:r>
+        <w:t xml:space="preserve"> de</w:t>
+      </w:r>
+      <w:r>
+        <w:t xml:space="preserve"> meeste teams misschien niet als een afspraak gezien </w:t>
       </w:r>
       <w:r>
         <w:t>of</w:t>
@@ -10126,7 +9950,13 @@
         <w:t xml:space="preserve"> zelfs over het hoofd</w:t>
       </w:r>
       <w:r>
-        <w:t xml:space="preserve"> gezien. Wij komen met zen tweeën super goed overeen. Het zou erg zijn moest dit in het project niet zo zijn. </w:t>
+        <w:t xml:space="preserve"> gezien. Wij komen met z</w:t>
+      </w:r>
+      <w:r>
+        <w:t>’</w:t>
+      </w:r>
+      <w:r>
+        <w:t xml:space="preserve">n tweeën super goed overeen. Het zou erg zijn moest dit in het project niet zo zijn. </w:t>
       </w:r>
     </w:p>
     <w:p>
@@ -10146,7 +9976,13 @@
     </w:p>
     <w:p>
       <w:r>
-        <w:t xml:space="preserve">Zoals eerder meegedeeld bestaat ons team maar uit twee personen. Doordat we op dezelfde lijn zitten hebben, heeft Zeno besloten om Thomas te zien als projectleider. De taakverdeling zelf zal beslist worden door Zeno. Zo heeft ieder een zeg van spreken. </w:t>
+        <w:t>Zoals eerder meegedeeld bestaat ons team maar uit twee personen. Doordat we op dezelfde lijn zitten</w:t>
+      </w:r>
+      <w:r>
+        <w:t xml:space="preserve">, </w:t>
+      </w:r>
+      <w:r>
+        <w:t xml:space="preserve">heeft Zeno besloten om Thomas te zien als projectleider. De taakverdeling zelf zal beslist worden door Zeno. Zo heeft ieder een zeg van spreken. </w:t>
       </w:r>
     </w:p>
     <w:p>
@@ -10231,13 +10067,25 @@
     </w:p>
     <w:p>
       <w:r>
-        <w:t xml:space="preserve">We hebben samen besloten om pas in december te beginnen aan deze opdracht. We hadden eerst namelijk nog andere taken die in orde moesten zijn voor andere vakken. Sinds december zouden we beiden elke week wel iets moeten voorleggen aan de ander. Zo is er ook elke week een vergadering, </w:t>
+        <w:t xml:space="preserve">We hebben samen besloten om pas in december te beginnen aan deze opdracht. We hadden eerst namelijk nog andere taken die in orde moesten zijn voor andere vakken. </w:t>
+      </w:r>
+      <w:r>
+        <w:t>Vanaf</w:t>
+      </w:r>
+      <w:r>
+        <w:t xml:space="preserve"> december zouden we beiden elke week iets moeten voorleggen aan de ander. Zo is er ook elke week een vergadering, </w:t>
       </w:r>
       <w:r>
         <w:t>Messenger</w:t>
       </w:r>
       <w:r>
-        <w:t xml:space="preserve"> call, tussen de leden. </w:t>
+        <w:t xml:space="preserve"> </w:t>
+      </w:r>
+      <w:r>
+        <w:t>C</w:t>
+      </w:r>
+      <w:r>
+        <w:t xml:space="preserve">all, tussen de leden. </w:t>
       </w:r>
     </w:p>
     <w:p>
@@ -10318,18 +10166,16 @@
     </w:p>
     <w:p>
       <w:r>
-        <w:t xml:space="preserve">The </w:t>
-      </w:r>
-      <w:proofErr w:type="spellStart"/>
-      <w:r>
-        <w:t>Waffle</w:t>
-      </w:r>
-      <w:proofErr w:type="spellEnd"/>
-      <w:r>
-        <w:t xml:space="preserve"> Concept Company is één van de ee</w:t>
-      </w:r>
-      <w:r>
-        <w:t>rste bedrijven die we tegenkwamen tussen een lijst van bedrijven in Brugge. Natuurlijk was de naam die ons als eerste aansprak. Daarna zijn we er dieper op in gegaan, om erachter te komen wat het bedrijf is en waar ze zich precies mee bezig houden.</w:t>
+        <w:t>The Waffle Concept Company is één van de ee</w:t>
+      </w:r>
+      <w:r>
+        <w:t>rste bedrijven die we tegenkwamen tussen een lijst van bedrijven in Brugge. Natuurlijk was</w:t>
+      </w:r>
+      <w:r>
+        <w:t xml:space="preserve"> het</w:t>
+      </w:r>
+      <w:r>
+        <w:t xml:space="preserve"> de naam die ons als eerste aansprak. Daarna zijn we er dieper op in gegaan om erachter te komen wat het bedrijf is en waar ze zich precies mee bezig houden.</w:t>
       </w:r>
     </w:p>
     <w:p>
@@ -10337,7 +10183,10 @@
         <w:t>Het hoofdkwartier bevind zich uiteraard in Brugge</w:t>
       </w:r>
       <w:r>
-        <w:t xml:space="preserve"> waar het allemaal begon in 2018. We hadden ook rondgekeken op hun website, </w:t>
+        <w:t xml:space="preserve">, </w:t>
+      </w:r>
+      <w:r>
+        <w:t xml:space="preserve">waar het allemaal begon in 2018. We hadden ook rondgekeken op hun website, </w:t>
       </w:r>
       <w:hyperlink r:id="rId8" w:history="1">
         <w:r>
@@ -10348,7 +10197,19 @@
         </w:r>
       </w:hyperlink>
       <w:r>
-        <w:t xml:space="preserve">, waar we informatie vonden om hun te contacteren. Eerst dachten we eraan om een mail te versturen, maar we kozen ervoor om ze op te bellen. We kregen niemand op dat moment aan de lijn en besloten om een ander bedrijf te zoeken. Dit omdat het bedrijf zelf zich niet veel bezig is met de richting die wij studeren, namelijk programmeren. </w:t>
+        <w:t>, waar we informatie vonden om h</w:t>
+      </w:r>
+      <w:r>
+        <w:t>e</w:t>
+      </w:r>
+      <w:r>
+        <w:t>n te contacteren. Eerst dachten we eraan om een mail te versturen, maar we kozen ervoor om ze op te bellen. We kregen</w:t>
+      </w:r>
+      <w:r>
+        <w:t xml:space="preserve"> op dat moment</w:t>
+      </w:r>
+      <w:r>
+        <w:t xml:space="preserve"> niemand aan de lijn en besloten om een ander bedrijf te zoeken. Dit omdat het bedrijf zelf niet veel bezig is met de richting die wij studeren, namelijk programmeren. </w:t>
       </w:r>
     </w:p>
     <w:p>
@@ -10407,13 +10268,23 @@
       <w:bookmarkEnd w:id="5"/>
     </w:p>
     <w:p>
-      <w:proofErr w:type="spellStart"/>
-      <w:r>
-        <w:t>Naysari</w:t>
-      </w:r>
-      <w:proofErr w:type="spellEnd"/>
-      <w:r>
-        <w:t xml:space="preserve"> is het tweede bedrijf dat ons aansprak. Dit bedrijf had niets speciaals in aanmerking. We zagen dat het bedrijf zich bezighield met internet en services, waaronder programmeren. Toen we specifiek dit bedrijf gingen opzoeken, kwamen we niet op al te veel informatie van het bedrijf, dit omdat het ook nog geen groot bedrijf is. We hadden de kans om ze te informeren, maar deze hebben we niet gegrepen. </w:t>
+      <w:r>
+        <w:t>Naysari is het tweede bedrijf dat ons aansprak. Dit bedrijf had niets speciaals in aanmerking. We zagen dat het bedrijf zich bezighield met internet en services, waaronder programmeren. Toen we specifiek dit bedrijf gingen opzoeken, kwamen we niet op al te veel informatie van het bedrijf</w:t>
+      </w:r>
+      <w:r>
+        <w:t>. Di</w:t>
+      </w:r>
+      <w:r>
+        <w:t xml:space="preserve">t </w:t>
+      </w:r>
+      <w:r>
+        <w:t xml:space="preserve">omwille van </w:t>
+      </w:r>
+      <w:r>
+        <w:t xml:space="preserve">het feit dat het nog geen groot bedrijf is. </w:t>
+      </w:r>
+      <w:r>
+        <w:t xml:space="preserve">We hadden de kans om ze te informeren, maar deze hebben we niet gegrepen. </w:t>
       </w:r>
       <w:r>
         <w:t>We vonden een beter bedrijf waar we meteen contact mee hadden.</w:t>
@@ -10464,13 +10335,13 @@
         </w:drawing>
       </w:r>
     </w:p>
-    <w:p/>
     <w:p>
       <w:pPr>
         <w:pStyle w:val="Inhoud2"/>
       </w:pPr>
       <w:bookmarkStart w:id="6" w:name="_Toc91016732"/>
       <w:r>
+        <w:lastRenderedPageBreak/>
         <w:t xml:space="preserve">FlandersIT </w:t>
       </w:r>
       <w:r>
@@ -10483,34 +10354,13 @@
     </w:p>
     <w:p>
       <w:r>
-        <w:t xml:space="preserve">Het laatste bedrijf dat we vonden was </w:t>
-      </w:r>
-      <w:proofErr w:type="spellStart"/>
-      <w:r>
-        <w:t>FlandersIt</w:t>
-      </w:r>
-      <w:proofErr w:type="spellEnd"/>
-      <w:r>
-        <w:t xml:space="preserve"> Services. Dit bedrijf is gespecialiseerd in programmeren, wat voldeed aan onze eisen.  Toen we meer informatie opzochten over het bedrijf, kwamen we te weten dat het een zeer klein bedrijf is dat al zeven jaar lang bestaat. Vooraf was vooraf be</w:t>
-      </w:r>
-      <w:r>
-        <w:t xml:space="preserve">kend als </w:t>
-      </w:r>
-      <w:proofErr w:type="spellStart"/>
-      <w:r>
-        <w:t>Barosoft</w:t>
-      </w:r>
-      <w:proofErr w:type="spellEnd"/>
-      <w:r>
-        <w:t xml:space="preserve">. Op de website van </w:t>
-      </w:r>
-      <w:proofErr w:type="spellStart"/>
-      <w:r>
-        <w:t>FlandersIt</w:t>
-      </w:r>
-      <w:proofErr w:type="spellEnd"/>
-      <w:r>
-        <w:t xml:space="preserve"> Services, </w:t>
+        <w:t xml:space="preserve">Het laatste bedrijf dat we vonden was FlandersIt Services. Dit bedrijf is gespecialiseerd in programmeren, wat voldeed aan onze eisen.  Toen we meer informatie opzochten over het bedrijf, kwamen we te weten dat het een zeer klein bedrijf is dat al zeven jaar lang bestaat. Vooraf was </w:t>
+      </w:r>
+      <w:r>
+        <w:t>het gekend</w:t>
+      </w:r>
+      <w:r>
+        <w:t xml:space="preserve"> als Barosoft. Op de website van FlandersIt Services, </w:t>
       </w:r>
       <w:hyperlink r:id="rId11" w:history="1">
         <w:r>
@@ -10521,7 +10371,13 @@
         </w:r>
       </w:hyperlink>
       <w:r>
-        <w:t>, kregen we een tabblad met alle contact gegevens die we nodig hadden. We besloten om rechtstreeks met de zaakvoerder contact te nemen, om zo een afspraak te maken.</w:t>
+        <w:t xml:space="preserve">, kregen we een tabblad met alle contact gegevens die we nodig hadden. We besloten om rechtstreeks met de zaakvoerder contact </w:t>
+      </w:r>
+      <w:r>
+        <w:t xml:space="preserve">op </w:t>
+      </w:r>
+      <w:r>
+        <w:t>te nemen, om zo een afspraak te maken.</w:t>
       </w:r>
     </w:p>
     <w:p>
@@ -10625,15 +10481,7 @@
     <w:p>
       <w:r>
         <w:lastRenderedPageBreak/>
-        <w:t xml:space="preserve">De volgende dag kregen we al meteen een bericht terug. Hierin kregen we te horen dat hij liever een online meeting wou doen in plaats van face </w:t>
-      </w:r>
-      <w:proofErr w:type="spellStart"/>
-      <w:r>
-        <w:t>to</w:t>
-      </w:r>
-      <w:proofErr w:type="spellEnd"/>
-      <w:r>
-        <w:t xml:space="preserve"> face. Hier hadden we natuurlijk geen probleem mee. We waren blij om te horen dat we een interview hadden en dit nog wel met de zaakvoerder zelf.</w:t>
+        <w:t>De volgende dag kregen we al meteen een bericht terug. Hierin kregen we te horen dat hij liever een online meeting wou doen in plaats van face to face. Hier hadden we natuurlijk geen probleem mee. We waren blij te horen dat we een interview hadden en dit nog wel met de zaakvoerder zelf.</w:t>
       </w:r>
     </w:p>
     <w:p>
@@ -10698,7 +10546,7 @@
     <w:p>
       <w:r>
         <w:lastRenderedPageBreak/>
-        <w:t xml:space="preserve">Uiteindelijk besloten we samen wanneer dit interview het beste zou passen voor beide partijen. We kwamen al snel tot </w:t>
+        <w:t xml:space="preserve">Uiteindelijk besloten we samen wanneer dit interview het best zou passen voor beide partijen. We kwamen al snel tot </w:t>
       </w:r>
       <w:r>
         <w:t>het</w:t>
@@ -10707,7 +10555,13 @@
         <w:t xml:space="preserve"> bes</w:t>
       </w:r>
       <w:r>
-        <w:t>luit om het een week later af te leggen om 10u in de voormiddag. Dit interview werd afgelegd via Microsoft Teams.</w:t>
+        <w:t>luit om het een week later af te leggen om 10</w:t>
+      </w:r>
+      <w:r>
+        <w:t>.00</w:t>
+      </w:r>
+      <w:r>
+        <w:t>u in de voormiddag. Dit interview werd afgelegd via Microsoft Teams.</w:t>
       </w:r>
     </w:p>
     <w:p>
@@ -10793,23 +10647,10 @@
         <w:t>“</w:t>
       </w:r>
       <w:r>
-        <w:t xml:space="preserve">Bart </w:t>
-      </w:r>
-      <w:proofErr w:type="spellStart"/>
-      <w:r>
-        <w:t>Rousseeuw</w:t>
-      </w:r>
-      <w:proofErr w:type="spellEnd"/>
-      <w:r>
-        <w:t xml:space="preserve"> en ik ben zaakvoerder van </w:t>
-      </w:r>
-      <w:proofErr w:type="spellStart"/>
-      <w:r>
-        <w:t>FlandersIt</w:t>
-      </w:r>
-      <w:proofErr w:type="spellEnd"/>
-      <w:r>
-        <w:t xml:space="preserve"> Services</w:t>
+        <w:t>Bart Rousseeuw</w:t>
+      </w:r>
+      <w:r>
+        <w:t xml:space="preserve"> en ik ben zaakvoerder van FlandersIt Services</w:t>
       </w:r>
       <w:r>
         <w:t>.</w:t>
@@ -10938,15 +10779,7 @@
     </w:p>
     <w:p>
       <w:r>
-        <w:t xml:space="preserve">“We werken met een bepaald </w:t>
-      </w:r>
-      <w:proofErr w:type="spellStart"/>
-      <w:r>
-        <w:t>framework</w:t>
-      </w:r>
-      <w:proofErr w:type="spellEnd"/>
-      <w:r>
-        <w:t xml:space="preserve"> waardoor er niet dezelfde code geschreven wordt.”</w:t>
+        <w:t>“We werken met een bepaald framework waardoor er niet dezelfde code geschreven wordt.”</w:t>
       </w:r>
     </w:p>
     <w:p/>
@@ -10991,15 +10824,7 @@
     </w:p>
     <w:p>
       <w:r>
-        <w:t xml:space="preserve">“Wij blijven dit extern doen, omdat dit niet onze </w:t>
-      </w:r>
-      <w:proofErr w:type="spellStart"/>
-      <w:r>
-        <w:t>core</w:t>
-      </w:r>
-      <w:proofErr w:type="spellEnd"/>
-      <w:r>
-        <w:t xml:space="preserve"> van </w:t>
+        <w:t xml:space="preserve">“Wij blijven dit extern doen, omdat dit niet onze core van </w:t>
       </w:r>
       <w:r>
         <w:t xml:space="preserve">business </w:t>
@@ -11036,15 +10861,7 @@
     <w:p/>
     <w:p>
       <w:r>
-        <w:t xml:space="preserve">Welke </w:t>
-      </w:r>
-      <w:proofErr w:type="spellStart"/>
-      <w:r>
-        <w:t>softskills</w:t>
-      </w:r>
-      <w:proofErr w:type="spellEnd"/>
-      <w:r>
-        <w:t xml:space="preserve"> heeft u nodig voor u kan deelnemen?</w:t>
+        <w:t>Welke softskills heeft u nodig voor u kan deelnemen?</w:t>
       </w:r>
     </w:p>
     <w:p>
@@ -11221,15 +11038,7 @@
     </w:p>
     <w:p>
       <w:r>
-        <w:t xml:space="preserve">Namen: </w:t>
-      </w:r>
-      <w:proofErr w:type="spellStart"/>
-      <w:r>
-        <w:t>Vancayseele</w:t>
-      </w:r>
-      <w:proofErr w:type="spellEnd"/>
-      <w:r>
-        <w:t xml:space="preserve"> Thomas en Zeno Lefever</w:t>
+        <w:t>Namen: Vancayseele Thomas en Zeno Lefever</w:t>
       </w:r>
     </w:p>
     <w:p>
@@ -11239,21 +11048,8 @@
     </w:p>
     <w:p>
       <w:r>
-        <w:t xml:space="preserve">Vak: </w:t>
-      </w:r>
-      <w:proofErr w:type="spellStart"/>
-      <w:r>
-        <w:t>Workplace</w:t>
-      </w:r>
-      <w:proofErr w:type="spellEnd"/>
-      <w:r>
-        <w:t xml:space="preserve"> </w:t>
-      </w:r>
-      <w:proofErr w:type="spellStart"/>
-      <w:r>
-        <w:t>Exploring</w:t>
-      </w:r>
-      <w:proofErr w:type="spellEnd"/>
+        <w:t>Vak: Workplace Exploring</w:t>
+      </w:r>
     </w:p>
     <w:p>
       <w:r>
@@ -11262,18 +11058,18 @@
     </w:p>
     <w:tbl>
       <w:tblPr>
-        <w:tblStyle w:val="Tabelraster"/>
+        <w:tblStyle w:val="TableGrid"/>
         <w:tblpPr w:leftFromText="141" w:rightFromText="141" w:vertAnchor="page" w:horzAnchor="margin" w:tblpY="3751"/>
         <w:tblW w:w="0" w:type="auto"/>
         <w:tblLook w:val="04A0" w:firstRow="1" w:lastRow="0" w:firstColumn="1" w:lastColumn="0" w:noHBand="0" w:noVBand="1"/>
       </w:tblPr>
       <w:tblGrid>
-        <w:gridCol w:w="1512"/>
-        <w:gridCol w:w="1228"/>
-        <w:gridCol w:w="1078"/>
-        <w:gridCol w:w="1121"/>
-        <w:gridCol w:w="1129"/>
-        <w:gridCol w:w="1567"/>
+        <w:gridCol w:w="1511"/>
+        <w:gridCol w:w="1207"/>
+        <w:gridCol w:w="1010"/>
+        <w:gridCol w:w="1068"/>
+        <w:gridCol w:w="1077"/>
+        <w:gridCol w:w="1762"/>
         <w:gridCol w:w="1427"/>
       </w:tblGrid>
       <w:tr>
@@ -11410,23 +11206,7 @@
           </w:tcPr>
           <w:p>
             <w:r>
-              <w:t xml:space="preserve">We hebben samen twee bedrijven gevonden, namelijk The </w:t>
-            </w:r>
-            <w:proofErr w:type="spellStart"/>
-            <w:r>
-              <w:t>Waffle</w:t>
-            </w:r>
-            <w:proofErr w:type="spellEnd"/>
-            <w:r>
-              <w:t xml:space="preserve"> concept company en </w:t>
-            </w:r>
-            <w:proofErr w:type="spellStart"/>
-            <w:r>
-              <w:t>Naysari</w:t>
-            </w:r>
-            <w:proofErr w:type="spellEnd"/>
-            <w:r>
-              <w:t>.</w:t>
+              <w:t>We hebben samen twee bedrijven gevonden, namelijk The Waffle concept company en Naysari.</w:t>
             </w:r>
           </w:p>
         </w:tc>
@@ -11570,15 +11350,7 @@
           </w:tcPr>
           <w:p>
             <w:r>
-              <w:t xml:space="preserve">Thomas heeft een nieuw bedrijf gevonden namelijk </w:t>
-            </w:r>
-            <w:proofErr w:type="spellStart"/>
-            <w:r>
-              <w:t>FlandersIT</w:t>
-            </w:r>
-            <w:proofErr w:type="spellEnd"/>
-            <w:r>
-              <w:t xml:space="preserve"> Services.</w:t>
+              <w:t>Thomas heeft een nieuw bedrijf gevonden namelijk FlandersIT Services.</w:t>
             </w:r>
           </w:p>
         </w:tc>
@@ -11599,13 +11371,8 @@
             <w:tcW w:w="1290" w:type="dxa"/>
           </w:tcPr>
           <w:p>
-            <w:proofErr w:type="spellStart"/>
             <w:r>
-              <w:t>FlandersIt</w:t>
-            </w:r>
-            <w:proofErr w:type="spellEnd"/>
-            <w:r>
-              <w:t xml:space="preserve"> Services contacteren</w:t>
+              <w:t>FlandersIt Services contacteren</w:t>
             </w:r>
           </w:p>
         </w:tc>
@@ -11680,13 +11447,8 @@
               <w:t xml:space="preserve">Interview met </w:t>
             </w:r>
             <w:r>
-              <w:t xml:space="preserve">Bart </w:t>
+              <w:t>Bart Rousseeuw</w:t>
             </w:r>
-            <w:proofErr w:type="spellStart"/>
-            <w:r>
-              <w:t>Rousseeuw</w:t>
-            </w:r>
-            <w:proofErr w:type="spellEnd"/>
           </w:p>
         </w:tc>
         <w:tc>
@@ -11735,15 +11497,7 @@
           </w:tcPr>
           <w:p>
             <w:r>
-              <w:t xml:space="preserve">Interview online afgelegd met de zaakvoerder van </w:t>
-            </w:r>
-            <w:proofErr w:type="spellStart"/>
-            <w:r>
-              <w:t>FlandersIt</w:t>
-            </w:r>
-            <w:proofErr w:type="spellEnd"/>
-            <w:r>
-              <w:t xml:space="preserve"> Services</w:t>
+              <w:t>Interview online afgelegd met de zaakvoerder van FlandersIt Services</w:t>
             </w:r>
           </w:p>
         </w:tc>
@@ -11775,7 +11529,13 @@
           </w:tcPr>
           <w:p>
             <w:r>
-              <w:t>17/18-12-2021</w:t>
+              <w:t>17/18</w:t>
+            </w:r>
+            <w:r>
+              <w:t>/21</w:t>
+            </w:r>
+            <w:r>
+              <w:t>-12-2021</w:t>
             </w:r>
           </w:p>
         </w:tc>
@@ -11815,11 +11575,17 @@
           </w:tcPr>
           <w:p>
             <w:r>
-              <w:t xml:space="preserve">Zeno heeft heel de portfolio </w:t>
+              <w:t xml:space="preserve">Zeno heeft heel de portfolio gemaakt. Dit in het weekend van </w:t>
             </w:r>
             <w:r>
               <w:lastRenderedPageBreak/>
-              <w:t>gemaakt. Dit in het weekend van 17 december. Hij moest ervoor zorgen dat dit af was zodat Thomas de presentatie kon maken.</w:t>
+              <w:t>17 december. Hij moest ervoor zorgen dat dit af was zodat Thomas de presentatie kon maken.</w:t>
+            </w:r>
+            <w:r>
+              <w:t xml:space="preserve"> Als laatste nog een brondvermelding toeg</w:t>
+            </w:r>
+            <w:r>
+              <w:t>evoegd.</w:t>
             </w:r>
           </w:p>
         </w:tc>
@@ -11830,11 +11596,11 @@
           <w:p>
             <w:r>
               <w:lastRenderedPageBreak/>
-              <w:t xml:space="preserve">Thomas die aan de hand van de </w:t>
+              <w:t xml:space="preserve">Thomas die aan de hand van de portfolio de </w:t>
             </w:r>
             <w:r>
               <w:lastRenderedPageBreak/>
-              <w:t>portfolio de presentatie kon maken.</w:t>
+              <w:t>presentatie kon maken.</w:t>
             </w:r>
           </w:p>
         </w:tc>
@@ -11846,7 +11612,6 @@
           </w:tcPr>
           <w:p>
             <w:r>
-              <w:lastRenderedPageBreak/>
               <w:t>Presentatie in orde brengen</w:t>
             </w:r>
           </w:p>
@@ -12015,6 +11780,11 @@
       </w:r>
     </w:p>
     <w:p>
+      <w:pPr>
+        <w:rPr>
+          <w:noProof/>
+        </w:rPr>
+      </w:pPr>
       <w:r>
         <w:rPr>
           <w:noProof/>
@@ -12055,6 +11825,245 @@
           </wp:inline>
         </w:drawing>
       </w:r>
+    </w:p>
+    <w:p>
+      <w:pPr>
+        <w:rPr>
+          <w:noProof/>
+        </w:rPr>
+      </w:pPr>
+      <w:r>
+        <w:rPr>
+          <w:noProof/>
+        </w:rPr>
+        <w:br w:type="page"/>
+      </w:r>
+    </w:p>
+    <w:p>
+      <w:pPr>
+        <w:pStyle w:val="Inhoud"/>
+        <w:rPr>
+          <w:noProof/>
+        </w:rPr>
+      </w:pPr>
+      <w:r>
+        <w:rPr>
+          <w:noProof/>
+        </w:rPr>
+        <w:lastRenderedPageBreak/>
+        <w:t>Bronnenlijst</w:t>
+      </w:r>
+    </w:p>
+    <w:p>
+      <w:pPr>
+        <w:rPr>
+          <w:noProof/>
+        </w:rPr>
+      </w:pPr>
+    </w:p>
+    <w:p>
+      <w:pPr>
+        <w:rPr>
+          <w:b/>
+          <w:bCs/>
+          <w:noProof/>
+        </w:rPr>
+      </w:pPr>
+      <w:r>
+        <w:rPr>
+          <w:b/>
+          <w:bCs/>
+          <w:noProof/>
+        </w:rPr>
+        <w:t xml:space="preserve">Afbeelding: </w:t>
+      </w:r>
+    </w:p>
+    <w:p>
+      <w:pPr>
+        <w:pStyle w:val="NormalWeb"/>
+        <w:spacing w:before="0" w:beforeAutospacing="0" w:after="0" w:afterAutospacing="0" w:line="480" w:lineRule="auto"/>
+      </w:pPr>
+      <w:r>
+        <w:rPr>
+          <w:i/>
+          <w:iCs/>
+        </w:rPr>
+        <w:t>Werkafspraken</w:t>
+      </w:r>
+      <w:r>
+        <w:t xml:space="preserve">. (z.d.). [Foto]. Google Afbeeldingen. </w:t>
+      </w:r>
+      <w:hyperlink r:id="rId20" w:history="1">
+        <w:r>
+          <w:rPr>
+            <w:rStyle w:val="Hyperlink"/>
+          </w:rPr>
+          <w:t>https://www.google.com/search?q=werkafspraken&amp;sxsrf=AOaemvIM7-lKv4KrGNZcsrlvy7SgzCsPkA:1640122106518&amp;source=lnms&amp;tbm=isch&amp;sa=X&amp;sqi=2&amp;ved=2ahUKEwjX8a_86vX0AhWEwzgGHTQJCmIQ_AUoAXoECAEQAw&amp;biw=1536&amp;bih=722&amp;dpr=1.25#imgrc=TihZBszafB6m6M</w:t>
+        </w:r>
+      </w:hyperlink>
+      <w:r>
+        <w:t xml:space="preserve"> </w:t>
+      </w:r>
+    </w:p>
+    <w:p>
+      <w:pPr>
+        <w:rPr>
+          <w:b/>
+          <w:bCs/>
+          <w:noProof/>
+          <w:lang w:val="en-US"/>
+        </w:rPr>
+      </w:pPr>
+      <w:r>
+        <w:rPr>
+          <w:b/>
+          <w:bCs/>
+          <w:noProof/>
+          <w:lang w:val="en-US"/>
+        </w:rPr>
+        <w:t xml:space="preserve">Sites: </w:t>
+      </w:r>
+    </w:p>
+    <w:p>
+      <w:pPr>
+        <w:pStyle w:val="NormalWeb"/>
+        <w:spacing w:before="0" w:beforeAutospacing="0" w:after="0" w:afterAutospacing="0" w:line="480" w:lineRule="auto"/>
+        <w:rPr>
+          <w:lang w:val="nl-BE"/>
+        </w:rPr>
+      </w:pPr>
+      <w:r>
+        <w:rPr>
+          <w:i/>
+          <w:iCs/>
+        </w:rPr>
+        <w:t>Chez Albert | The best Belgian waflle</w:t>
+      </w:r>
+      <w:r>
+        <w:t xml:space="preserve">. (z.d.). Chez Albert. Geraadpleegd op 21 december 2021, van </w:t>
+      </w:r>
+      <w:hyperlink r:id="rId21" w:history="1">
+        <w:r>
+          <w:rPr>
+            <w:rStyle w:val="Hyperlink"/>
+          </w:rPr>
+          <w:t>https://www.chezalbert.be/</w:t>
+        </w:r>
+      </w:hyperlink>
+      <w:r>
+        <w:rPr>
+          <w:lang w:val="nl-BE"/>
+        </w:rPr>
+        <w:t xml:space="preserve"> </w:t>
+      </w:r>
+    </w:p>
+    <w:p>
+      <w:pPr>
+        <w:pStyle w:val="NormalWeb"/>
+        <w:spacing w:before="0" w:beforeAutospacing="0" w:after="0" w:afterAutospacing="0" w:line="480" w:lineRule="auto"/>
+        <w:rPr>
+          <w:lang w:val="nl-BE"/>
+        </w:rPr>
+      </w:pPr>
+      <w:r>
+        <w:rPr>
+          <w:i/>
+          <w:iCs/>
+        </w:rPr>
+        <w:t>FlandersIT services</w:t>
+      </w:r>
+      <w:r>
+        <w:t xml:space="preserve">. (z.d.). FlandersIT services. Geraadpleegd op 21 december 2021, van </w:t>
+      </w:r>
+      <w:hyperlink r:id="rId22" w:history="1">
+        <w:r>
+          <w:rPr>
+            <w:rStyle w:val="Hyperlink"/>
+          </w:rPr>
+          <w:t>https://www.fits.be/default.aspx</w:t>
+        </w:r>
+      </w:hyperlink>
+      <w:r>
+        <w:rPr>
+          <w:lang w:val="nl-BE"/>
+        </w:rPr>
+        <w:t xml:space="preserve"> </w:t>
+      </w:r>
+    </w:p>
+    <w:p>
+      <w:pPr>
+        <w:rPr>
+          <w:b/>
+          <w:bCs/>
+          <w:noProof/>
+          <w:lang w:val="en-US"/>
+        </w:rPr>
+      </w:pPr>
+      <w:r>
+        <w:rPr>
+          <w:b/>
+          <w:bCs/>
+          <w:noProof/>
+          <w:lang w:val="en-US"/>
+        </w:rPr>
+        <w:t xml:space="preserve">Video: </w:t>
+      </w:r>
+    </w:p>
+    <w:p>
+      <w:pPr>
+        <w:pStyle w:val="NormalWeb"/>
+        <w:spacing w:before="0" w:beforeAutospacing="0" w:after="0" w:afterAutospacing="0" w:line="480" w:lineRule="auto"/>
+        <w:rPr>
+          <w:lang w:val="nl-BE"/>
+        </w:rPr>
+      </w:pPr>
+      <w:r>
+        <w:t xml:space="preserve">Lefever Zeno. (2021, 21 december). </w:t>
+      </w:r>
+      <w:r>
+        <w:rPr>
+          <w:i/>
+          <w:iCs/>
+        </w:rPr>
+        <w:t>meeting howest 20211213 101937 Opname van vergadering</w:t>
+      </w:r>
+      <w:r>
+        <w:t xml:space="preserve">. YouTube. Geraadpleegd op 21 december 2021, van </w:t>
+      </w:r>
+      <w:hyperlink r:id="rId23" w:history="1">
+        <w:r>
+          <w:rPr>
+            <w:rStyle w:val="Hyperlink"/>
+          </w:rPr>
+          <w:t>https://www.youtube.com/watch?v=3BA-iuKeuwA</w:t>
+        </w:r>
+      </w:hyperlink>
+      <w:r>
+        <w:rPr>
+          <w:lang w:val="nl-BE"/>
+        </w:rPr>
+        <w:t xml:space="preserve"> </w:t>
+      </w:r>
+    </w:p>
+    <w:p>
+      <w:pPr>
+        <w:pStyle w:val="NormalWeb"/>
+        <w:spacing w:before="0" w:beforeAutospacing="0" w:after="0" w:afterAutospacing="0" w:line="480" w:lineRule="auto"/>
+      </w:pPr>
+    </w:p>
+    <w:p>
+      <w:pPr>
+        <w:pStyle w:val="NormalWeb"/>
+        <w:spacing w:before="0" w:beforeAutospacing="0" w:after="0" w:afterAutospacing="0" w:line="480" w:lineRule="auto"/>
+      </w:pPr>
+    </w:p>
+    <w:p>
+      <w:pPr>
+        <w:rPr>
+          <w:noProof/>
+          <w:lang/>
+        </w:rPr>
+      </w:pPr>
     </w:p>
     <w:sectPr>
       <w:pgSz w:w="11906" w:h="16838"/>
@@ -12871,15 +12880,15 @@
     <w:lsdException w:name="Unresolved Mention" w:semiHidden="1" w:unhideWhenUsed="1"/>
     <w:lsdException w:name="Smart Link" w:semiHidden="1" w:unhideWhenUsed="1"/>
   </w:latentStyles>
-  <w:style w:type="paragraph" w:default="1" w:styleId="Standaard">
+  <w:style w:type="paragraph" w:default="1" w:styleId="Normal">
     <w:name w:val="Normal"/>
     <w:qFormat/>
   </w:style>
-  <w:style w:type="paragraph" w:styleId="Kop1">
+  <w:style w:type="paragraph" w:styleId="Heading1">
     <w:name w:val="heading 1"/>
-    <w:basedOn w:val="Standaard"/>
-    <w:next w:val="Standaard"/>
-    <w:link w:val="Kop1Char"/>
+    <w:basedOn w:val="Normal"/>
+    <w:next w:val="Normal"/>
+    <w:link w:val="Heading1Char"/>
     <w:uiPriority w:val="9"/>
     <w:qFormat/>
     <w:rsid w:val="00A45DD2"/>
@@ -12896,11 +12905,11 @@
       <w:szCs w:val="32"/>
     </w:rPr>
   </w:style>
-  <w:style w:type="paragraph" w:styleId="Kop2">
+  <w:style w:type="paragraph" w:styleId="Heading2">
     <w:name w:val="heading 2"/>
-    <w:basedOn w:val="Standaard"/>
-    <w:next w:val="Standaard"/>
-    <w:link w:val="Kop2Char"/>
+    <w:basedOn w:val="Normal"/>
+    <w:next w:val="Normal"/>
+    <w:link w:val="Heading2Char"/>
     <w:uiPriority w:val="9"/>
     <w:semiHidden/>
     <w:unhideWhenUsed/>
@@ -12919,11 +12928,11 @@
       <w:szCs w:val="26"/>
     </w:rPr>
   </w:style>
-  <w:style w:type="paragraph" w:styleId="Kop3">
+  <w:style w:type="paragraph" w:styleId="Heading3">
     <w:name w:val="heading 3"/>
-    <w:basedOn w:val="Standaard"/>
-    <w:next w:val="Standaard"/>
-    <w:link w:val="Kop3Char"/>
+    <w:basedOn w:val="Normal"/>
+    <w:next w:val="Normal"/>
+    <w:link w:val="Heading3Char"/>
     <w:uiPriority w:val="9"/>
     <w:semiHidden/>
     <w:unhideWhenUsed/>
@@ -12942,13 +12951,13 @@
       <w:szCs w:val="24"/>
     </w:rPr>
   </w:style>
-  <w:style w:type="character" w:default="1" w:styleId="Standaardalinea-lettertype">
+  <w:style w:type="character" w:default="1" w:styleId="DefaultParagraphFont">
     <w:name w:val="Default Paragraph Font"/>
     <w:uiPriority w:val="1"/>
     <w:semiHidden/>
     <w:unhideWhenUsed/>
   </w:style>
-  <w:style w:type="table" w:default="1" w:styleId="Standaardtabel">
+  <w:style w:type="table" w:default="1" w:styleId="TableNormal">
     <w:name w:val="Normal Table"/>
     <w:uiPriority w:val="99"/>
     <w:semiHidden/>
@@ -12963,15 +12972,15 @@
       </w:tblCellMar>
     </w:tblPr>
   </w:style>
-  <w:style w:type="numbering" w:default="1" w:styleId="Geenlijst">
+  <w:style w:type="numbering" w:default="1" w:styleId="NoList">
     <w:name w:val="No List"/>
     <w:uiPriority w:val="99"/>
     <w:semiHidden/>
     <w:unhideWhenUsed/>
   </w:style>
-  <w:style w:type="paragraph" w:styleId="Geenafstand">
+  <w:style w:type="paragraph" w:styleId="NoSpacing">
     <w:name w:val="No Spacing"/>
-    <w:link w:val="GeenafstandChar"/>
+    <w:link w:val="NoSpacingChar"/>
     <w:uiPriority w:val="1"/>
     <w:qFormat/>
     <w:rsid w:val="00AE0C45"/>
@@ -12983,10 +12992,10 @@
       <w:lang w:eastAsia="nl-BE"/>
     </w:rPr>
   </w:style>
-  <w:style w:type="character" w:customStyle="1" w:styleId="GeenafstandChar">
-    <w:name w:val="Geen afstand Char"/>
-    <w:basedOn w:val="Standaardalinea-lettertype"/>
-    <w:link w:val="Geenafstand"/>
+  <w:style w:type="character" w:customStyle="1" w:styleId="NoSpacingChar">
+    <w:name w:val="No Spacing Char"/>
+    <w:basedOn w:val="DefaultParagraphFont"/>
+    <w:link w:val="NoSpacing"/>
     <w:uiPriority w:val="1"/>
     <w:rsid w:val="00AE0C45"/>
     <w:rPr>
@@ -12994,10 +13003,10 @@
       <w:lang w:eastAsia="nl-BE"/>
     </w:rPr>
   </w:style>
-  <w:style w:type="character" w:customStyle="1" w:styleId="Kop1Char">
-    <w:name w:val="Kop 1 Char"/>
-    <w:basedOn w:val="Standaardalinea-lettertype"/>
-    <w:link w:val="Kop1"/>
+  <w:style w:type="character" w:customStyle="1" w:styleId="Heading1Char">
+    <w:name w:val="Heading 1 Char"/>
+    <w:basedOn w:val="DefaultParagraphFont"/>
+    <w:link w:val="Heading1"/>
     <w:uiPriority w:val="9"/>
     <w:rsid w:val="00A45DD2"/>
     <w:rPr>
@@ -13009,7 +13018,7 @@
   </w:style>
   <w:style w:type="paragraph" w:customStyle="1" w:styleId="Inhoud">
     <w:name w:val="Inhoud"/>
-    <w:basedOn w:val="Standaard"/>
+    <w:basedOn w:val="Normal"/>
     <w:next w:val="Puntjes"/>
     <w:link w:val="InhoudChar"/>
     <w:qFormat/>
@@ -13037,10 +13046,10 @@
       <w:sz w:val="24"/>
     </w:rPr>
   </w:style>
-  <w:style w:type="paragraph" w:styleId="Kopvaninhoudsopgave">
+  <w:style w:type="paragraph" w:styleId="TOCHeading">
     <w:name w:val="TOC Heading"/>
-    <w:basedOn w:val="Kop1"/>
-    <w:next w:val="Standaard"/>
+    <w:basedOn w:val="Heading1"/>
+    <w:next w:val="Normal"/>
     <w:uiPriority w:val="39"/>
     <w:unhideWhenUsed/>
     <w:qFormat/>
@@ -13054,7 +13063,7 @@
   </w:style>
   <w:style w:type="character" w:customStyle="1" w:styleId="InhoudChar">
     <w:name w:val="Inhoud Char"/>
-    <w:basedOn w:val="Standaardalinea-lettertype"/>
+    <w:basedOn w:val="DefaultParagraphFont"/>
     <w:link w:val="Inhoud"/>
     <w:rsid w:val="004A628A"/>
     <w:rPr>
@@ -13065,10 +13074,10 @@
       <w:shd w:val="clear" w:color="auto" w:fill="4472C4" w:themeFill="accent1"/>
     </w:rPr>
   </w:style>
-  <w:style w:type="paragraph" w:styleId="Inhopg2">
+  <w:style w:type="paragraph" w:styleId="TOC2">
     <w:name w:val="toc 2"/>
-    <w:basedOn w:val="Standaard"/>
-    <w:next w:val="Standaard"/>
+    <w:basedOn w:val="Normal"/>
+    <w:next w:val="Normal"/>
     <w:autoRedefine/>
     <w:uiPriority w:val="39"/>
     <w:unhideWhenUsed/>
@@ -13082,10 +13091,10 @@
       <w:lang w:eastAsia="nl-BE"/>
     </w:rPr>
   </w:style>
-  <w:style w:type="paragraph" w:styleId="Inhopg1">
+  <w:style w:type="paragraph" w:styleId="TOC1">
     <w:name w:val="toc 1"/>
-    <w:basedOn w:val="Standaard"/>
-    <w:next w:val="Standaard"/>
+    <w:basedOn w:val="Normal"/>
+    <w:next w:val="Normal"/>
     <w:autoRedefine/>
     <w:uiPriority w:val="39"/>
     <w:unhideWhenUsed/>
@@ -13098,10 +13107,10 @@
       <w:lang w:eastAsia="nl-BE"/>
     </w:rPr>
   </w:style>
-  <w:style w:type="paragraph" w:styleId="Inhopg3">
+  <w:style w:type="paragraph" w:styleId="TOC3">
     <w:name w:val="toc 3"/>
-    <w:basedOn w:val="Standaard"/>
-    <w:next w:val="Standaard"/>
+    <w:basedOn w:val="Normal"/>
+    <w:next w:val="Normal"/>
     <w:autoRedefine/>
     <w:uiPriority w:val="39"/>
     <w:unhideWhenUsed/>
@@ -13115,10 +13124,10 @@
       <w:lang w:eastAsia="nl-BE"/>
     </w:rPr>
   </w:style>
-  <w:style w:type="character" w:customStyle="1" w:styleId="Kop2Char">
-    <w:name w:val="Kop 2 Char"/>
-    <w:basedOn w:val="Standaardalinea-lettertype"/>
-    <w:link w:val="Kop2"/>
+  <w:style w:type="character" w:customStyle="1" w:styleId="Heading2Char">
+    <w:name w:val="Heading 2 Char"/>
+    <w:basedOn w:val="DefaultParagraphFont"/>
+    <w:link w:val="Heading2"/>
     <w:uiPriority w:val="9"/>
     <w:semiHidden/>
     <w:rsid w:val="001320DD"/>
@@ -13129,10 +13138,10 @@
       <w:szCs w:val="26"/>
     </w:rPr>
   </w:style>
-  <w:style w:type="character" w:customStyle="1" w:styleId="Kop3Char">
-    <w:name w:val="Kop 3 Char"/>
-    <w:basedOn w:val="Standaardalinea-lettertype"/>
-    <w:link w:val="Kop3"/>
+  <w:style w:type="character" w:customStyle="1" w:styleId="Heading3Char">
+    <w:name w:val="Heading 3 Char"/>
+    <w:basedOn w:val="DefaultParagraphFont"/>
+    <w:link w:val="Heading3"/>
     <w:uiPriority w:val="9"/>
     <w:semiHidden/>
     <w:rsid w:val="001320DD"/>
@@ -13145,7 +13154,7 @@
   </w:style>
   <w:style w:type="character" w:styleId="Hyperlink">
     <w:name w:val="Hyperlink"/>
-    <w:basedOn w:val="Standaardalinea-lettertype"/>
+    <w:basedOn w:val="DefaultParagraphFont"/>
     <w:uiPriority w:val="99"/>
     <w:unhideWhenUsed/>
     <w:rsid w:val="001320DD"/>
@@ -13173,7 +13182,7 @@
   <w:style w:type="paragraph" w:customStyle="1" w:styleId="Puntjes">
     <w:name w:val="Puntjes"/>
     <w:basedOn w:val="Inhoud"/>
-    <w:next w:val="Standaard"/>
+    <w:next w:val="Normal"/>
     <w:link w:val="PuntjesChar"/>
     <w:rsid w:val="00E77B91"/>
     <w:pPr>
@@ -13210,9 +13219,9 @@
       <w:shd w:val="clear" w:color="auto" w:fill="4472C4" w:themeFill="accent1"/>
     </w:rPr>
   </w:style>
-  <w:style w:type="character" w:styleId="Onopgelostemelding">
+  <w:style w:type="character" w:styleId="UnresolvedMention">
     <w:name w:val="Unresolved Mention"/>
-    <w:basedOn w:val="Standaardalinea-lettertype"/>
+    <w:basedOn w:val="DefaultParagraphFont"/>
     <w:uiPriority w:val="99"/>
     <w:semiHidden/>
     <w:unhideWhenUsed/>
@@ -13235,9 +13244,9 @@
       <w:shd w:val="clear" w:color="auto" w:fill="FFFFFF" w:themeFill="background1"/>
     </w:rPr>
   </w:style>
-  <w:style w:type="character" w:styleId="GevolgdeHyperlink">
+  <w:style w:type="character" w:styleId="FollowedHyperlink">
     <w:name w:val="FollowedHyperlink"/>
-    <w:basedOn w:val="Standaardalinea-lettertype"/>
+    <w:basedOn w:val="DefaultParagraphFont"/>
     <w:uiPriority w:val="99"/>
     <w:semiHidden/>
     <w:unhideWhenUsed/>
@@ -13250,7 +13259,7 @@
   <w:style w:type="paragraph" w:customStyle="1" w:styleId="Inhoud2">
     <w:name w:val="Inhoud 2"/>
     <w:basedOn w:val="Inhoud"/>
-    <w:next w:val="Standaard"/>
+    <w:next w:val="Normal"/>
     <w:link w:val="Inhoud2Char"/>
     <w:qFormat/>
     <w:rsid w:val="00674E98"/>
@@ -13275,9 +13284,9 @@
       <w:lang w:val="en-US"/>
     </w:rPr>
   </w:style>
-  <w:style w:type="table" w:styleId="Tabelraster">
+  <w:style w:type="table" w:styleId="TableGrid">
     <w:name w:val="Table Grid"/>
-    <w:basedOn w:val="Standaardtabel"/>
+    <w:basedOn w:val="TableNormal"/>
     <w:uiPriority w:val="39"/>
     <w:rsid w:val="002D01FB"/>
     <w:pPr>
@@ -13308,9 +13317,9 @@
       <w:lang w:val="en-US"/>
     </w:rPr>
   </w:style>
-  <w:style w:type="paragraph" w:styleId="Lijstalinea">
+  <w:style w:type="paragraph" w:styleId="ListParagraph">
     <w:name w:val="List Paragraph"/>
-    <w:basedOn w:val="Standaard"/>
+    <w:basedOn w:val="Normal"/>
     <w:uiPriority w:val="34"/>
     <w:qFormat/>
     <w:rsid w:val="007F6ADC"/>
@@ -13318,6 +13327,23 @@
       <w:ind w:left="720"/>
       <w:contextualSpacing/>
     </w:pPr>
+  </w:style>
+  <w:style w:type="paragraph" w:styleId="NormalWeb">
+    <w:name w:val="Normal (Web)"/>
+    <w:basedOn w:val="Normal"/>
+    <w:uiPriority w:val="99"/>
+    <w:semiHidden/>
+    <w:unhideWhenUsed/>
+    <w:rsid w:val="00E115D8"/>
+    <w:pPr>
+      <w:spacing w:before="100" w:beforeAutospacing="1" w:after="100" w:afterAutospacing="1" w:line="240" w:lineRule="auto"/>
+    </w:pPr>
+    <w:rPr>
+      <w:rFonts w:ascii="Times New Roman" w:eastAsia="Times New Roman" w:hAnsi="Times New Roman" w:cs="Times New Roman"/>
+      <w:sz w:val="24"/>
+      <w:szCs w:val="24"/>
+      <w:lang/>
+    </w:rPr>
   </w:style>
 </w:styles>
 </file>

</xml_diff>

<commit_message>
Add final updates to portfolio
</commit_message>
<xml_diff>
--- a/Bedrijfsbezoek FlandersIT Services.docx
+++ b/Bedrijfsbezoek FlandersIT Services.docx
@@ -8259,6 +8259,7 @@
         <w:rPr>
           <w:rFonts w:cstheme="minorBidi"/>
           <w:noProof/>
+          <w:lang/>
         </w:rPr>
       </w:pPr>
       <w:r>
@@ -8270,7 +8271,7 @@
       <w:r>
         <w:fldChar w:fldCharType="separate"/>
       </w:r>
-      <w:hyperlink w:anchor="_Toc91016726" w:history="1">
+      <w:hyperlink w:anchor="_Toc91018952" w:history="1">
         <w:r>
           <w:rPr>
             <w:rStyle w:val="Hyperlink"/>
@@ -8282,6 +8283,7 @@
           <w:rPr>
             <w:rFonts w:cstheme="minorBidi"/>
             <w:noProof/>
+            <w:lang/>
           </w:rPr>
           <w:tab/>
         </w:r>
@@ -8311,7 +8313,7 @@
             <w:noProof/>
             <w:webHidden/>
           </w:rPr>
-          <w:instrText xml:space="preserve"> PAGEREF _Toc91016726 \h </w:instrText>
+          <w:instrText xml:space="preserve"> PAGEREF _Toc91018952 \h </w:instrText>
         </w:r>
         <w:r>
           <w:rPr>
@@ -8352,9 +8354,10 @@
         <w:rPr>
           <w:rFonts w:cstheme="minorBidi"/>
           <w:noProof/>
+          <w:lang/>
         </w:rPr>
       </w:pPr>
-      <w:hyperlink w:anchor="_Toc91016727" w:history="1">
+      <w:hyperlink w:anchor="_Toc91018953" w:history="1">
         <w:r>
           <w:rPr>
             <w:rStyle w:val="Hyperlink"/>
@@ -8366,6 +8369,7 @@
           <w:rPr>
             <w:rFonts w:cstheme="minorBidi"/>
             <w:noProof/>
+            <w:lang/>
           </w:rPr>
           <w:tab/>
         </w:r>
@@ -8395,7 +8399,7 @@
             <w:noProof/>
             <w:webHidden/>
           </w:rPr>
-          <w:instrText xml:space="preserve"> PAGEREF _Toc91016727 \h </w:instrText>
+          <w:instrText xml:space="preserve"> PAGEREF _Toc91018953 \h </w:instrText>
         </w:r>
         <w:r>
           <w:rPr>
@@ -8436,9 +8440,10 @@
         <w:rPr>
           <w:rFonts w:cstheme="minorBidi"/>
           <w:noProof/>
+          <w:lang/>
         </w:rPr>
       </w:pPr>
-      <w:hyperlink w:anchor="_Toc91016728" w:history="1">
+      <w:hyperlink w:anchor="_Toc91018954" w:history="1">
         <w:r>
           <w:rPr>
             <w:rStyle w:val="Hyperlink"/>
@@ -8450,6 +8455,7 @@
           <w:rPr>
             <w:rFonts w:cstheme="minorBidi"/>
             <w:noProof/>
+            <w:lang/>
           </w:rPr>
           <w:tab/>
         </w:r>
@@ -8479,7 +8485,7 @@
             <w:noProof/>
             <w:webHidden/>
           </w:rPr>
-          <w:instrText xml:space="preserve"> PAGEREF _Toc91016728 \h </w:instrText>
+          <w:instrText xml:space="preserve"> PAGEREF _Toc91018954 \h </w:instrText>
         </w:r>
         <w:r>
           <w:rPr>
@@ -8520,9 +8526,10 @@
         <w:rPr>
           <w:rFonts w:cstheme="minorBidi"/>
           <w:noProof/>
+          <w:lang/>
         </w:rPr>
       </w:pPr>
-      <w:hyperlink w:anchor="_Toc91016729" w:history="1">
+      <w:hyperlink w:anchor="_Toc91018955" w:history="1">
         <w:r>
           <w:rPr>
             <w:rStyle w:val="Hyperlink"/>
@@ -8534,6 +8541,7 @@
           <w:rPr>
             <w:rFonts w:cstheme="minorBidi"/>
             <w:noProof/>
+            <w:lang/>
           </w:rPr>
           <w:tab/>
         </w:r>
@@ -8563,7 +8571,7 @@
             <w:noProof/>
             <w:webHidden/>
           </w:rPr>
-          <w:instrText xml:space="preserve"> PAGEREF _Toc91016729 \h </w:instrText>
+          <w:instrText xml:space="preserve"> PAGEREF _Toc91018955 \h </w:instrText>
         </w:r>
         <w:r>
           <w:rPr>
@@ -8604,9 +8612,10 @@
         <w:rPr>
           <w:rFonts w:cstheme="minorBidi"/>
           <w:noProof/>
+          <w:lang/>
         </w:rPr>
       </w:pPr>
-      <w:hyperlink w:anchor="_Toc91016730" w:history="1">
+      <w:hyperlink w:anchor="_Toc91018956" w:history="1">
         <w:r>
           <w:rPr>
             <w:rStyle w:val="Hyperlink"/>
@@ -8618,6 +8627,7 @@
           <w:rPr>
             <w:rFonts w:cstheme="minorBidi"/>
             <w:noProof/>
+            <w:lang/>
           </w:rPr>
           <w:tab/>
         </w:r>
@@ -8647,7 +8657,7 @@
             <w:noProof/>
             <w:webHidden/>
           </w:rPr>
-          <w:instrText xml:space="preserve"> PAGEREF _Toc91016730 \h </w:instrText>
+          <w:instrText xml:space="preserve"> PAGEREF _Toc91018956 \h </w:instrText>
         </w:r>
         <w:r>
           <w:rPr>
@@ -8688,9 +8698,10 @@
         <w:rPr>
           <w:rFonts w:cstheme="minorBidi"/>
           <w:noProof/>
+          <w:lang/>
         </w:rPr>
       </w:pPr>
-      <w:hyperlink w:anchor="_Toc91016731" w:history="1">
+      <w:hyperlink w:anchor="_Toc91018957" w:history="1">
         <w:r>
           <w:rPr>
             <w:rStyle w:val="Hyperlink"/>
@@ -8702,6 +8713,7 @@
           <w:rPr>
             <w:rFonts w:cstheme="minorBidi"/>
             <w:noProof/>
+            <w:lang/>
           </w:rPr>
           <w:tab/>
         </w:r>
@@ -8731,7 +8743,7 @@
             <w:noProof/>
             <w:webHidden/>
           </w:rPr>
-          <w:instrText xml:space="preserve"> PAGEREF _Toc91016731 \h </w:instrText>
+          <w:instrText xml:space="preserve"> PAGEREF _Toc91018957 \h </w:instrText>
         </w:r>
         <w:r>
           <w:rPr>
@@ -8772,9 +8784,10 @@
         <w:rPr>
           <w:rFonts w:cstheme="minorBidi"/>
           <w:noProof/>
+          <w:lang/>
         </w:rPr>
       </w:pPr>
-      <w:hyperlink w:anchor="_Toc91016732" w:history="1">
+      <w:hyperlink w:anchor="_Toc91018958" w:history="1">
         <w:r>
           <w:rPr>
             <w:rStyle w:val="Hyperlink"/>
@@ -8786,6 +8799,7 @@
           <w:rPr>
             <w:rFonts w:cstheme="minorBidi"/>
             <w:noProof/>
+            <w:lang/>
           </w:rPr>
           <w:tab/>
         </w:r>
@@ -8815,7 +8829,7 @@
             <w:noProof/>
             <w:webHidden/>
           </w:rPr>
-          <w:instrText xml:space="preserve"> PAGEREF _Toc91016732 \h </w:instrText>
+          <w:instrText xml:space="preserve"> PAGEREF _Toc91018958 \h </w:instrText>
         </w:r>
         <w:r>
           <w:rPr>
@@ -8856,9 +8870,10 @@
         <w:rPr>
           <w:rFonts w:cstheme="minorBidi"/>
           <w:noProof/>
+          <w:lang/>
         </w:rPr>
       </w:pPr>
-      <w:hyperlink w:anchor="_Toc91016733" w:history="1">
+      <w:hyperlink w:anchor="_Toc91018959" w:history="1">
         <w:r>
           <w:rPr>
             <w:rStyle w:val="Hyperlink"/>
@@ -8870,6 +8885,7 @@
           <w:rPr>
             <w:rFonts w:cstheme="minorBidi"/>
             <w:noProof/>
+            <w:lang/>
           </w:rPr>
           <w:tab/>
         </w:r>
@@ -8899,7 +8915,7 @@
             <w:noProof/>
             <w:webHidden/>
           </w:rPr>
-          <w:instrText xml:space="preserve"> PAGEREF _Toc91016733 \h </w:instrText>
+          <w:instrText xml:space="preserve"> PAGEREF _Toc91018959 \h </w:instrText>
         </w:r>
         <w:r>
           <w:rPr>
@@ -8940,9 +8956,10 @@
         <w:rPr>
           <w:rFonts w:cstheme="minorBidi"/>
           <w:noProof/>
+          <w:lang/>
         </w:rPr>
       </w:pPr>
-      <w:hyperlink w:anchor="_Toc91016734" w:history="1">
+      <w:hyperlink w:anchor="_Toc91018960" w:history="1">
         <w:r>
           <w:rPr>
             <w:rStyle w:val="Hyperlink"/>
@@ -8954,6 +8971,7 @@
           <w:rPr>
             <w:rFonts w:cstheme="minorBidi"/>
             <w:noProof/>
+            <w:lang/>
           </w:rPr>
           <w:tab/>
         </w:r>
@@ -8983,7 +9001,7 @@
             <w:noProof/>
             <w:webHidden/>
           </w:rPr>
-          <w:instrText xml:space="preserve"> PAGEREF _Toc91016734 \h </w:instrText>
+          <w:instrText xml:space="preserve"> PAGEREF _Toc91018960 \h </w:instrText>
         </w:r>
         <w:r>
           <w:rPr>
@@ -9024,9 +9042,10 @@
         <w:rPr>
           <w:rFonts w:cstheme="minorBidi"/>
           <w:noProof/>
+          <w:lang/>
         </w:rPr>
       </w:pPr>
-      <w:hyperlink w:anchor="_Toc91016735" w:history="1">
+      <w:hyperlink w:anchor="_Toc91018961" w:history="1">
         <w:r>
           <w:rPr>
             <w:rStyle w:val="Hyperlink"/>
@@ -9038,6 +9057,7 @@
           <w:rPr>
             <w:rFonts w:cstheme="minorBidi"/>
             <w:noProof/>
+            <w:lang/>
           </w:rPr>
           <w:tab/>
         </w:r>
@@ -9067,7 +9087,7 @@
             <w:noProof/>
             <w:webHidden/>
           </w:rPr>
-          <w:instrText xml:space="preserve"> PAGEREF _Toc91016735 \h </w:instrText>
+          <w:instrText xml:space="preserve"> PAGEREF _Toc91018961 \h </w:instrText>
         </w:r>
         <w:r>
           <w:rPr>
@@ -9108,9 +9128,10 @@
         <w:rPr>
           <w:rFonts w:cstheme="minorBidi"/>
           <w:noProof/>
+          <w:lang/>
         </w:rPr>
       </w:pPr>
-      <w:hyperlink w:anchor="_Toc91016736" w:history="1">
+      <w:hyperlink w:anchor="_Toc91018962" w:history="1">
         <w:r>
           <w:rPr>
             <w:rStyle w:val="Hyperlink"/>
@@ -9122,6 +9143,7 @@
           <w:rPr>
             <w:rFonts w:cstheme="minorBidi"/>
             <w:noProof/>
+            <w:lang/>
           </w:rPr>
           <w:tab/>
         </w:r>
@@ -9151,7 +9173,7 @@
             <w:noProof/>
             <w:webHidden/>
           </w:rPr>
-          <w:instrText xml:space="preserve"> PAGEREF _Toc91016736 \h </w:instrText>
+          <w:instrText xml:space="preserve"> PAGEREF _Toc91018962 \h </w:instrText>
         </w:r>
         <w:r>
           <w:rPr>
@@ -9192,9 +9214,10 @@
         <w:rPr>
           <w:rFonts w:cstheme="minorBidi"/>
           <w:noProof/>
+          <w:lang/>
         </w:rPr>
       </w:pPr>
-      <w:hyperlink w:anchor="_Toc91016737" w:history="1">
+      <w:hyperlink w:anchor="_Toc91018963" w:history="1">
         <w:r>
           <w:rPr>
             <w:rStyle w:val="Hyperlink"/>
@@ -9206,6 +9229,7 @@
           <w:rPr>
             <w:rFonts w:cstheme="minorBidi"/>
             <w:noProof/>
+            <w:lang/>
           </w:rPr>
           <w:tab/>
         </w:r>
@@ -9235,7 +9259,7 @@
             <w:noProof/>
             <w:webHidden/>
           </w:rPr>
-          <w:instrText xml:space="preserve"> PAGEREF _Toc91016737 \h </w:instrText>
+          <w:instrText xml:space="preserve"> PAGEREF _Toc91018963 \h </w:instrText>
         </w:r>
         <w:r>
           <w:rPr>
@@ -9268,6 +9292,92 @@
     </w:p>
     <w:p>
       <w:pPr>
+        <w:pStyle w:val="TOC1"/>
+        <w:tabs>
+          <w:tab w:val="left" w:pos="440"/>
+          <w:tab w:val="right" w:leader="dot" w:pos="9062"/>
+        </w:tabs>
+        <w:rPr>
+          <w:rFonts w:cstheme="minorBidi"/>
+          <w:noProof/>
+          <w:lang/>
+        </w:rPr>
+      </w:pPr>
+      <w:hyperlink w:anchor="_Toc91018964" w:history="1">
+        <w:r>
+          <w:rPr>
+            <w:rStyle w:val="Hyperlink"/>
+            <w:noProof/>
+          </w:rPr>
+          <w:t>6.</w:t>
+        </w:r>
+        <w:r>
+          <w:rPr>
+            <w:rFonts w:cstheme="minorBidi"/>
+            <w:noProof/>
+            <w:lang/>
+          </w:rPr>
+          <w:tab/>
+        </w:r>
+        <w:r>
+          <w:rPr>
+            <w:rStyle w:val="Hyperlink"/>
+            <w:noProof/>
+          </w:rPr>
+          <w:t>Bronnenlijst</w:t>
+        </w:r>
+        <w:r>
+          <w:rPr>
+            <w:noProof/>
+            <w:webHidden/>
+          </w:rPr>
+          <w:tab/>
+        </w:r>
+        <w:r>
+          <w:rPr>
+            <w:noProof/>
+            <w:webHidden/>
+          </w:rPr>
+          <w:fldChar w:fldCharType="begin"/>
+        </w:r>
+        <w:r>
+          <w:rPr>
+            <w:noProof/>
+            <w:webHidden/>
+          </w:rPr>
+          <w:instrText xml:space="preserve"> PAGEREF _Toc91018964 \h </w:instrText>
+        </w:r>
+        <w:r>
+          <w:rPr>
+            <w:noProof/>
+            <w:webHidden/>
+          </w:rPr>
+        </w:r>
+        <w:r>
+          <w:rPr>
+            <w:noProof/>
+            <w:webHidden/>
+          </w:rPr>
+          <w:fldChar w:fldCharType="separate"/>
+        </w:r>
+        <w:r>
+          <w:rPr>
+            <w:noProof/>
+            <w:webHidden/>
+          </w:rPr>
+          <w:t>16</w:t>
+        </w:r>
+        <w:r>
+          <w:rPr>
+            <w:noProof/>
+            <w:webHidden/>
+          </w:rPr>
+          <w:fldChar w:fldCharType="end"/>
+        </w:r>
+      </w:hyperlink>
+    </w:p>
+    <w:p>
+      <w:pPr>
         <w:outlineLvl w:val="1"/>
       </w:pPr>
       <w:r>
@@ -9283,7 +9393,7 @@
       <w:pPr>
         <w:pStyle w:val="Inhoud"/>
       </w:pPr>
-      <w:bookmarkStart w:id="0" w:name="_Toc91016726"/>
+      <w:bookmarkStart w:id="0" w:name="_Toc91018952"/>
       <w:r>
         <w:lastRenderedPageBreak/>
         <w:t>Plan van aanpak</w:t>
@@ -9295,7 +9405,7 @@
       <w:pPr>
         <w:pStyle w:val="Inhoud2"/>
       </w:pPr>
-      <w:bookmarkStart w:id="1" w:name="_Toc91016727"/>
+      <w:bookmarkStart w:id="1" w:name="_Toc91018953"/>
       <w:r>
         <w:t>De deelopdrachten en de planning</w:t>
       </w:r>
@@ -9890,7 +10000,7 @@
       <w:pPr>
         <w:pStyle w:val="Inhoud2"/>
       </w:pPr>
-      <w:bookmarkStart w:id="2" w:name="_Toc91016728"/>
+      <w:bookmarkStart w:id="2" w:name="_Toc91018954"/>
       <w:r>
         <w:t>Werkafspraken</w:t>
       </w:r>
@@ -10140,7 +10250,7 @@
       <w:pPr>
         <w:pStyle w:val="Inhoud"/>
       </w:pPr>
-      <w:bookmarkStart w:id="3" w:name="_Toc91016729"/>
+      <w:bookmarkStart w:id="3" w:name="_Toc91018955"/>
       <w:r>
         <w:lastRenderedPageBreak/>
         <w:t>Communicatie met het bedrijf</w:t>
@@ -10158,7 +10268,7 @@
           <w:lang w:val="nl-BE"/>
         </w:rPr>
       </w:pPr>
-      <w:bookmarkStart w:id="4" w:name="_Toc91016730"/>
+      <w:bookmarkStart w:id="4" w:name="_Toc91018956"/>
       <w:r>
         <w:t>The Waffle Concept Company</w:t>
       </w:r>
@@ -10261,7 +10371,7 @@
       <w:pPr>
         <w:pStyle w:val="Inhoud2"/>
       </w:pPr>
-      <w:bookmarkStart w:id="5" w:name="_Toc91016731"/>
+      <w:bookmarkStart w:id="5" w:name="_Toc91018957"/>
       <w:r>
         <w:t>Naysari</w:t>
       </w:r>
@@ -10339,7 +10449,7 @@
       <w:pPr>
         <w:pStyle w:val="Inhoud2"/>
       </w:pPr>
-      <w:bookmarkStart w:id="6" w:name="_Toc91016732"/>
+      <w:bookmarkStart w:id="6" w:name="_Toc91018958"/>
       <w:r>
         <w:lastRenderedPageBreak/>
         <w:t xml:space="preserve">FlandersIT </w:t>
@@ -10616,7 +10726,7 @@
       <w:pPr>
         <w:pStyle w:val="Inhoud"/>
       </w:pPr>
-      <w:bookmarkStart w:id="7" w:name="_Toc91016733"/>
+      <w:bookmarkStart w:id="7" w:name="_Toc91018959"/>
       <w:r>
         <w:lastRenderedPageBreak/>
         <w:t>Interviewleidraad</w:t>
@@ -10631,7 +10741,7 @@
           <w:numId w:val="5"/>
         </w:numPr>
       </w:pPr>
-      <w:bookmarkStart w:id="8" w:name="_Toc91016734"/>
+      <w:bookmarkStart w:id="8" w:name="_Toc91018960"/>
       <w:r>
         <w:t>Gestelde vragen tijden het interview</w:t>
       </w:r>
@@ -10921,7 +11031,7 @@
       <w:pPr>
         <w:pStyle w:val="Inhoud2"/>
       </w:pPr>
-      <w:bookmarkStart w:id="9" w:name="_Toc91016735"/>
+      <w:bookmarkStart w:id="9" w:name="_Toc91018961"/>
       <w:r>
         <w:t>Opname van het interview</w:t>
       </w:r>
@@ -11029,7 +11139,7 @@
       <w:pPr>
         <w:pStyle w:val="Inhoud"/>
       </w:pPr>
-      <w:bookmarkStart w:id="10" w:name="_Toc91016736"/>
+      <w:bookmarkStart w:id="10" w:name="_Toc91018962"/>
       <w:r>
         <w:lastRenderedPageBreak/>
         <w:t>Logboek</w:t>
@@ -11612,6 +11722,7 @@
           </w:tcPr>
           <w:p>
             <w:r>
+              <w:lastRenderedPageBreak/>
               <w:t>Presentatie in orde brengen</w:t>
             </w:r>
           </w:p>
@@ -11767,7 +11878,7 @@
       <w:pPr>
         <w:pStyle w:val="Inhoud"/>
       </w:pPr>
-      <w:bookmarkStart w:id="11" w:name="_Toc91016737"/>
+      <w:bookmarkStart w:id="11" w:name="_Toc91018963"/>
       <w:r>
         <w:lastRenderedPageBreak/>
         <w:t>Bewijs van aanwezigheid</w:t>
@@ -11846,6 +11957,7 @@
           <w:noProof/>
         </w:rPr>
       </w:pPr>
+      <w:bookmarkStart w:id="12" w:name="_Toc91018964"/>
       <w:r>
         <w:rPr>
           <w:noProof/>
@@ -11853,6 +11965,7 @@
         <w:lastRenderedPageBreak/>
         <w:t>Bronnenlijst</w:t>
       </w:r>
+      <w:bookmarkEnd w:id="12"/>
     </w:p>
     <w:p>
       <w:pPr>
@@ -11893,7 +12006,7 @@
       <w:r>
         <w:t xml:space="preserve">. (z.d.). [Foto]. Google Afbeeldingen. </w:t>
       </w:r>
-      <w:hyperlink r:id="rId20" w:history="1">
+      <w:hyperlink r:id="rId20" w:anchor="imgrc=TihZBszafB6m6M" w:history="1">
         <w:r>
           <w:rPr>
             <w:rStyle w:val="Hyperlink"/>
@@ -11928,19 +12041,23 @@
       <w:pPr>
         <w:pStyle w:val="NormalWeb"/>
         <w:spacing w:before="0" w:beforeAutospacing="0" w:after="0" w:afterAutospacing="0" w:line="480" w:lineRule="auto"/>
-        <w:rPr>
-          <w:lang w:val="nl-BE"/>
-        </w:rPr>
       </w:pPr>
       <w:r>
         <w:rPr>
           <w:i/>
           <w:iCs/>
+          <w:lang w:val="en-US"/>
         </w:rPr>
         <w:t>Chez Albert | The best Belgian waflle</w:t>
       </w:r>
       <w:r>
-        <w:t xml:space="preserve">. (z.d.). Chez Albert. Geraadpleegd op 21 december 2021, van </w:t>
+        <w:rPr>
+          <w:lang w:val="en-US"/>
+        </w:rPr>
+        <w:t xml:space="preserve">. </w:t>
+      </w:r>
+      <w:r>
+        <w:t xml:space="preserve">(z.d.). Chez Albert. Geraadpleegd op 21 december 2021, van </w:t>
       </w:r>
       <w:hyperlink r:id="rId21" w:history="1">
         <w:r>
@@ -11951,9 +12068,6 @@
         </w:r>
       </w:hyperlink>
       <w:r>
-        <w:rPr>
-          <w:lang w:val="nl-BE"/>
-        </w:rPr>
         <w:t xml:space="preserve"> </w:t>
       </w:r>
     </w:p>
@@ -11961,9 +12075,6 @@
       <w:pPr>
         <w:pStyle w:val="NormalWeb"/>
         <w:spacing w:before="0" w:beforeAutospacing="0" w:after="0" w:afterAutospacing="0" w:line="480" w:lineRule="auto"/>
-        <w:rPr>
-          <w:lang w:val="nl-BE"/>
-        </w:rPr>
       </w:pPr>
       <w:r>
         <w:rPr>
@@ -11984,9 +12095,6 @@
         </w:r>
       </w:hyperlink>
       <w:r>
-        <w:rPr>
-          <w:lang w:val="nl-BE"/>
-        </w:rPr>
         <w:t xml:space="preserve"> </w:t>
       </w:r>
     </w:p>
@@ -11996,7 +12104,6 @@
           <w:b/>
           <w:bCs/>
           <w:noProof/>
-          <w:lang w:val="en-US"/>
         </w:rPr>
       </w:pPr>
       <w:r>
@@ -12004,7 +12111,6 @@
           <w:b/>
           <w:bCs/>
           <w:noProof/>
-          <w:lang w:val="en-US"/>
         </w:rPr>
         <w:t xml:space="preserve">Video: </w:t>
       </w:r>
@@ -12013,9 +12119,6 @@
       <w:pPr>
         <w:pStyle w:val="NormalWeb"/>
         <w:spacing w:before="0" w:beforeAutospacing="0" w:after="0" w:afterAutospacing="0" w:line="480" w:lineRule="auto"/>
-        <w:rPr>
-          <w:lang w:val="nl-BE"/>
-        </w:rPr>
       </w:pPr>
       <w:r>
         <w:t xml:space="preserve">Lefever Zeno. (2021, 21 december). </w:t>
@@ -12039,9 +12142,6 @@
         </w:r>
       </w:hyperlink>
       <w:r>
-        <w:rPr>
-          <w:lang w:val="nl-BE"/>
-        </w:rPr>
         <w:t xml:space="preserve"> </w:t>
       </w:r>
     </w:p>
@@ -12061,7 +12161,6 @@
       <w:pPr>
         <w:rPr>
           <w:noProof/>
-          <w:lang/>
         </w:rPr>
       </w:pPr>
     </w:p>
@@ -13342,7 +13441,6 @@
       <w:rFonts w:ascii="Times New Roman" w:eastAsia="Times New Roman" w:hAnsi="Times New Roman" w:cs="Times New Roman"/>
       <w:sz w:val="24"/>
       <w:szCs w:val="24"/>
-      <w:lang/>
     </w:rPr>
   </w:style>
 </w:styles>

</xml_diff>